<commit_message>
Se agrego las 20 historias a la carpeta Doc
</commit_message>
<xml_diff>
--- a/Doc/Proyecto de Fin de Curso.docx
+++ b/Doc/Proyecto de Fin de Curso.docx
@@ -1,6 +1,6 @@
 
 <file path=word/document.xml><?xml version="1.0" encoding="utf-8"?>
-<w:document xmlns:wpc="http://schemas.microsoft.com/office/word/2010/wordprocessingCanvas" xmlns:cx="http://schemas.microsoft.com/office/drawing/2014/chartex" xmlns:cx1="http://schemas.microsoft.com/office/drawing/2015/9/8/chartex" xmlns:cx2="http://schemas.microsoft.com/office/drawing/2015/10/21/chartex" xmlns:cx3="http://schemas.microsoft.com/office/drawing/2016/5/9/chartex" xmlns:cx4="http://schemas.microsoft.com/office/drawing/2016/5/10/chartex" xmlns:cx5="http://schemas.microsoft.com/office/drawing/2016/5/11/chartex" xmlns:cx6="http://schemas.microsoft.com/office/drawing/2016/5/12/chartex" xmlns:cx7="http://schemas.microsoft.com/office/drawing/2016/5/13/chartex" xmlns:cx8="http://schemas.microsoft.com/office/drawing/2016/5/14/chartex" xmlns:mc="http://schemas.openxmlformats.org/markup-compatibility/2006" xmlns:aink="http://schemas.microsoft.com/office/drawing/2016/ink" xmlns:am3d="http://schemas.microsoft.com/office/drawing/2017/model3d" xmlns:o="urn:schemas-microsoft-com:office:office" xmlns:oel="http://schemas.microsoft.com/office/2019/extlst" xmlns:r="http://schemas.openxmlformats.org/officeDocument/2006/relationships" xmlns:m="http://schemas.openxmlformats.org/officeDocument/2006/math" xmlns:v="urn:schemas-microsoft-com:vml" xmlns:wp14="http://schemas.microsoft.com/office/word/2010/wordprocessingDrawing" xmlns:wp="http://schemas.openxmlformats.org/drawingml/2006/wordprocessingDrawing" xmlns:w10="urn:schemas-microsoft-com:office:word" xmlns:w="http://schemas.openxmlformats.org/wordprocessingml/2006/main" xmlns:w14="http://schemas.microsoft.com/office/word/2010/wordml" xmlns:w15="http://schemas.microsoft.com/office/word/2012/wordml" xmlns:w16cex="http://schemas.microsoft.com/office/word/2018/wordml/cex" xmlns:w16cid="http://schemas.microsoft.com/office/word/2016/wordml/cid" xmlns:w16="http://schemas.microsoft.com/office/word/2018/wordml" xmlns:w16du="http://schemas.microsoft.com/office/word/2023/wordml/word16du" xmlns:w16sdtdh="http://schemas.microsoft.com/office/word/2020/wordml/sdtdatahash" xmlns:w16se="http://schemas.microsoft.com/office/word/2015/wordml/symex" xmlns:wpg="http://schemas.microsoft.com/office/word/2010/wordprocessingGroup" xmlns:wpi="http://schemas.microsoft.com/office/word/2010/wordprocessingInk" xmlns:wne="http://schemas.microsoft.com/office/word/2006/wordml" xmlns:wps="http://schemas.microsoft.com/office/word/2010/wordprocessingShape" mc:Ignorable="w14 w15 w16se w16cid w16 w16cex w16sdtdh wp14">
+<w:document xmlns:wpc="http://schemas.microsoft.com/office/word/2010/wordprocessingCanvas" xmlns:cx="http://schemas.microsoft.com/office/drawing/2014/chartex" xmlns:cx1="http://schemas.microsoft.com/office/drawing/2015/9/8/chartex" xmlns:cx2="http://schemas.microsoft.com/office/drawing/2015/10/21/chartex" xmlns:cx3="http://schemas.microsoft.com/office/drawing/2016/5/9/chartex" xmlns:cx4="http://schemas.microsoft.com/office/drawing/2016/5/10/chartex" xmlns:cx5="http://schemas.microsoft.com/office/drawing/2016/5/11/chartex" xmlns:cx6="http://schemas.microsoft.com/office/drawing/2016/5/12/chartex" xmlns:cx7="http://schemas.microsoft.com/office/drawing/2016/5/13/chartex" xmlns:cx8="http://schemas.microsoft.com/office/drawing/2016/5/14/chartex" xmlns:mc="http://schemas.openxmlformats.org/markup-compatibility/2006" xmlns:aink="http://schemas.microsoft.com/office/drawing/2016/ink" xmlns:am3d="http://schemas.microsoft.com/office/drawing/2017/model3d" xmlns:o="urn:schemas-microsoft-com:office:office" xmlns:r="http://schemas.openxmlformats.org/officeDocument/2006/relationships" xmlns:m="http://schemas.openxmlformats.org/officeDocument/2006/math" xmlns:v="urn:schemas-microsoft-com:vml" xmlns:wp14="http://schemas.microsoft.com/office/word/2010/wordprocessingDrawing" xmlns:wp="http://schemas.openxmlformats.org/drawingml/2006/wordprocessingDrawing" xmlns:w10="urn:schemas-microsoft-com:office:word" xmlns:w="http://schemas.openxmlformats.org/wordprocessingml/2006/main" xmlns:w14="http://schemas.microsoft.com/office/word/2010/wordml" xmlns:w15="http://schemas.microsoft.com/office/word/2012/wordml" xmlns:w16cid="http://schemas.microsoft.com/office/word/2016/wordml/cid" xmlns:w16se="http://schemas.microsoft.com/office/word/2015/wordml/symex" xmlns:wpg="http://schemas.microsoft.com/office/word/2010/wordprocessingGroup" xmlns:wpi="http://schemas.microsoft.com/office/word/2010/wordprocessingInk" xmlns:wne="http://schemas.microsoft.com/office/word/2006/wordml" xmlns:wps="http://schemas.microsoft.com/office/word/2010/wordprocessingShape" mc:Ignorable="w14 w15 w16se w16cid wp14">
   <w:body>
     <w:p>
       <w:pPr>
@@ -13,6 +13,7 @@
         <w:t>de fin de CURSo</w:t>
       </w:r>
     </w:p>
+    <w:p/>
     <w:p>
       <w:pPr>
         <w:spacing w:line="276" w:lineRule="auto"/>
@@ -239,7 +240,7 @@
                 <v:stroke joinstyle="miter"/>
                 <v:path gradientshapeok="t" o:connecttype="rect"/>
               </v:shapetype>
-              <v:shape id="Cuadro de texto 7" o:spid="_x0000_s1026" type="#_x0000_t202" style="width:478.3pt;height:106.35pt;visibility:visible;mso-wrap-style:square;mso-left-percent:-10001;mso-top-percent:-10001;mso-position-horizontal:absolute;mso-position-horizontal-relative:char;mso-position-vertical:absolute;mso-position-vertical-relative:line;mso-left-percent:-10001;mso-top-percent:-10001;v-text-anchor:middle" o:gfxdata="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" filled="f" strokecolor="black [3213]">
+              <v:shape id="Cuadro de texto 7" o:spid="_x0000_s1026" type="#_x0000_t202" style="width:478.3pt;height:106.35pt;visibility:visible;mso-wrap-style:square;mso-left-percent:-10001;mso-top-percent:-10001;mso-position-horizontal:absolute;mso-position-horizontal-relative:char;mso-position-vertical:absolute;mso-position-vertical-relative:line;mso-left-percent:-10001;mso-top-percent:-10001;v-text-anchor:middle" o:gfxdata="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" filled="f" strokecolor="black [3213]">
                 <v:textbox>
                   <w:txbxContent>
                     <w:p>
@@ -401,6 +402,13 @@
         <w:t>Equipo de desarrollo</w:t>
       </w:r>
     </w:p>
+    <w:p>
+      <w:pPr>
+        <w:rPr>
+          <w:lang w:val="es-ES" w:eastAsia="es-ES"/>
+        </w:rPr>
+      </w:pPr>
+    </w:p>
     <w:tbl>
       <w:tblPr>
         <w:tblStyle w:val="Tabladelista4-nfasis5"/>
@@ -489,6 +497,48 @@
                 <w:lang w:val="es-ES" w:eastAsia="es-ES"/>
               </w:rPr>
             </w:pPr>
+            <w:r>
+              <w:rPr>
+                <w:lang w:val="es-ES" w:eastAsia="es-ES"/>
+              </w:rPr>
+              <w:t xml:space="preserve">Castillo </w:t>
+            </w:r>
+            <w:proofErr w:type="spellStart"/>
+            <w:r>
+              <w:rPr>
+                <w:lang w:val="es-ES" w:eastAsia="es-ES"/>
+              </w:rPr>
+              <w:t>Poves</w:t>
+            </w:r>
+            <w:proofErr w:type="spellEnd"/>
+            <w:r>
+              <w:rPr>
+                <w:lang w:val="es-ES" w:eastAsia="es-ES"/>
+              </w:rPr>
+              <w:t xml:space="preserve"> </w:t>
+            </w:r>
+            <w:proofErr w:type="spellStart"/>
+            <w:r>
+              <w:rPr>
+                <w:lang w:val="es-ES" w:eastAsia="es-ES"/>
+              </w:rPr>
+              <w:t>Jose</w:t>
+            </w:r>
+            <w:proofErr w:type="spellEnd"/>
+            <w:r>
+              <w:rPr>
+                <w:lang w:val="es-ES" w:eastAsia="es-ES"/>
+              </w:rPr>
+              <w:t xml:space="preserve"> </w:t>
+            </w:r>
+            <w:proofErr w:type="spellStart"/>
+            <w:r>
+              <w:rPr>
+                <w:lang w:val="es-ES" w:eastAsia="es-ES"/>
+              </w:rPr>
+              <w:t>Andres</w:t>
+            </w:r>
+            <w:proofErr w:type="spellEnd"/>
           </w:p>
         </w:tc>
       </w:tr>
@@ -524,6 +574,40 @@
                 <w:lang w:val="es-ES" w:eastAsia="es-ES"/>
               </w:rPr>
             </w:pPr>
+            <w:r>
+              <w:rPr>
+                <w:lang w:val="es-ES" w:eastAsia="es-ES"/>
+              </w:rPr>
+              <w:t xml:space="preserve">Meza </w:t>
+            </w:r>
+            <w:proofErr w:type="spellStart"/>
+            <w:r>
+              <w:rPr>
+                <w:lang w:val="es-ES" w:eastAsia="es-ES"/>
+              </w:rPr>
+              <w:t>Cantaro</w:t>
+            </w:r>
+            <w:proofErr w:type="spellEnd"/>
+            <w:r>
+              <w:rPr>
+                <w:lang w:val="es-ES" w:eastAsia="es-ES"/>
+              </w:rPr>
+              <w:t xml:space="preserve"> </w:t>
+            </w:r>
+            <w:proofErr w:type="spellStart"/>
+            <w:r>
+              <w:rPr>
+                <w:lang w:val="es-ES" w:eastAsia="es-ES"/>
+              </w:rPr>
+              <w:t>Jose</w:t>
+            </w:r>
+            <w:proofErr w:type="spellEnd"/>
+            <w:r>
+              <w:rPr>
+                <w:lang w:val="es-ES" w:eastAsia="es-ES"/>
+              </w:rPr>
+              <w:t xml:space="preserve"> Abel Junior</w:t>
+            </w:r>
           </w:p>
         </w:tc>
       </w:tr>
@@ -562,6 +646,26 @@
                 <w:lang w:val="es-ES" w:eastAsia="es-ES"/>
               </w:rPr>
             </w:pPr>
+            <w:r>
+              <w:rPr>
+                <w:lang w:val="es-ES" w:eastAsia="es-ES"/>
+              </w:rPr>
+              <w:t xml:space="preserve">Rafael Carpio </w:t>
+            </w:r>
+            <w:proofErr w:type="spellStart"/>
+            <w:r>
+              <w:rPr>
+                <w:lang w:val="es-ES" w:eastAsia="es-ES"/>
+              </w:rPr>
+              <w:t>Fabrizio</w:t>
+            </w:r>
+            <w:proofErr w:type="spellEnd"/>
+            <w:r>
+              <w:rPr>
+                <w:lang w:val="es-ES" w:eastAsia="es-ES"/>
+              </w:rPr>
+              <w:t xml:space="preserve"> Alexander</w:t>
+            </w:r>
           </w:p>
         </w:tc>
       </w:tr>
@@ -597,6 +701,12 @@
                 <w:lang w:val="es-ES" w:eastAsia="es-ES"/>
               </w:rPr>
             </w:pPr>
+            <w:r>
+              <w:rPr>
+                <w:lang w:val="es-ES" w:eastAsia="es-ES"/>
+              </w:rPr>
+              <w:t>Santos Tocas Fernando Javier</w:t>
+            </w:r>
           </w:p>
         </w:tc>
       </w:tr>
@@ -635,6 +745,26 @@
                 <w:lang w:val="es-ES" w:eastAsia="es-ES"/>
               </w:rPr>
             </w:pPr>
+            <w:r>
+              <w:rPr>
+                <w:lang w:val="es-ES" w:eastAsia="es-ES"/>
+              </w:rPr>
+              <w:t xml:space="preserve">Zevallos </w:t>
+            </w:r>
+            <w:proofErr w:type="spellStart"/>
+            <w:r>
+              <w:rPr>
+                <w:lang w:val="es-ES" w:eastAsia="es-ES"/>
+              </w:rPr>
+              <w:t>Melendres</w:t>
+            </w:r>
+            <w:proofErr w:type="spellEnd"/>
+            <w:r>
+              <w:rPr>
+                <w:lang w:val="es-ES" w:eastAsia="es-ES"/>
+              </w:rPr>
+              <w:t xml:space="preserve"> Yimer Edison</w:t>
+            </w:r>
           </w:p>
         </w:tc>
       </w:tr>
@@ -671,7 +801,15 @@
       </w:r>
       <w:bookmarkStart w:id="0" w:name="_Hlk74682210"/>
       <w:r>
-        <w:t xml:space="preserve">(product backlog priorizada) </w:t>
+        <w:t>(</w:t>
+      </w:r>
+      <w:proofErr w:type="spellStart"/>
+      <w:r>
+        <w:t>product</w:t>
+      </w:r>
+      <w:proofErr w:type="spellEnd"/>
+      <w:r>
+        <w:t xml:space="preserve"> backlog priorizada) </w:t>
       </w:r>
       <w:r>
         <w:rPr>
@@ -709,8 +847,31 @@
           <w:rFonts w:eastAsia="Times New Roman"/>
           <w:lang w:val="es-ES" w:eastAsia="es-ES"/>
         </w:rPr>
-        <w:t>Listado de historias de usuario (product backlog priorizada)</w:t>
-      </w:r>
+        <w:t>Listado de historias de usuario (</w:t>
+      </w:r>
+      <w:proofErr w:type="spellStart"/>
+      <w:r>
+        <w:rPr>
+          <w:rFonts w:eastAsia="Times New Roman"/>
+          <w:lang w:val="es-ES" w:eastAsia="es-ES"/>
+        </w:rPr>
+        <w:t>product</w:t>
+      </w:r>
+      <w:proofErr w:type="spellEnd"/>
+      <w:r>
+        <w:rPr>
+          <w:rFonts w:eastAsia="Times New Roman"/>
+          <w:lang w:val="es-ES" w:eastAsia="es-ES"/>
+        </w:rPr>
+        <w:t xml:space="preserve"> backlog priorizada)</w:t>
+      </w:r>
+    </w:p>
+    <w:p>
+      <w:pPr>
+        <w:rPr>
+          <w:lang w:val="es-ES" w:eastAsia="es-ES"/>
+        </w:rPr>
+      </w:pPr>
     </w:p>
     <w:tbl>
       <w:tblPr>
@@ -840,68 +1001,139 @@
           <w:tcPr>
             <w:cnfStyle w:val="001000000000" w:firstRow="0" w:lastRow="0" w:firstColumn="1" w:lastColumn="0" w:oddVBand="0" w:evenVBand="0" w:oddHBand="0" w:evenHBand="0" w:firstRowFirstColumn="0" w:firstRowLastColumn="0" w:lastRowFirstColumn="0" w:lastRowLastColumn="0"/>
             <w:tcW w:w="1039" w:type="dxa"/>
-          </w:tcPr>
-          <w:p>
-            <w:pPr>
-              <w:pStyle w:val="Contenidotabla"/>
-              <w:jc w:val="center"/>
-            </w:pPr>
+            <w:vAlign w:val="center"/>
+          </w:tcPr>
+          <w:p>
+            <w:pPr>
+              <w:pStyle w:val="Contenidotabla"/>
+              <w:jc w:val="center"/>
+              <w:rPr>
+                <w:szCs w:val="16"/>
+              </w:rPr>
+            </w:pPr>
+            <w:r>
+              <w:rPr>
+                <w:szCs w:val="16"/>
+              </w:rPr>
+              <w:t>1</w:t>
+            </w:r>
           </w:p>
         </w:tc>
         <w:tc>
           <w:tcPr>
             <w:tcW w:w="1325" w:type="dxa"/>
-          </w:tcPr>
-          <w:p>
-            <w:pPr>
-              <w:pStyle w:val="Contenidotabla"/>
-              <w:cnfStyle w:val="000000100000" w:firstRow="0" w:lastRow="0" w:firstColumn="0" w:lastColumn="0" w:oddVBand="0" w:evenVBand="0" w:oddHBand="1" w:evenHBand="0" w:firstRowFirstColumn="0" w:firstRowLastColumn="0" w:lastRowFirstColumn="0" w:lastRowLastColumn="0"/>
-            </w:pPr>
+            <w:vAlign w:val="center"/>
+          </w:tcPr>
+          <w:p>
+            <w:pPr>
+              <w:pStyle w:val="Contenidotabla"/>
+              <w:jc w:val="center"/>
+              <w:cnfStyle w:val="000000100000" w:firstRow="0" w:lastRow="0" w:firstColumn="0" w:lastColumn="0" w:oddVBand="0" w:evenVBand="0" w:oddHBand="1" w:evenHBand="0" w:firstRowFirstColumn="0" w:firstRowLastColumn="0" w:lastRowFirstColumn="0" w:lastRowLastColumn="0"/>
+              <w:rPr>
+                <w:szCs w:val="16"/>
+              </w:rPr>
+            </w:pPr>
+            <w:r>
+              <w:rPr>
+                <w:szCs w:val="16"/>
+              </w:rPr>
+              <w:t>HUD001</w:t>
+            </w:r>
           </w:p>
         </w:tc>
         <w:tc>
           <w:tcPr>
             <w:tcW w:w="1847" w:type="dxa"/>
-          </w:tcPr>
-          <w:p>
-            <w:pPr>
-              <w:pStyle w:val="Contenidotabla"/>
-              <w:cnfStyle w:val="000000100000" w:firstRow="0" w:lastRow="0" w:firstColumn="0" w:lastColumn="0" w:oddVBand="0" w:evenVBand="0" w:oddHBand="1" w:evenHBand="0" w:firstRowFirstColumn="0" w:firstRowLastColumn="0" w:lastRowFirstColumn="0" w:lastRowLastColumn="0"/>
-            </w:pPr>
+            <w:vAlign w:val="center"/>
+          </w:tcPr>
+          <w:p>
+            <w:pPr>
+              <w:pStyle w:val="Contenidotabla"/>
+              <w:jc w:val="center"/>
+              <w:cnfStyle w:val="000000100000" w:firstRow="0" w:lastRow="0" w:firstColumn="0" w:lastColumn="0" w:oddVBand="0" w:evenVBand="0" w:oddHBand="1" w:evenHBand="0" w:firstRowFirstColumn="0" w:firstRowLastColumn="0" w:lastRowFirstColumn="0" w:lastRowLastColumn="0"/>
+              <w:rPr>
+                <w:szCs w:val="16"/>
+              </w:rPr>
+            </w:pPr>
+            <w:r>
+              <w:rPr>
+                <w:szCs w:val="16"/>
+              </w:rPr>
+              <w:t>Agregar Contraseña</w:t>
+            </w:r>
           </w:p>
         </w:tc>
         <w:tc>
           <w:tcPr>
             <w:tcW w:w="3044" w:type="dxa"/>
-          </w:tcPr>
-          <w:p>
-            <w:pPr>
-              <w:pStyle w:val="Contenidotabla"/>
-              <w:cnfStyle w:val="000000100000" w:firstRow="0" w:lastRow="0" w:firstColumn="0" w:lastColumn="0" w:oddVBand="0" w:evenVBand="0" w:oddHBand="1" w:evenHBand="0" w:firstRowFirstColumn="0" w:firstRowLastColumn="0" w:lastRowFirstColumn="0" w:lastRowLastColumn="0"/>
-            </w:pPr>
+            <w:vAlign w:val="center"/>
+          </w:tcPr>
+          <w:p>
+            <w:pPr>
+              <w:pStyle w:val="Contenidotabla"/>
+              <w:jc w:val="center"/>
+              <w:cnfStyle w:val="000000100000" w:firstRow="0" w:lastRow="0" w:firstColumn="0" w:lastColumn="0" w:oddVBand="0" w:evenVBand="0" w:oddHBand="1" w:evenHBand="0" w:firstRowFirstColumn="0" w:firstRowLastColumn="0" w:lastRowFirstColumn="0" w:lastRowLastColumn="0"/>
+              <w:rPr>
+                <w:szCs w:val="16"/>
+              </w:rPr>
+            </w:pPr>
+            <w:r>
+              <w:rPr>
+                <w:szCs w:val="16"/>
+              </w:rPr>
+              <w:t>Como usuario, quiero añadir una contraseña, para poder asegurarla.</w:t>
+            </w:r>
           </w:p>
         </w:tc>
         <w:tc>
           <w:tcPr>
             <w:tcW w:w="1041" w:type="dxa"/>
-          </w:tcPr>
-          <w:p>
-            <w:pPr>
-              <w:pStyle w:val="Contenidotabla"/>
-              <w:jc w:val="center"/>
-              <w:cnfStyle w:val="000000100000" w:firstRow="0" w:lastRow="0" w:firstColumn="0" w:lastColumn="0" w:oddVBand="0" w:evenVBand="0" w:oddHBand="1" w:evenHBand="0" w:firstRowFirstColumn="0" w:firstRowLastColumn="0" w:lastRowFirstColumn="0" w:lastRowLastColumn="0"/>
-            </w:pPr>
+            <w:vAlign w:val="center"/>
+          </w:tcPr>
+          <w:p>
+            <w:pPr>
+              <w:pStyle w:val="Contenidotabla"/>
+              <w:jc w:val="center"/>
+              <w:cnfStyle w:val="000000100000" w:firstRow="0" w:lastRow="0" w:firstColumn="0" w:lastColumn="0" w:oddVBand="0" w:evenVBand="0" w:oddHBand="1" w:evenHBand="0" w:firstRowFirstColumn="0" w:firstRowLastColumn="0" w:lastRowFirstColumn="0" w:lastRowLastColumn="0"/>
+              <w:rPr>
+                <w:szCs w:val="16"/>
+              </w:rPr>
+            </w:pPr>
+            <w:r>
+              <w:rPr>
+                <w:szCs w:val="16"/>
+              </w:rPr>
+              <w:t>1</w:t>
+            </w:r>
           </w:p>
         </w:tc>
         <w:tc>
           <w:tcPr>
             <w:tcW w:w="1333" w:type="dxa"/>
-          </w:tcPr>
-          <w:p>
-            <w:pPr>
-              <w:pStyle w:val="Contenidotabla"/>
-              <w:cnfStyle w:val="000000100000" w:firstRow="0" w:lastRow="0" w:firstColumn="0" w:lastColumn="0" w:oddVBand="0" w:evenVBand="0" w:oddHBand="1" w:evenHBand="0" w:firstRowFirstColumn="0" w:firstRowLastColumn="0" w:lastRowFirstColumn="0" w:lastRowLastColumn="0"/>
-            </w:pPr>
+            <w:vAlign w:val="center"/>
+          </w:tcPr>
+          <w:p>
+            <w:pPr>
+              <w:pStyle w:val="Contenidotabla"/>
+              <w:jc w:val="center"/>
+              <w:cnfStyle w:val="000000100000" w:firstRow="0" w:lastRow="0" w:firstColumn="0" w:lastColumn="0" w:oddVBand="0" w:evenVBand="0" w:oddHBand="1" w:evenHBand="0" w:firstRowFirstColumn="0" w:firstRowLastColumn="0" w:lastRowFirstColumn="0" w:lastRowLastColumn="0"/>
+              <w:rPr>
+                <w:szCs w:val="16"/>
+              </w:rPr>
+            </w:pPr>
+            <w:proofErr w:type="spellStart"/>
+            <w:r>
+              <w:t>Jose</w:t>
+            </w:r>
+            <w:proofErr w:type="spellEnd"/>
+            <w:r>
+              <w:t xml:space="preserve"> </w:t>
+            </w:r>
+            <w:proofErr w:type="spellStart"/>
+            <w:r>
+              <w:t>Andres</w:t>
+            </w:r>
+            <w:proofErr w:type="spellEnd"/>
           </w:p>
         </w:tc>
       </w:tr>
@@ -910,68 +1142,145 @@
           <w:tcPr>
             <w:cnfStyle w:val="001000000000" w:firstRow="0" w:lastRow="0" w:firstColumn="1" w:lastColumn="0" w:oddVBand="0" w:evenVBand="0" w:oddHBand="0" w:evenHBand="0" w:firstRowFirstColumn="0" w:firstRowLastColumn="0" w:lastRowFirstColumn="0" w:lastRowLastColumn="0"/>
             <w:tcW w:w="1039" w:type="dxa"/>
-          </w:tcPr>
-          <w:p>
-            <w:pPr>
-              <w:pStyle w:val="Contenidotabla"/>
-              <w:jc w:val="center"/>
-            </w:pPr>
+            <w:vAlign w:val="center"/>
+          </w:tcPr>
+          <w:p>
+            <w:pPr>
+              <w:pStyle w:val="Contenidotabla"/>
+              <w:jc w:val="center"/>
+              <w:rPr>
+                <w:szCs w:val="16"/>
+              </w:rPr>
+            </w:pPr>
+            <w:r>
+              <w:rPr>
+                <w:szCs w:val="16"/>
+              </w:rPr>
+              <w:t>2</w:t>
+            </w:r>
           </w:p>
         </w:tc>
         <w:tc>
           <w:tcPr>
             <w:tcW w:w="1325" w:type="dxa"/>
-          </w:tcPr>
-          <w:p>
-            <w:pPr>
-              <w:pStyle w:val="Contenidotabla"/>
-              <w:cnfStyle w:val="000000000000" w:firstRow="0" w:lastRow="0" w:firstColumn="0" w:lastColumn="0" w:oddVBand="0" w:evenVBand="0" w:oddHBand="0" w:evenHBand="0" w:firstRowFirstColumn="0" w:firstRowLastColumn="0" w:lastRowFirstColumn="0" w:lastRowLastColumn="0"/>
-            </w:pPr>
+            <w:vAlign w:val="center"/>
+          </w:tcPr>
+          <w:p>
+            <w:pPr>
+              <w:pStyle w:val="Contenidotabla"/>
+              <w:jc w:val="center"/>
+              <w:cnfStyle w:val="000000000000" w:firstRow="0" w:lastRow="0" w:firstColumn="0" w:lastColumn="0" w:oddVBand="0" w:evenVBand="0" w:oddHBand="0" w:evenHBand="0" w:firstRowFirstColumn="0" w:firstRowLastColumn="0" w:lastRowFirstColumn="0" w:lastRowLastColumn="0"/>
+              <w:rPr>
+                <w:szCs w:val="16"/>
+              </w:rPr>
+            </w:pPr>
+            <w:r>
+              <w:rPr>
+                <w:szCs w:val="16"/>
+              </w:rPr>
+              <w:t>HUD00</w:t>
+            </w:r>
+            <w:r>
+              <w:rPr>
+                <w:szCs w:val="16"/>
+              </w:rPr>
+              <w:t>2</w:t>
+            </w:r>
           </w:p>
         </w:tc>
         <w:tc>
           <w:tcPr>
             <w:tcW w:w="1847" w:type="dxa"/>
-          </w:tcPr>
-          <w:p>
-            <w:pPr>
-              <w:pStyle w:val="Contenidotabla"/>
-              <w:cnfStyle w:val="000000000000" w:firstRow="0" w:lastRow="0" w:firstColumn="0" w:lastColumn="0" w:oddVBand="0" w:evenVBand="0" w:oddHBand="0" w:evenHBand="0" w:firstRowFirstColumn="0" w:firstRowLastColumn="0" w:lastRowFirstColumn="0" w:lastRowLastColumn="0"/>
-            </w:pPr>
+            <w:vAlign w:val="center"/>
+          </w:tcPr>
+          <w:p>
+            <w:pPr>
+              <w:pStyle w:val="Contenidotabla"/>
+              <w:jc w:val="center"/>
+              <w:cnfStyle w:val="000000000000" w:firstRow="0" w:lastRow="0" w:firstColumn="0" w:lastColumn="0" w:oddVBand="0" w:evenVBand="0" w:oddHBand="0" w:evenHBand="0" w:firstRowFirstColumn="0" w:firstRowLastColumn="0" w:lastRowFirstColumn="0" w:lastRowLastColumn="0"/>
+              <w:rPr>
+                <w:szCs w:val="16"/>
+              </w:rPr>
+            </w:pPr>
+            <w:r>
+              <w:rPr>
+                <w:szCs w:val="16"/>
+              </w:rPr>
+              <w:t>Editar Contraseña</w:t>
+            </w:r>
           </w:p>
         </w:tc>
         <w:tc>
           <w:tcPr>
             <w:tcW w:w="3044" w:type="dxa"/>
-          </w:tcPr>
-          <w:p>
-            <w:pPr>
-              <w:pStyle w:val="Contenidotabla"/>
-              <w:cnfStyle w:val="000000000000" w:firstRow="0" w:lastRow="0" w:firstColumn="0" w:lastColumn="0" w:oddVBand="0" w:evenVBand="0" w:oddHBand="0" w:evenHBand="0" w:firstRowFirstColumn="0" w:firstRowLastColumn="0" w:lastRowFirstColumn="0" w:lastRowLastColumn="0"/>
-            </w:pPr>
+            <w:vAlign w:val="center"/>
+          </w:tcPr>
+          <w:p>
+            <w:pPr>
+              <w:pStyle w:val="Contenidotabla"/>
+              <w:jc w:val="center"/>
+              <w:cnfStyle w:val="000000000000" w:firstRow="0" w:lastRow="0" w:firstColumn="0" w:lastColumn="0" w:oddVBand="0" w:evenVBand="0" w:oddHBand="0" w:evenHBand="0" w:firstRowFirstColumn="0" w:firstRowLastColumn="0" w:lastRowFirstColumn="0" w:lastRowLastColumn="0"/>
+              <w:rPr>
+                <w:szCs w:val="16"/>
+              </w:rPr>
+            </w:pPr>
+            <w:r>
+              <w:rPr>
+                <w:szCs w:val="16"/>
+              </w:rPr>
+              <w:t>Como usuario, quiero editar mi contraseña, para poder actualizarla.</w:t>
+            </w:r>
           </w:p>
         </w:tc>
         <w:tc>
           <w:tcPr>
             <w:tcW w:w="1041" w:type="dxa"/>
-          </w:tcPr>
-          <w:p>
-            <w:pPr>
-              <w:pStyle w:val="Contenidotabla"/>
-              <w:jc w:val="center"/>
-              <w:cnfStyle w:val="000000000000" w:firstRow="0" w:lastRow="0" w:firstColumn="0" w:lastColumn="0" w:oddVBand="0" w:evenVBand="0" w:oddHBand="0" w:evenHBand="0" w:firstRowFirstColumn="0" w:firstRowLastColumn="0" w:lastRowFirstColumn="0" w:lastRowLastColumn="0"/>
-            </w:pPr>
+            <w:vAlign w:val="center"/>
+          </w:tcPr>
+          <w:p>
+            <w:pPr>
+              <w:pStyle w:val="Contenidotabla"/>
+              <w:jc w:val="center"/>
+              <w:cnfStyle w:val="000000000000" w:firstRow="0" w:lastRow="0" w:firstColumn="0" w:lastColumn="0" w:oddVBand="0" w:evenVBand="0" w:oddHBand="0" w:evenHBand="0" w:firstRowFirstColumn="0" w:firstRowLastColumn="0" w:lastRowFirstColumn="0" w:lastRowLastColumn="0"/>
+              <w:rPr>
+                <w:szCs w:val="16"/>
+              </w:rPr>
+            </w:pPr>
+            <w:r>
+              <w:rPr>
+                <w:szCs w:val="16"/>
+              </w:rPr>
+              <w:t>1</w:t>
+            </w:r>
           </w:p>
         </w:tc>
         <w:tc>
           <w:tcPr>
             <w:tcW w:w="1333" w:type="dxa"/>
-          </w:tcPr>
-          <w:p>
-            <w:pPr>
-              <w:pStyle w:val="Contenidotabla"/>
-              <w:cnfStyle w:val="000000000000" w:firstRow="0" w:lastRow="0" w:firstColumn="0" w:lastColumn="0" w:oddVBand="0" w:evenVBand="0" w:oddHBand="0" w:evenHBand="0" w:firstRowFirstColumn="0" w:firstRowLastColumn="0" w:lastRowFirstColumn="0" w:lastRowLastColumn="0"/>
-            </w:pPr>
+            <w:vAlign w:val="center"/>
+          </w:tcPr>
+          <w:p>
+            <w:pPr>
+              <w:pStyle w:val="Contenidotabla"/>
+              <w:jc w:val="center"/>
+              <w:cnfStyle w:val="000000000000" w:firstRow="0" w:lastRow="0" w:firstColumn="0" w:lastColumn="0" w:oddVBand="0" w:evenVBand="0" w:oddHBand="0" w:evenHBand="0" w:firstRowFirstColumn="0" w:firstRowLastColumn="0" w:lastRowFirstColumn="0" w:lastRowLastColumn="0"/>
+              <w:rPr>
+                <w:szCs w:val="16"/>
+              </w:rPr>
+            </w:pPr>
+            <w:proofErr w:type="spellStart"/>
+            <w:r>
+              <w:t>Jose</w:t>
+            </w:r>
+            <w:proofErr w:type="spellEnd"/>
+            <w:r>
+              <w:t xml:space="preserve"> </w:t>
+            </w:r>
+            <w:proofErr w:type="spellStart"/>
+            <w:r>
+              <w:t>Andres</w:t>
+            </w:r>
+            <w:proofErr w:type="spellEnd"/>
           </w:p>
         </w:tc>
       </w:tr>
@@ -983,68 +1292,155 @@
           <w:tcPr>
             <w:cnfStyle w:val="001000000000" w:firstRow="0" w:lastRow="0" w:firstColumn="1" w:lastColumn="0" w:oddVBand="0" w:evenVBand="0" w:oddHBand="0" w:evenHBand="0" w:firstRowFirstColumn="0" w:firstRowLastColumn="0" w:lastRowFirstColumn="0" w:lastRowLastColumn="0"/>
             <w:tcW w:w="1039" w:type="dxa"/>
-          </w:tcPr>
-          <w:p>
-            <w:pPr>
-              <w:pStyle w:val="Contenidotabla"/>
-              <w:jc w:val="center"/>
-            </w:pPr>
+            <w:vAlign w:val="center"/>
+          </w:tcPr>
+          <w:p>
+            <w:pPr>
+              <w:pStyle w:val="Contenidotabla"/>
+              <w:jc w:val="center"/>
+              <w:rPr>
+                <w:szCs w:val="16"/>
+              </w:rPr>
+            </w:pPr>
+            <w:r>
+              <w:rPr>
+                <w:szCs w:val="16"/>
+              </w:rPr>
+              <w:t>3</w:t>
+            </w:r>
           </w:p>
         </w:tc>
         <w:tc>
           <w:tcPr>
             <w:tcW w:w="1325" w:type="dxa"/>
-          </w:tcPr>
-          <w:p>
-            <w:pPr>
-              <w:pStyle w:val="Contenidotabla"/>
-              <w:cnfStyle w:val="000000100000" w:firstRow="0" w:lastRow="0" w:firstColumn="0" w:lastColumn="0" w:oddVBand="0" w:evenVBand="0" w:oddHBand="1" w:evenHBand="0" w:firstRowFirstColumn="0" w:firstRowLastColumn="0" w:lastRowFirstColumn="0" w:lastRowLastColumn="0"/>
-            </w:pPr>
+            <w:vAlign w:val="center"/>
+          </w:tcPr>
+          <w:p>
+            <w:pPr>
+              <w:pStyle w:val="Contenidotabla"/>
+              <w:jc w:val="center"/>
+              <w:cnfStyle w:val="000000100000" w:firstRow="0" w:lastRow="0" w:firstColumn="0" w:lastColumn="0" w:oddVBand="0" w:evenVBand="0" w:oddHBand="1" w:evenHBand="0" w:firstRowFirstColumn="0" w:firstRowLastColumn="0" w:lastRowFirstColumn="0" w:lastRowLastColumn="0"/>
+              <w:rPr>
+                <w:szCs w:val="16"/>
+              </w:rPr>
+            </w:pPr>
+            <w:r>
+              <w:rPr>
+                <w:szCs w:val="16"/>
+              </w:rPr>
+              <w:t>HUD00</w:t>
+            </w:r>
+            <w:r>
+              <w:rPr>
+                <w:szCs w:val="16"/>
+              </w:rPr>
+              <w:t>3</w:t>
+            </w:r>
           </w:p>
         </w:tc>
         <w:tc>
           <w:tcPr>
             <w:tcW w:w="1847" w:type="dxa"/>
-          </w:tcPr>
-          <w:p>
-            <w:pPr>
-              <w:pStyle w:val="Contenidotabla"/>
-              <w:cnfStyle w:val="000000100000" w:firstRow="0" w:lastRow="0" w:firstColumn="0" w:lastColumn="0" w:oddVBand="0" w:evenVBand="0" w:oddHBand="1" w:evenHBand="0" w:firstRowFirstColumn="0" w:firstRowLastColumn="0" w:lastRowFirstColumn="0" w:lastRowLastColumn="0"/>
-            </w:pPr>
+            <w:vAlign w:val="center"/>
+          </w:tcPr>
+          <w:p>
+            <w:pPr>
+              <w:jc w:val="center"/>
+              <w:cnfStyle w:val="000000100000" w:firstRow="0" w:lastRow="0" w:firstColumn="0" w:lastColumn="0" w:oddVBand="0" w:evenVBand="0" w:oddHBand="1" w:evenHBand="0" w:firstRowFirstColumn="0" w:firstRowLastColumn="0" w:lastRowFirstColumn="0" w:lastRowLastColumn="0"/>
+              <w:rPr>
+                <w:rFonts w:ascii="Century Gothic" w:eastAsia="Times New Roman" w:hAnsi="Century Gothic" w:cs="Arial"/>
+                <w:bCs/>
+                <w:sz w:val="18"/>
+                <w:szCs w:val="16"/>
+                <w:lang w:val="es-ES_tradnl" w:eastAsia="es-ES"/>
+              </w:rPr>
+            </w:pPr>
+            <w:r>
+              <w:rPr>
+                <w:rFonts w:ascii="Century Gothic" w:eastAsia="Times New Roman" w:hAnsi="Century Gothic" w:cs="Arial"/>
+                <w:bCs/>
+                <w:sz w:val="18"/>
+                <w:szCs w:val="16"/>
+                <w:lang w:val="es-ES_tradnl" w:eastAsia="es-ES"/>
+              </w:rPr>
+              <w:t>Eliminar Contraseña</w:t>
+            </w:r>
           </w:p>
         </w:tc>
         <w:tc>
           <w:tcPr>
             <w:tcW w:w="3044" w:type="dxa"/>
-          </w:tcPr>
-          <w:p>
-            <w:pPr>
-              <w:pStyle w:val="Contenidotabla"/>
-              <w:cnfStyle w:val="000000100000" w:firstRow="0" w:lastRow="0" w:firstColumn="0" w:lastColumn="0" w:oddVBand="0" w:evenVBand="0" w:oddHBand="1" w:evenHBand="0" w:firstRowFirstColumn="0" w:firstRowLastColumn="0" w:lastRowFirstColumn="0" w:lastRowLastColumn="0"/>
-            </w:pPr>
+            <w:vAlign w:val="center"/>
+          </w:tcPr>
+          <w:p>
+            <w:pPr>
+              <w:jc w:val="center"/>
+              <w:cnfStyle w:val="000000100000" w:firstRow="0" w:lastRow="0" w:firstColumn="0" w:lastColumn="0" w:oddVBand="0" w:evenVBand="0" w:oddHBand="1" w:evenHBand="0" w:firstRowFirstColumn="0" w:firstRowLastColumn="0" w:lastRowFirstColumn="0" w:lastRowLastColumn="0"/>
+              <w:rPr>
+                <w:rFonts w:ascii="Century Gothic" w:hAnsi="Century Gothic"/>
+                <w:sz w:val="18"/>
+                <w:szCs w:val="16"/>
+              </w:rPr>
+            </w:pPr>
+            <w:r>
+              <w:rPr>
+                <w:rFonts w:ascii="Century Gothic" w:hAnsi="Century Gothic"/>
+                <w:sz w:val="18"/>
+                <w:szCs w:val="16"/>
+              </w:rPr>
+              <w:t>Como usuario, quiero eliminar mi contraseña, para</w:t>
+            </w:r>
           </w:p>
         </w:tc>
         <w:tc>
           <w:tcPr>
             <w:tcW w:w="1041" w:type="dxa"/>
-          </w:tcPr>
-          <w:p>
-            <w:pPr>
-              <w:pStyle w:val="Contenidotabla"/>
-              <w:jc w:val="center"/>
-              <w:cnfStyle w:val="000000100000" w:firstRow="0" w:lastRow="0" w:firstColumn="0" w:lastColumn="0" w:oddVBand="0" w:evenVBand="0" w:oddHBand="1" w:evenHBand="0" w:firstRowFirstColumn="0" w:firstRowLastColumn="0" w:lastRowFirstColumn="0" w:lastRowLastColumn="0"/>
-            </w:pPr>
+            <w:vAlign w:val="center"/>
+          </w:tcPr>
+          <w:p>
+            <w:pPr>
+              <w:pStyle w:val="Contenidotabla"/>
+              <w:jc w:val="center"/>
+              <w:cnfStyle w:val="000000100000" w:firstRow="0" w:lastRow="0" w:firstColumn="0" w:lastColumn="0" w:oddVBand="0" w:evenVBand="0" w:oddHBand="1" w:evenHBand="0" w:firstRowFirstColumn="0" w:firstRowLastColumn="0" w:lastRowFirstColumn="0" w:lastRowLastColumn="0"/>
+              <w:rPr>
+                <w:szCs w:val="16"/>
+              </w:rPr>
+            </w:pPr>
+            <w:r>
+              <w:rPr>
+                <w:szCs w:val="16"/>
+              </w:rPr>
+              <w:t>1</w:t>
+            </w:r>
           </w:p>
         </w:tc>
         <w:tc>
           <w:tcPr>
             <w:tcW w:w="1333" w:type="dxa"/>
-          </w:tcPr>
-          <w:p>
-            <w:pPr>
-              <w:pStyle w:val="Contenidotabla"/>
-              <w:cnfStyle w:val="000000100000" w:firstRow="0" w:lastRow="0" w:firstColumn="0" w:lastColumn="0" w:oddVBand="0" w:evenVBand="0" w:oddHBand="1" w:evenHBand="0" w:firstRowFirstColumn="0" w:firstRowLastColumn="0" w:lastRowFirstColumn="0" w:lastRowLastColumn="0"/>
-            </w:pPr>
+            <w:vAlign w:val="center"/>
+          </w:tcPr>
+          <w:p>
+            <w:pPr>
+              <w:pStyle w:val="Contenidotabla"/>
+              <w:jc w:val="center"/>
+              <w:cnfStyle w:val="000000100000" w:firstRow="0" w:lastRow="0" w:firstColumn="0" w:lastColumn="0" w:oddVBand="0" w:evenVBand="0" w:oddHBand="1" w:evenHBand="0" w:firstRowFirstColumn="0" w:firstRowLastColumn="0" w:lastRowFirstColumn="0" w:lastRowLastColumn="0"/>
+              <w:rPr>
+                <w:szCs w:val="16"/>
+              </w:rPr>
+            </w:pPr>
+            <w:proofErr w:type="spellStart"/>
+            <w:r>
+              <w:t>Jose</w:t>
+            </w:r>
+            <w:proofErr w:type="spellEnd"/>
+            <w:r>
+              <w:t xml:space="preserve"> </w:t>
+            </w:r>
+            <w:proofErr w:type="spellStart"/>
+            <w:r>
+              <w:t>Andres</w:t>
+            </w:r>
+            <w:proofErr w:type="spellEnd"/>
           </w:p>
         </w:tc>
       </w:tr>
@@ -1053,68 +1449,450 @@
           <w:tcPr>
             <w:cnfStyle w:val="001000000000" w:firstRow="0" w:lastRow="0" w:firstColumn="1" w:lastColumn="0" w:oddVBand="0" w:evenVBand="0" w:oddHBand="0" w:evenHBand="0" w:firstRowFirstColumn="0" w:firstRowLastColumn="0" w:lastRowFirstColumn="0" w:lastRowLastColumn="0"/>
             <w:tcW w:w="1039" w:type="dxa"/>
-          </w:tcPr>
-          <w:p>
-            <w:pPr>
-              <w:pStyle w:val="Contenidotabla"/>
-              <w:jc w:val="center"/>
-            </w:pPr>
+            <w:vAlign w:val="center"/>
+          </w:tcPr>
+          <w:p>
+            <w:pPr>
+              <w:pStyle w:val="Contenidotabla"/>
+              <w:jc w:val="center"/>
+              <w:rPr>
+                <w:szCs w:val="16"/>
+              </w:rPr>
+            </w:pPr>
+            <w:r>
+              <w:rPr>
+                <w:szCs w:val="16"/>
+              </w:rPr>
+              <w:t>4</w:t>
+            </w:r>
           </w:p>
         </w:tc>
         <w:tc>
           <w:tcPr>
             <w:tcW w:w="1325" w:type="dxa"/>
-          </w:tcPr>
-          <w:p>
-            <w:pPr>
-              <w:pStyle w:val="Contenidotabla"/>
-              <w:cnfStyle w:val="000000000000" w:firstRow="0" w:lastRow="0" w:firstColumn="0" w:lastColumn="0" w:oddVBand="0" w:evenVBand="0" w:oddHBand="0" w:evenHBand="0" w:firstRowFirstColumn="0" w:firstRowLastColumn="0" w:lastRowFirstColumn="0" w:lastRowLastColumn="0"/>
-            </w:pPr>
+            <w:vAlign w:val="center"/>
+          </w:tcPr>
+          <w:p>
+            <w:pPr>
+              <w:pStyle w:val="Contenidotabla"/>
+              <w:jc w:val="center"/>
+              <w:cnfStyle w:val="000000000000" w:firstRow="0" w:lastRow="0" w:firstColumn="0" w:lastColumn="0" w:oddVBand="0" w:evenVBand="0" w:oddHBand="0" w:evenHBand="0" w:firstRowFirstColumn="0" w:firstRowLastColumn="0" w:lastRowFirstColumn="0" w:lastRowLastColumn="0"/>
+              <w:rPr>
+                <w:szCs w:val="16"/>
+              </w:rPr>
+            </w:pPr>
+            <w:r>
+              <w:rPr>
+                <w:szCs w:val="16"/>
+              </w:rPr>
+              <w:t>HUD004</w:t>
+            </w:r>
           </w:p>
         </w:tc>
         <w:tc>
           <w:tcPr>
             <w:tcW w:w="1847" w:type="dxa"/>
-          </w:tcPr>
-          <w:p>
-            <w:pPr>
-              <w:pStyle w:val="Contenidotabla"/>
-              <w:cnfStyle w:val="000000000000" w:firstRow="0" w:lastRow="0" w:firstColumn="0" w:lastColumn="0" w:oddVBand="0" w:evenVBand="0" w:oddHBand="0" w:evenHBand="0" w:firstRowFirstColumn="0" w:firstRowLastColumn="0" w:lastRowFirstColumn="0" w:lastRowLastColumn="0"/>
-            </w:pPr>
+            <w:vAlign w:val="center"/>
+          </w:tcPr>
+          <w:p>
+            <w:pPr>
+              <w:jc w:val="center"/>
+              <w:cnfStyle w:val="000000000000" w:firstRow="0" w:lastRow="0" w:firstColumn="0" w:lastColumn="0" w:oddVBand="0" w:evenVBand="0" w:oddHBand="0" w:evenHBand="0" w:firstRowFirstColumn="0" w:firstRowLastColumn="0" w:lastRowFirstColumn="0" w:lastRowLastColumn="0"/>
+              <w:rPr>
+                <w:rFonts w:ascii="Century Gothic" w:eastAsia="Times New Roman" w:hAnsi="Century Gothic" w:cs="Arial"/>
+                <w:bCs/>
+                <w:sz w:val="18"/>
+                <w:szCs w:val="16"/>
+                <w:lang w:val="es-ES_tradnl" w:eastAsia="es-ES"/>
+              </w:rPr>
+            </w:pPr>
+            <w:proofErr w:type="spellStart"/>
+            <w:r>
+              <w:rPr>
+                <w:rFonts w:ascii="Century Gothic" w:eastAsia="Times New Roman" w:hAnsi="Century Gothic" w:cs="Arial"/>
+                <w:bCs/>
+                <w:sz w:val="18"/>
+                <w:szCs w:val="16"/>
+                <w:lang w:val="es-ES_tradnl" w:eastAsia="es-ES"/>
+              </w:rPr>
+              <w:t>Backup</w:t>
+            </w:r>
+            <w:proofErr w:type="spellEnd"/>
+            <w:r>
+              <w:rPr>
+                <w:rFonts w:ascii="Century Gothic" w:eastAsia="Times New Roman" w:hAnsi="Century Gothic" w:cs="Arial"/>
+                <w:bCs/>
+                <w:sz w:val="18"/>
+                <w:szCs w:val="16"/>
+                <w:lang w:val="es-ES_tradnl" w:eastAsia="es-ES"/>
+              </w:rPr>
+              <w:t xml:space="preserve"> de Contraseñas</w:t>
+            </w:r>
           </w:p>
         </w:tc>
         <w:tc>
           <w:tcPr>
             <w:tcW w:w="3044" w:type="dxa"/>
-          </w:tcPr>
-          <w:p>
-            <w:pPr>
-              <w:pStyle w:val="Contenidotabla"/>
-              <w:cnfStyle w:val="000000000000" w:firstRow="0" w:lastRow="0" w:firstColumn="0" w:lastColumn="0" w:oddVBand="0" w:evenVBand="0" w:oddHBand="0" w:evenHBand="0" w:firstRowFirstColumn="0" w:firstRowLastColumn="0" w:lastRowFirstColumn="0" w:lastRowLastColumn="0"/>
+            <w:vAlign w:val="center"/>
+          </w:tcPr>
+          <w:p>
+            <w:pPr>
+              <w:jc w:val="center"/>
+              <w:cnfStyle w:val="000000000000" w:firstRow="0" w:lastRow="0" w:firstColumn="0" w:lastColumn="0" w:oddVBand="0" w:evenVBand="0" w:oddHBand="0" w:evenHBand="0" w:firstRowFirstColumn="0" w:firstRowLastColumn="0" w:lastRowFirstColumn="0" w:lastRowLastColumn="0"/>
+              <w:rPr>
+                <w:rFonts w:ascii="Century Gothic" w:eastAsia="Times New Roman" w:hAnsi="Century Gothic" w:cs="Arial"/>
+                <w:bCs/>
+                <w:sz w:val="18"/>
+                <w:szCs w:val="16"/>
+                <w:lang w:val="es-ES_tradnl" w:eastAsia="es-ES"/>
+              </w:rPr>
+            </w:pPr>
+            <w:r>
+              <w:rPr>
+                <w:rFonts w:ascii="Century Gothic" w:eastAsia="Times New Roman" w:hAnsi="Century Gothic" w:cs="Arial"/>
+                <w:bCs/>
+                <w:sz w:val="18"/>
+                <w:szCs w:val="16"/>
+                <w:lang w:val="es-ES_tradnl" w:eastAsia="es-ES"/>
+              </w:rPr>
+              <w:t>Como Usuario quiero realizar copias de seguridad de mis contraseñas para poder recuperar mi información en caso de pérdida.</w:t>
+            </w:r>
+          </w:p>
+          <w:p>
+            <w:pPr>
+              <w:jc w:val="center"/>
+              <w:cnfStyle w:val="000000000000" w:firstRow="0" w:lastRow="0" w:firstColumn="0" w:lastColumn="0" w:oddVBand="0" w:evenVBand="0" w:oddHBand="0" w:evenHBand="0" w:firstRowFirstColumn="0" w:firstRowLastColumn="0" w:lastRowFirstColumn="0" w:lastRowLastColumn="0"/>
+              <w:rPr>
+                <w:rFonts w:ascii="Century Gothic" w:hAnsi="Century Gothic"/>
+                <w:sz w:val="18"/>
+                <w:szCs w:val="16"/>
+              </w:rPr>
             </w:pPr>
           </w:p>
         </w:tc>
         <w:tc>
           <w:tcPr>
             <w:tcW w:w="1041" w:type="dxa"/>
-          </w:tcPr>
-          <w:p>
-            <w:pPr>
-              <w:pStyle w:val="Contenidotabla"/>
-              <w:jc w:val="center"/>
-              <w:cnfStyle w:val="000000000000" w:firstRow="0" w:lastRow="0" w:firstColumn="0" w:lastColumn="0" w:oddVBand="0" w:evenVBand="0" w:oddHBand="0" w:evenHBand="0" w:firstRowFirstColumn="0" w:firstRowLastColumn="0" w:lastRowFirstColumn="0" w:lastRowLastColumn="0"/>
-            </w:pPr>
+            <w:vAlign w:val="center"/>
+          </w:tcPr>
+          <w:p>
+            <w:pPr>
+              <w:pStyle w:val="Contenidotabla"/>
+              <w:jc w:val="center"/>
+              <w:cnfStyle w:val="000000000000" w:firstRow="0" w:lastRow="0" w:firstColumn="0" w:lastColumn="0" w:oddVBand="0" w:evenVBand="0" w:oddHBand="0" w:evenHBand="0" w:firstRowFirstColumn="0" w:firstRowLastColumn="0" w:lastRowFirstColumn="0" w:lastRowLastColumn="0"/>
+              <w:rPr>
+                <w:szCs w:val="16"/>
+              </w:rPr>
+            </w:pPr>
+            <w:r>
+              <w:rPr>
+                <w:szCs w:val="16"/>
+              </w:rPr>
+              <w:t>1</w:t>
+            </w:r>
           </w:p>
         </w:tc>
         <w:tc>
           <w:tcPr>
             <w:tcW w:w="1333" w:type="dxa"/>
-          </w:tcPr>
-          <w:p>
-            <w:pPr>
-              <w:pStyle w:val="Contenidotabla"/>
-              <w:cnfStyle w:val="000000000000" w:firstRow="0" w:lastRow="0" w:firstColumn="0" w:lastColumn="0" w:oddVBand="0" w:evenVBand="0" w:oddHBand="0" w:evenHBand="0" w:firstRowFirstColumn="0" w:firstRowLastColumn="0" w:lastRowFirstColumn="0" w:lastRowLastColumn="0"/>
-            </w:pPr>
+            <w:vAlign w:val="center"/>
+          </w:tcPr>
+          <w:p>
+            <w:pPr>
+              <w:pStyle w:val="Contenidotabla"/>
+              <w:jc w:val="center"/>
+              <w:cnfStyle w:val="000000000000" w:firstRow="0" w:lastRow="0" w:firstColumn="0" w:lastColumn="0" w:oddVBand="0" w:evenVBand="0" w:oddHBand="0" w:evenHBand="0" w:firstRowFirstColumn="0" w:firstRowLastColumn="0" w:lastRowFirstColumn="0" w:lastRowLastColumn="0"/>
+              <w:rPr>
+                <w:szCs w:val="16"/>
+              </w:rPr>
+            </w:pPr>
+            <w:r>
+              <w:rPr>
+                <w:szCs w:val="16"/>
+              </w:rPr>
+              <w:t>Alexander</w:t>
+            </w:r>
+          </w:p>
+        </w:tc>
+      </w:tr>
+      <w:tr>
+        <w:trPr>
+          <w:cnfStyle w:val="000000100000" w:firstRow="0" w:lastRow="0" w:firstColumn="0" w:lastColumn="0" w:oddVBand="0" w:evenVBand="0" w:oddHBand="1" w:evenHBand="0" w:firstRowFirstColumn="0" w:firstRowLastColumn="0" w:lastRowFirstColumn="0" w:lastRowLastColumn="0"/>
+          <w:trHeight w:val="862"/>
+        </w:trPr>
+        <w:tc>
+          <w:tcPr>
+            <w:cnfStyle w:val="001000000000" w:firstRow="0" w:lastRow="0" w:firstColumn="1" w:lastColumn="0" w:oddVBand="0" w:evenVBand="0" w:oddHBand="0" w:evenHBand="0" w:firstRowFirstColumn="0" w:firstRowLastColumn="0" w:lastRowFirstColumn="0" w:lastRowLastColumn="0"/>
+            <w:tcW w:w="1039" w:type="dxa"/>
+            <w:vAlign w:val="center"/>
+          </w:tcPr>
+          <w:p>
+            <w:pPr>
+              <w:pStyle w:val="Contenidotabla"/>
+              <w:jc w:val="center"/>
+            </w:pPr>
+            <w:r>
+              <w:lastRenderedPageBreak/>
+              <w:t>5</w:t>
+            </w:r>
+          </w:p>
+        </w:tc>
+        <w:tc>
+          <w:tcPr>
+            <w:tcW w:w="1325" w:type="dxa"/>
+            <w:vAlign w:val="center"/>
+          </w:tcPr>
+          <w:p>
+            <w:pPr>
+              <w:pStyle w:val="Contenidotabla"/>
+              <w:jc w:val="center"/>
+              <w:cnfStyle w:val="000000100000" w:firstRow="0" w:lastRow="0" w:firstColumn="0" w:lastColumn="0" w:oddVBand="0" w:evenVBand="0" w:oddHBand="1" w:evenHBand="0" w:firstRowFirstColumn="0" w:firstRowLastColumn="0" w:lastRowFirstColumn="0" w:lastRowLastColumn="0"/>
+            </w:pPr>
+            <w:r>
+              <w:t>HUD005</w:t>
+            </w:r>
+          </w:p>
+        </w:tc>
+        <w:tc>
+          <w:tcPr>
+            <w:tcW w:w="1847" w:type="dxa"/>
+            <w:vAlign w:val="center"/>
+          </w:tcPr>
+          <w:p>
+            <w:pPr>
+              <w:jc w:val="center"/>
+              <w:cnfStyle w:val="000000100000" w:firstRow="0" w:lastRow="0" w:firstColumn="0" w:lastColumn="0" w:oddVBand="0" w:evenVBand="0" w:oddHBand="1" w:evenHBand="0" w:firstRowFirstColumn="0" w:firstRowLastColumn="0" w:lastRowFirstColumn="0" w:lastRowLastColumn="0"/>
+              <w:rPr>
+                <w:rFonts w:ascii="Century Gothic" w:eastAsia="Times New Roman" w:hAnsi="Century Gothic" w:cs="Arial"/>
+                <w:bCs/>
+                <w:sz w:val="18"/>
+                <w:szCs w:val="18"/>
+                <w:lang w:val="es-ES_tradnl" w:eastAsia="es-ES"/>
+              </w:rPr>
+            </w:pPr>
+            <w:r>
+              <w:rPr>
+                <w:rFonts w:ascii="Century Gothic" w:eastAsia="Times New Roman" w:hAnsi="Century Gothic" w:cs="Arial"/>
+                <w:bCs/>
+                <w:sz w:val="18"/>
+                <w:szCs w:val="18"/>
+                <w:lang w:val="es-ES_tradnl" w:eastAsia="es-ES"/>
+              </w:rPr>
+              <w:t>Registro de Inicios de Sesión</w:t>
+            </w:r>
+          </w:p>
+          <w:p>
+            <w:pPr>
+              <w:pStyle w:val="Contenidotabla"/>
+              <w:jc w:val="center"/>
+              <w:cnfStyle w:val="000000100000" w:firstRow="0" w:lastRow="0" w:firstColumn="0" w:lastColumn="0" w:oddVBand="0" w:evenVBand="0" w:oddHBand="1" w:evenHBand="0" w:firstRowFirstColumn="0" w:firstRowLastColumn="0" w:lastRowFirstColumn="0" w:lastRowLastColumn="0"/>
+            </w:pPr>
+          </w:p>
+        </w:tc>
+        <w:tc>
+          <w:tcPr>
+            <w:tcW w:w="3044" w:type="dxa"/>
+            <w:vAlign w:val="center"/>
+          </w:tcPr>
+          <w:p>
+            <w:pPr>
+              <w:jc w:val="center"/>
+              <w:cnfStyle w:val="000000100000" w:firstRow="0" w:lastRow="0" w:firstColumn="0" w:lastColumn="0" w:oddVBand="0" w:evenVBand="0" w:oddHBand="1" w:evenHBand="0" w:firstRowFirstColumn="0" w:firstRowLastColumn="0" w:lastRowFirstColumn="0" w:lastRowLastColumn="0"/>
+              <w:rPr>
+                <w:rFonts w:ascii="Century Gothic" w:eastAsia="Times New Roman" w:hAnsi="Century Gothic" w:cs="Arial"/>
+                <w:bCs/>
+                <w:sz w:val="18"/>
+                <w:szCs w:val="18"/>
+                <w:lang w:val="es-ES_tradnl" w:eastAsia="es-ES"/>
+              </w:rPr>
+            </w:pPr>
+            <w:r>
+              <w:rPr>
+                <w:rFonts w:ascii="Century Gothic" w:eastAsia="Times New Roman" w:hAnsi="Century Gothic" w:cs="Arial"/>
+                <w:bCs/>
+                <w:sz w:val="18"/>
+                <w:szCs w:val="18"/>
+                <w:lang w:val="es-ES_tradnl" w:eastAsia="es-ES"/>
+              </w:rPr>
+              <w:t>Como Usuario quiero tener un registro de mis inicios de sesión para monitorear cualquier actividad sospechosa.</w:t>
+            </w:r>
+          </w:p>
+          <w:p>
+            <w:pPr>
+              <w:pStyle w:val="Contenidotabla"/>
+              <w:jc w:val="center"/>
+              <w:cnfStyle w:val="000000100000" w:firstRow="0" w:lastRow="0" w:firstColumn="0" w:lastColumn="0" w:oddVBand="0" w:evenVBand="0" w:oddHBand="1" w:evenHBand="0" w:firstRowFirstColumn="0" w:firstRowLastColumn="0" w:lastRowFirstColumn="0" w:lastRowLastColumn="0"/>
+            </w:pPr>
+          </w:p>
+        </w:tc>
+        <w:tc>
+          <w:tcPr>
+            <w:tcW w:w="1041" w:type="dxa"/>
+            <w:vAlign w:val="center"/>
+          </w:tcPr>
+          <w:p>
+            <w:pPr>
+              <w:pStyle w:val="Contenidotabla"/>
+              <w:jc w:val="center"/>
+              <w:cnfStyle w:val="000000100000" w:firstRow="0" w:lastRow="0" w:firstColumn="0" w:lastColumn="0" w:oddVBand="0" w:evenVBand="0" w:oddHBand="1" w:evenHBand="0" w:firstRowFirstColumn="0" w:firstRowLastColumn="0" w:lastRowFirstColumn="0" w:lastRowLastColumn="0"/>
+            </w:pPr>
+            <w:r>
+              <w:t>1</w:t>
+            </w:r>
+          </w:p>
+        </w:tc>
+        <w:tc>
+          <w:tcPr>
+            <w:tcW w:w="1333" w:type="dxa"/>
+            <w:vAlign w:val="center"/>
+          </w:tcPr>
+          <w:p>
+            <w:pPr>
+              <w:pStyle w:val="Contenidotabla"/>
+              <w:jc w:val="center"/>
+              <w:cnfStyle w:val="000000100000" w:firstRow="0" w:lastRow="0" w:firstColumn="0" w:lastColumn="0" w:oddVBand="0" w:evenVBand="0" w:oddHBand="1" w:evenHBand="0" w:firstRowFirstColumn="0" w:firstRowLastColumn="0" w:lastRowFirstColumn="0" w:lastRowLastColumn="0"/>
+            </w:pPr>
+            <w:r>
+              <w:rPr>
+                <w:szCs w:val="16"/>
+              </w:rPr>
+              <w:t>A</w:t>
+            </w:r>
+            <w:r>
+              <w:rPr>
+                <w:szCs w:val="16"/>
+              </w:rPr>
+              <w:t>lexander</w:t>
+            </w:r>
+          </w:p>
+        </w:tc>
+      </w:tr>
+      <w:tr>
+        <w:tc>
+          <w:tcPr>
+            <w:cnfStyle w:val="001000000000" w:firstRow="0" w:lastRow="0" w:firstColumn="1" w:lastColumn="0" w:oddVBand="0" w:evenVBand="0" w:oddHBand="0" w:evenHBand="0" w:firstRowFirstColumn="0" w:firstRowLastColumn="0" w:lastRowFirstColumn="0" w:lastRowLastColumn="0"/>
+            <w:tcW w:w="1039" w:type="dxa"/>
+            <w:vAlign w:val="center"/>
+          </w:tcPr>
+          <w:p>
+            <w:pPr>
+              <w:pStyle w:val="Contenidotabla"/>
+              <w:jc w:val="center"/>
+            </w:pPr>
+            <w:r>
+              <w:t>6</w:t>
+            </w:r>
+          </w:p>
+        </w:tc>
+        <w:tc>
+          <w:tcPr>
+            <w:tcW w:w="1325" w:type="dxa"/>
+            <w:vAlign w:val="center"/>
+          </w:tcPr>
+          <w:p>
+            <w:pPr>
+              <w:pStyle w:val="Contenidotabla"/>
+              <w:jc w:val="center"/>
+              <w:cnfStyle w:val="000000000000" w:firstRow="0" w:lastRow="0" w:firstColumn="0" w:lastColumn="0" w:oddVBand="0" w:evenVBand="0" w:oddHBand="0" w:evenHBand="0" w:firstRowFirstColumn="0" w:firstRowLastColumn="0" w:lastRowFirstColumn="0" w:lastRowLastColumn="0"/>
+            </w:pPr>
+            <w:r>
+              <w:t>HUD006</w:t>
+            </w:r>
+          </w:p>
+        </w:tc>
+        <w:tc>
+          <w:tcPr>
+            <w:tcW w:w="1847" w:type="dxa"/>
+            <w:vAlign w:val="center"/>
+          </w:tcPr>
+          <w:p>
+            <w:pPr>
+              <w:jc w:val="center"/>
+              <w:cnfStyle w:val="000000000000" w:firstRow="0" w:lastRow="0" w:firstColumn="0" w:lastColumn="0" w:oddVBand="0" w:evenVBand="0" w:oddHBand="0" w:evenHBand="0" w:firstRowFirstColumn="0" w:firstRowLastColumn="0" w:lastRowFirstColumn="0" w:lastRowLastColumn="0"/>
+              <w:rPr>
+                <w:rFonts w:ascii="Century Gothic" w:eastAsia="Times New Roman" w:hAnsi="Century Gothic" w:cs="Arial"/>
+                <w:bCs/>
+                <w:sz w:val="18"/>
+                <w:szCs w:val="18"/>
+                <w:lang w:val="es-ES_tradnl" w:eastAsia="es-ES"/>
+              </w:rPr>
+            </w:pPr>
+            <w:r>
+              <w:rPr>
+                <w:rFonts w:ascii="Century Gothic" w:eastAsia="Times New Roman" w:hAnsi="Century Gothic" w:cs="Arial"/>
+                <w:bCs/>
+                <w:sz w:val="18"/>
+                <w:szCs w:val="18"/>
+                <w:lang w:val="es-ES_tradnl" w:eastAsia="es-ES"/>
+              </w:rPr>
+              <w:t>Restablecimiento de contraseña</w:t>
+            </w:r>
+          </w:p>
+        </w:tc>
+        <w:tc>
+          <w:tcPr>
+            <w:tcW w:w="3044" w:type="dxa"/>
+            <w:vAlign w:val="center"/>
+          </w:tcPr>
+          <w:p>
+            <w:pPr>
+              <w:jc w:val="center"/>
+              <w:cnfStyle w:val="000000000000" w:firstRow="0" w:lastRow="0" w:firstColumn="0" w:lastColumn="0" w:oddVBand="0" w:evenVBand="0" w:oddHBand="0" w:evenHBand="0" w:firstRowFirstColumn="0" w:firstRowLastColumn="0" w:lastRowFirstColumn="0" w:lastRowLastColumn="0"/>
+              <w:rPr>
+                <w:rFonts w:ascii="Century Gothic" w:eastAsia="Times New Roman" w:hAnsi="Century Gothic" w:cs="Arial"/>
+                <w:bCs/>
+                <w:sz w:val="18"/>
+                <w:szCs w:val="18"/>
+                <w:lang w:val="es-ES_tradnl" w:eastAsia="es-ES"/>
+              </w:rPr>
+            </w:pPr>
+            <w:r>
+              <w:rPr>
+                <w:rFonts w:ascii="Century Gothic" w:eastAsia="Times New Roman" w:hAnsi="Century Gothic" w:cs="Arial"/>
+                <w:bCs/>
+                <w:sz w:val="18"/>
+                <w:szCs w:val="18"/>
+                <w:lang w:val="es-ES_tradnl" w:eastAsia="es-ES"/>
+              </w:rPr>
+              <w:t>Como usuario, quiero poder restablecer mi contraseña de manera segura en caso de que la olvide, mediante un proceso de recuperación basado en mi correo o teléfono.</w:t>
+            </w:r>
+          </w:p>
+        </w:tc>
+        <w:tc>
+          <w:tcPr>
+            <w:tcW w:w="1041" w:type="dxa"/>
+            <w:vAlign w:val="center"/>
+          </w:tcPr>
+          <w:p>
+            <w:pPr>
+              <w:pStyle w:val="Contenidotabla"/>
+              <w:jc w:val="center"/>
+              <w:cnfStyle w:val="000000000000" w:firstRow="0" w:lastRow="0" w:firstColumn="0" w:lastColumn="0" w:oddVBand="0" w:evenVBand="0" w:oddHBand="0" w:evenHBand="0" w:firstRowFirstColumn="0" w:firstRowLastColumn="0" w:lastRowFirstColumn="0" w:lastRowLastColumn="0"/>
+            </w:pPr>
+            <w:r>
+              <w:t>1</w:t>
+            </w:r>
+          </w:p>
+        </w:tc>
+        <w:tc>
+          <w:tcPr>
+            <w:tcW w:w="1333" w:type="dxa"/>
+            <w:vAlign w:val="center"/>
+          </w:tcPr>
+          <w:p>
+            <w:pPr>
+              <w:pStyle w:val="Contenidotabla"/>
+              <w:jc w:val="center"/>
+              <w:cnfStyle w:val="000000000000" w:firstRow="0" w:lastRow="0" w:firstColumn="0" w:lastColumn="0" w:oddVBand="0" w:evenVBand="0" w:oddHBand="0" w:evenHBand="0" w:firstRowFirstColumn="0" w:firstRowLastColumn="0" w:lastRowFirstColumn="0" w:lastRowLastColumn="0"/>
+            </w:pPr>
+            <w:r>
+              <w:t xml:space="preserve">Yimer </w:t>
+            </w:r>
+            <w:proofErr w:type="spellStart"/>
+            <w:r>
+              <w:t>Edyson</w:t>
+            </w:r>
+            <w:proofErr w:type="spellEnd"/>
           </w:p>
         </w:tc>
       </w:tr>
@@ -1126,68 +1904,130 @@
           <w:tcPr>
             <w:cnfStyle w:val="001000000000" w:firstRow="0" w:lastRow="0" w:firstColumn="1" w:lastColumn="0" w:oddVBand="0" w:evenVBand="0" w:oddHBand="0" w:evenHBand="0" w:firstRowFirstColumn="0" w:firstRowLastColumn="0" w:lastRowFirstColumn="0" w:lastRowLastColumn="0"/>
             <w:tcW w:w="1039" w:type="dxa"/>
-          </w:tcPr>
-          <w:p>
-            <w:pPr>
-              <w:pStyle w:val="Contenidotabla"/>
-              <w:jc w:val="center"/>
-            </w:pPr>
+            <w:vAlign w:val="center"/>
+          </w:tcPr>
+          <w:p>
+            <w:pPr>
+              <w:pStyle w:val="Contenidotabla"/>
+              <w:jc w:val="center"/>
+            </w:pPr>
+            <w:r>
+              <w:t>E</w:t>
+            </w:r>
           </w:p>
         </w:tc>
         <w:tc>
           <w:tcPr>
             <w:tcW w:w="1325" w:type="dxa"/>
-          </w:tcPr>
-          <w:p>
-            <w:pPr>
-              <w:pStyle w:val="Contenidotabla"/>
-              <w:cnfStyle w:val="000000100000" w:firstRow="0" w:lastRow="0" w:firstColumn="0" w:lastColumn="0" w:oddVBand="0" w:evenVBand="0" w:oddHBand="1" w:evenHBand="0" w:firstRowFirstColumn="0" w:firstRowLastColumn="0" w:lastRowFirstColumn="0" w:lastRowLastColumn="0"/>
-            </w:pPr>
+            <w:vAlign w:val="center"/>
+          </w:tcPr>
+          <w:p>
+            <w:pPr>
+              <w:pStyle w:val="Contenidotabla"/>
+              <w:jc w:val="center"/>
+              <w:cnfStyle w:val="000000100000" w:firstRow="0" w:lastRow="0" w:firstColumn="0" w:lastColumn="0" w:oddVBand="0" w:evenVBand="0" w:oddHBand="1" w:evenHBand="0" w:firstRowFirstColumn="0" w:firstRowLastColumn="0" w:lastRowFirstColumn="0" w:lastRowLastColumn="0"/>
+            </w:pPr>
+            <w:r>
+              <w:t>HUD00</w:t>
+            </w:r>
+            <w:r>
+              <w:t>7</w:t>
+            </w:r>
           </w:p>
         </w:tc>
         <w:tc>
           <w:tcPr>
             <w:tcW w:w="1847" w:type="dxa"/>
-          </w:tcPr>
-          <w:p>
-            <w:pPr>
-              <w:pStyle w:val="Contenidotabla"/>
-              <w:cnfStyle w:val="000000100000" w:firstRow="0" w:lastRow="0" w:firstColumn="0" w:lastColumn="0" w:oddVBand="0" w:evenVBand="0" w:oddHBand="1" w:evenHBand="0" w:firstRowFirstColumn="0" w:firstRowLastColumn="0" w:lastRowFirstColumn="0" w:lastRowLastColumn="0"/>
-            </w:pPr>
+            <w:vAlign w:val="center"/>
+          </w:tcPr>
+          <w:p>
+            <w:pPr>
+              <w:jc w:val="center"/>
+              <w:cnfStyle w:val="000000100000" w:firstRow="0" w:lastRow="0" w:firstColumn="0" w:lastColumn="0" w:oddVBand="0" w:evenVBand="0" w:oddHBand="1" w:evenHBand="0" w:firstRowFirstColumn="0" w:firstRowLastColumn="0" w:lastRowFirstColumn="0" w:lastRowLastColumn="0"/>
+              <w:rPr>
+                <w:rFonts w:ascii="Century Gothic" w:eastAsia="Times New Roman" w:hAnsi="Century Gothic" w:cs="Arial"/>
+                <w:bCs/>
+                <w:sz w:val="18"/>
+                <w:szCs w:val="18"/>
+                <w:lang w:val="es-ES_tradnl" w:eastAsia="es-ES"/>
+              </w:rPr>
+            </w:pPr>
+            <w:r>
+              <w:rPr>
+                <w:rFonts w:ascii="Century Gothic" w:eastAsia="Times New Roman" w:hAnsi="Century Gothic" w:cs="Arial"/>
+                <w:bCs/>
+                <w:sz w:val="18"/>
+                <w:szCs w:val="18"/>
+                <w:lang w:val="es-ES_tradnl" w:eastAsia="es-ES"/>
+              </w:rPr>
+              <w:t>Notificación de caducidad de contraseña</w:t>
+            </w:r>
           </w:p>
         </w:tc>
         <w:tc>
           <w:tcPr>
             <w:tcW w:w="3044" w:type="dxa"/>
-          </w:tcPr>
-          <w:p>
-            <w:pPr>
-              <w:pStyle w:val="Contenidotabla"/>
-              <w:cnfStyle w:val="000000100000" w:firstRow="0" w:lastRow="0" w:firstColumn="0" w:lastColumn="0" w:oddVBand="0" w:evenVBand="0" w:oddHBand="1" w:evenHBand="0" w:firstRowFirstColumn="0" w:firstRowLastColumn="0" w:lastRowFirstColumn="0" w:lastRowLastColumn="0"/>
-            </w:pPr>
+            <w:vAlign w:val="center"/>
+          </w:tcPr>
+          <w:p>
+            <w:pPr>
+              <w:jc w:val="center"/>
+              <w:cnfStyle w:val="000000100000" w:firstRow="0" w:lastRow="0" w:firstColumn="0" w:lastColumn="0" w:oddVBand="0" w:evenVBand="0" w:oddHBand="1" w:evenHBand="0" w:firstRowFirstColumn="0" w:firstRowLastColumn="0" w:lastRowFirstColumn="0" w:lastRowLastColumn="0"/>
+              <w:rPr>
+                <w:rFonts w:ascii="Century Gothic" w:eastAsia="Times New Roman" w:hAnsi="Century Gothic" w:cs="Arial"/>
+                <w:bCs/>
+                <w:sz w:val="18"/>
+                <w:szCs w:val="18"/>
+                <w:lang w:val="es-ES_tradnl" w:eastAsia="es-ES"/>
+              </w:rPr>
+            </w:pPr>
+            <w:r>
+              <w:rPr>
+                <w:rFonts w:ascii="Century Gothic" w:eastAsia="Times New Roman" w:hAnsi="Century Gothic" w:cs="Arial"/>
+                <w:bCs/>
+                <w:sz w:val="18"/>
+                <w:szCs w:val="18"/>
+                <w:lang w:val="es-ES_tradnl" w:eastAsia="es-ES"/>
+              </w:rPr>
+              <w:t>Como usuario, quiero recibir una notificación cuando mi contraseña esté a punto de caducar, para poder cambiarla antes de que expire.</w:t>
+            </w:r>
           </w:p>
         </w:tc>
         <w:tc>
           <w:tcPr>
             <w:tcW w:w="1041" w:type="dxa"/>
-          </w:tcPr>
-          <w:p>
-            <w:pPr>
-              <w:pStyle w:val="Contenidotabla"/>
-              <w:jc w:val="center"/>
-              <w:cnfStyle w:val="000000100000" w:firstRow="0" w:lastRow="0" w:firstColumn="0" w:lastColumn="0" w:oddVBand="0" w:evenVBand="0" w:oddHBand="1" w:evenHBand="0" w:firstRowFirstColumn="0" w:firstRowLastColumn="0" w:lastRowFirstColumn="0" w:lastRowLastColumn="0"/>
-            </w:pPr>
+            <w:vAlign w:val="center"/>
+          </w:tcPr>
+          <w:p>
+            <w:pPr>
+              <w:pStyle w:val="Contenidotabla"/>
+              <w:jc w:val="center"/>
+              <w:cnfStyle w:val="000000100000" w:firstRow="0" w:lastRow="0" w:firstColumn="0" w:lastColumn="0" w:oddVBand="0" w:evenVBand="0" w:oddHBand="1" w:evenHBand="0" w:firstRowFirstColumn="0" w:firstRowLastColumn="0" w:lastRowFirstColumn="0" w:lastRowLastColumn="0"/>
+            </w:pPr>
+            <w:r>
+              <w:t>1</w:t>
+            </w:r>
           </w:p>
         </w:tc>
         <w:tc>
           <w:tcPr>
             <w:tcW w:w="1333" w:type="dxa"/>
-          </w:tcPr>
-          <w:p>
-            <w:pPr>
-              <w:pStyle w:val="Contenidotabla"/>
-              <w:cnfStyle w:val="000000100000" w:firstRow="0" w:lastRow="0" w:firstColumn="0" w:lastColumn="0" w:oddVBand="0" w:evenVBand="0" w:oddHBand="1" w:evenHBand="0" w:firstRowFirstColumn="0" w:firstRowLastColumn="0" w:lastRowFirstColumn="0" w:lastRowLastColumn="0"/>
-            </w:pPr>
+            <w:vAlign w:val="center"/>
+          </w:tcPr>
+          <w:p>
+            <w:pPr>
+              <w:pStyle w:val="Contenidotabla"/>
+              <w:jc w:val="center"/>
+              <w:cnfStyle w:val="000000100000" w:firstRow="0" w:lastRow="0" w:firstColumn="0" w:lastColumn="0" w:oddVBand="0" w:evenVBand="0" w:oddHBand="1" w:evenHBand="0" w:firstRowFirstColumn="0" w:firstRowLastColumn="0" w:lastRowFirstColumn="0" w:lastRowLastColumn="0"/>
+            </w:pPr>
+            <w:r>
+              <w:t xml:space="preserve">Yimer </w:t>
+            </w:r>
+            <w:proofErr w:type="spellStart"/>
+            <w:r>
+              <w:t>Edyson</w:t>
+            </w:r>
+            <w:proofErr w:type="spellEnd"/>
           </w:p>
         </w:tc>
       </w:tr>
@@ -1196,68 +2036,104 @@
           <w:tcPr>
             <w:cnfStyle w:val="001000000000" w:firstRow="0" w:lastRow="0" w:firstColumn="1" w:lastColumn="0" w:oddVBand="0" w:evenVBand="0" w:oddHBand="0" w:evenHBand="0" w:firstRowFirstColumn="0" w:firstRowLastColumn="0" w:lastRowFirstColumn="0" w:lastRowLastColumn="0"/>
             <w:tcW w:w="1039" w:type="dxa"/>
-          </w:tcPr>
-          <w:p>
-            <w:pPr>
-              <w:pStyle w:val="Contenidotabla"/>
-              <w:jc w:val="center"/>
-            </w:pPr>
+            <w:vAlign w:val="center"/>
+          </w:tcPr>
+          <w:p>
+            <w:pPr>
+              <w:pStyle w:val="Contenidotabla"/>
+              <w:jc w:val="center"/>
+            </w:pPr>
+            <w:r>
+              <w:t>8</w:t>
+            </w:r>
           </w:p>
         </w:tc>
         <w:tc>
           <w:tcPr>
             <w:tcW w:w="1325" w:type="dxa"/>
-          </w:tcPr>
-          <w:p>
-            <w:pPr>
-              <w:pStyle w:val="Contenidotabla"/>
-              <w:cnfStyle w:val="000000000000" w:firstRow="0" w:lastRow="0" w:firstColumn="0" w:lastColumn="0" w:oddVBand="0" w:evenVBand="0" w:oddHBand="0" w:evenHBand="0" w:firstRowFirstColumn="0" w:firstRowLastColumn="0" w:lastRowFirstColumn="0" w:lastRowLastColumn="0"/>
-            </w:pPr>
+            <w:vAlign w:val="center"/>
+          </w:tcPr>
+          <w:p>
+            <w:pPr>
+              <w:pStyle w:val="Contenidotabla"/>
+              <w:jc w:val="center"/>
+              <w:cnfStyle w:val="000000000000" w:firstRow="0" w:lastRow="0" w:firstColumn="0" w:lastColumn="0" w:oddVBand="0" w:evenVBand="0" w:oddHBand="0" w:evenHBand="0" w:firstRowFirstColumn="0" w:firstRowLastColumn="0" w:lastRowFirstColumn="0" w:lastRowLastColumn="0"/>
+            </w:pPr>
+            <w:r>
+              <w:t>HUD00</w:t>
+            </w:r>
+            <w:r>
+              <w:t>8</w:t>
+            </w:r>
           </w:p>
         </w:tc>
         <w:tc>
           <w:tcPr>
             <w:tcW w:w="1847" w:type="dxa"/>
-          </w:tcPr>
-          <w:p>
-            <w:pPr>
-              <w:pStyle w:val="Contenidotabla"/>
-              <w:cnfStyle w:val="000000000000" w:firstRow="0" w:lastRow="0" w:firstColumn="0" w:lastColumn="0" w:oddVBand="0" w:evenVBand="0" w:oddHBand="0" w:evenHBand="0" w:firstRowFirstColumn="0" w:firstRowLastColumn="0" w:lastRowFirstColumn="0" w:lastRowLastColumn="0"/>
-            </w:pPr>
+            <w:vAlign w:val="center"/>
+          </w:tcPr>
+          <w:p>
+            <w:pPr>
+              <w:pStyle w:val="Contenidotabla"/>
+              <w:jc w:val="center"/>
+              <w:cnfStyle w:val="000000000000" w:firstRow="0" w:lastRow="0" w:firstColumn="0" w:lastColumn="0" w:oddVBand="0" w:evenVBand="0" w:oddHBand="0" w:evenHBand="0" w:firstRowFirstColumn="0" w:firstRowLastColumn="0" w:lastRowFirstColumn="0" w:lastRowLastColumn="0"/>
+            </w:pPr>
+            <w:r>
+              <w:t>Establecer preguntas de seguridad</w:t>
+            </w:r>
           </w:p>
         </w:tc>
         <w:tc>
           <w:tcPr>
             <w:tcW w:w="3044" w:type="dxa"/>
-          </w:tcPr>
-          <w:p>
-            <w:pPr>
-              <w:pStyle w:val="Contenidotabla"/>
-              <w:cnfStyle w:val="000000000000" w:firstRow="0" w:lastRow="0" w:firstColumn="0" w:lastColumn="0" w:oddVBand="0" w:evenVBand="0" w:oddHBand="0" w:evenHBand="0" w:firstRowFirstColumn="0" w:firstRowLastColumn="0" w:lastRowFirstColumn="0" w:lastRowLastColumn="0"/>
-            </w:pPr>
+            <w:vAlign w:val="center"/>
+          </w:tcPr>
+          <w:p>
+            <w:pPr>
+              <w:pStyle w:val="Contenidotabla"/>
+              <w:jc w:val="center"/>
+              <w:cnfStyle w:val="000000000000" w:firstRow="0" w:lastRow="0" w:firstColumn="0" w:lastColumn="0" w:oddVBand="0" w:evenVBand="0" w:oddHBand="0" w:evenHBand="0" w:firstRowFirstColumn="0" w:firstRowLastColumn="0" w:lastRowFirstColumn="0" w:lastRowLastColumn="0"/>
+            </w:pPr>
+            <w:r>
+              <w:t>Como usuario, deseo configurar preguntas de seguridad qué me permitan recuperar mi cuenta si olvido mi contraseña, garantizando así mí acceso continuo a la aplicación</w:t>
+            </w:r>
           </w:p>
         </w:tc>
         <w:tc>
           <w:tcPr>
             <w:tcW w:w="1041" w:type="dxa"/>
-          </w:tcPr>
-          <w:p>
-            <w:pPr>
-              <w:pStyle w:val="Contenidotabla"/>
-              <w:jc w:val="center"/>
-              <w:cnfStyle w:val="000000000000" w:firstRow="0" w:lastRow="0" w:firstColumn="0" w:lastColumn="0" w:oddVBand="0" w:evenVBand="0" w:oddHBand="0" w:evenHBand="0" w:firstRowFirstColumn="0" w:firstRowLastColumn="0" w:lastRowFirstColumn="0" w:lastRowLastColumn="0"/>
-            </w:pPr>
+            <w:vAlign w:val="center"/>
+          </w:tcPr>
+          <w:p>
+            <w:pPr>
+              <w:pStyle w:val="Contenidotabla"/>
+              <w:jc w:val="center"/>
+              <w:cnfStyle w:val="000000000000" w:firstRow="0" w:lastRow="0" w:firstColumn="0" w:lastColumn="0" w:oddVBand="0" w:evenVBand="0" w:oddHBand="0" w:evenHBand="0" w:firstRowFirstColumn="0" w:firstRowLastColumn="0" w:lastRowFirstColumn="0" w:lastRowLastColumn="0"/>
+            </w:pPr>
+            <w:r>
+              <w:t>1</w:t>
+            </w:r>
           </w:p>
         </w:tc>
         <w:tc>
           <w:tcPr>
             <w:tcW w:w="1333" w:type="dxa"/>
-          </w:tcPr>
-          <w:p>
-            <w:pPr>
-              <w:pStyle w:val="Contenidotabla"/>
-              <w:cnfStyle w:val="000000000000" w:firstRow="0" w:lastRow="0" w:firstColumn="0" w:lastColumn="0" w:oddVBand="0" w:evenVBand="0" w:oddHBand="0" w:evenHBand="0" w:firstRowFirstColumn="0" w:firstRowLastColumn="0" w:lastRowFirstColumn="0" w:lastRowLastColumn="0"/>
-            </w:pPr>
+            <w:vAlign w:val="center"/>
+          </w:tcPr>
+          <w:p>
+            <w:pPr>
+              <w:pStyle w:val="Contenidotabla"/>
+              <w:jc w:val="center"/>
+              <w:cnfStyle w:val="000000000000" w:firstRow="0" w:lastRow="0" w:firstColumn="0" w:lastColumn="0" w:oddVBand="0" w:evenVBand="0" w:oddHBand="0" w:evenHBand="0" w:firstRowFirstColumn="0" w:firstRowLastColumn="0" w:lastRowFirstColumn="0" w:lastRowLastColumn="0"/>
+            </w:pPr>
+            <w:proofErr w:type="spellStart"/>
+            <w:r>
+              <w:t>Jose</w:t>
+            </w:r>
+            <w:proofErr w:type="spellEnd"/>
+            <w:r>
+              <w:t xml:space="preserve"> Abel</w:t>
+            </w:r>
           </w:p>
         </w:tc>
       </w:tr>
@@ -1269,68 +2145,130 @@
           <w:tcPr>
             <w:cnfStyle w:val="001000000000" w:firstRow="0" w:lastRow="0" w:firstColumn="1" w:lastColumn="0" w:oddVBand="0" w:evenVBand="0" w:oddHBand="0" w:evenHBand="0" w:firstRowFirstColumn="0" w:firstRowLastColumn="0" w:lastRowFirstColumn="0" w:lastRowLastColumn="0"/>
             <w:tcW w:w="1039" w:type="dxa"/>
-          </w:tcPr>
-          <w:p>
-            <w:pPr>
-              <w:pStyle w:val="Contenidotabla"/>
-              <w:jc w:val="center"/>
-            </w:pPr>
+            <w:vAlign w:val="center"/>
+          </w:tcPr>
+          <w:p>
+            <w:pPr>
+              <w:pStyle w:val="Contenidotabla"/>
+              <w:jc w:val="center"/>
+            </w:pPr>
+            <w:r>
+              <w:t>9</w:t>
+            </w:r>
           </w:p>
         </w:tc>
         <w:tc>
           <w:tcPr>
             <w:tcW w:w="1325" w:type="dxa"/>
-          </w:tcPr>
-          <w:p>
-            <w:pPr>
-              <w:pStyle w:val="Contenidotabla"/>
-              <w:cnfStyle w:val="000000100000" w:firstRow="0" w:lastRow="0" w:firstColumn="0" w:lastColumn="0" w:oddVBand="0" w:evenVBand="0" w:oddHBand="1" w:evenHBand="0" w:firstRowFirstColumn="0" w:firstRowLastColumn="0" w:lastRowFirstColumn="0" w:lastRowLastColumn="0"/>
-            </w:pPr>
+            <w:vAlign w:val="center"/>
+          </w:tcPr>
+          <w:p>
+            <w:pPr>
+              <w:pStyle w:val="Contenidotabla"/>
+              <w:jc w:val="center"/>
+              <w:cnfStyle w:val="000000100000" w:firstRow="0" w:lastRow="0" w:firstColumn="0" w:lastColumn="0" w:oddVBand="0" w:evenVBand="0" w:oddHBand="1" w:evenHBand="0" w:firstRowFirstColumn="0" w:firstRowLastColumn="0" w:lastRowFirstColumn="0" w:lastRowLastColumn="0"/>
+            </w:pPr>
+            <w:r>
+              <w:t>HUD00</w:t>
+            </w:r>
+            <w:r>
+              <w:t>9</w:t>
+            </w:r>
           </w:p>
         </w:tc>
         <w:tc>
           <w:tcPr>
             <w:tcW w:w="1847" w:type="dxa"/>
-          </w:tcPr>
-          <w:p>
-            <w:pPr>
-              <w:pStyle w:val="Contenidotabla"/>
-              <w:cnfStyle w:val="000000100000" w:firstRow="0" w:lastRow="0" w:firstColumn="0" w:lastColumn="0" w:oddVBand="0" w:evenVBand="0" w:oddHBand="1" w:evenHBand="0" w:firstRowFirstColumn="0" w:firstRowLastColumn="0" w:lastRowFirstColumn="0" w:lastRowLastColumn="0"/>
-            </w:pPr>
+            <w:vAlign w:val="center"/>
+          </w:tcPr>
+          <w:p>
+            <w:pPr>
+              <w:jc w:val="center"/>
+              <w:cnfStyle w:val="000000100000" w:firstRow="0" w:lastRow="0" w:firstColumn="0" w:lastColumn="0" w:oddVBand="0" w:evenVBand="0" w:oddHBand="1" w:evenHBand="0" w:firstRowFirstColumn="0" w:firstRowLastColumn="0" w:lastRowFirstColumn="0" w:lastRowLastColumn="0"/>
+              <w:rPr>
+                <w:rFonts w:ascii="Century Gothic" w:eastAsia="Times New Roman" w:hAnsi="Century Gothic" w:cs="Arial"/>
+                <w:bCs/>
+                <w:sz w:val="18"/>
+                <w:szCs w:val="18"/>
+                <w:lang w:val="es-ES_tradnl" w:eastAsia="es-ES"/>
+              </w:rPr>
+            </w:pPr>
+            <w:r>
+              <w:rPr>
+                <w:rFonts w:ascii="Century Gothic" w:eastAsia="Times New Roman" w:hAnsi="Century Gothic" w:cs="Arial"/>
+                <w:bCs/>
+                <w:sz w:val="18"/>
+                <w:szCs w:val="18"/>
+                <w:lang w:val="es-ES_tradnl" w:eastAsia="es-ES"/>
+              </w:rPr>
+              <w:t>Historial de cambios de contraseña</w:t>
+            </w:r>
           </w:p>
         </w:tc>
         <w:tc>
           <w:tcPr>
             <w:tcW w:w="3044" w:type="dxa"/>
-          </w:tcPr>
-          <w:p>
-            <w:pPr>
-              <w:pStyle w:val="Contenidotabla"/>
-              <w:cnfStyle w:val="000000100000" w:firstRow="0" w:lastRow="0" w:firstColumn="0" w:lastColumn="0" w:oddVBand="0" w:evenVBand="0" w:oddHBand="1" w:evenHBand="0" w:firstRowFirstColumn="0" w:firstRowLastColumn="0" w:lastRowFirstColumn="0" w:lastRowLastColumn="0"/>
-            </w:pPr>
+            <w:vAlign w:val="center"/>
+          </w:tcPr>
+          <w:p>
+            <w:pPr>
+              <w:jc w:val="center"/>
+              <w:cnfStyle w:val="000000100000" w:firstRow="0" w:lastRow="0" w:firstColumn="0" w:lastColumn="0" w:oddVBand="0" w:evenVBand="0" w:oddHBand="1" w:evenHBand="0" w:firstRowFirstColumn="0" w:firstRowLastColumn="0" w:lastRowFirstColumn="0" w:lastRowLastColumn="0"/>
+              <w:rPr>
+                <w:rFonts w:ascii="Century Gothic" w:eastAsia="Times New Roman" w:hAnsi="Century Gothic" w:cs="Arial"/>
+                <w:bCs/>
+                <w:sz w:val="18"/>
+                <w:szCs w:val="18"/>
+                <w:lang w:val="es-ES_tradnl" w:eastAsia="es-ES"/>
+              </w:rPr>
+            </w:pPr>
+            <w:r>
+              <w:rPr>
+                <w:rFonts w:ascii="Century Gothic" w:eastAsia="Times New Roman" w:hAnsi="Century Gothic" w:cs="Arial"/>
+                <w:bCs/>
+                <w:sz w:val="18"/>
+                <w:szCs w:val="18"/>
+                <w:lang w:val="es-ES_tradnl" w:eastAsia="es-ES"/>
+              </w:rPr>
+              <w:t>Como usuario, deseo consultar un registro de los cambios realizados en mis contraseñas para poder monitorear actualizaciones y asegurarme de que la información sea precisa</w:t>
+            </w:r>
           </w:p>
         </w:tc>
         <w:tc>
           <w:tcPr>
             <w:tcW w:w="1041" w:type="dxa"/>
-          </w:tcPr>
-          <w:p>
-            <w:pPr>
-              <w:pStyle w:val="Contenidotabla"/>
-              <w:jc w:val="center"/>
-              <w:cnfStyle w:val="000000100000" w:firstRow="0" w:lastRow="0" w:firstColumn="0" w:lastColumn="0" w:oddVBand="0" w:evenVBand="0" w:oddHBand="1" w:evenHBand="0" w:firstRowFirstColumn="0" w:firstRowLastColumn="0" w:lastRowFirstColumn="0" w:lastRowLastColumn="0"/>
-            </w:pPr>
+            <w:vAlign w:val="center"/>
+          </w:tcPr>
+          <w:p>
+            <w:pPr>
+              <w:pStyle w:val="Contenidotabla"/>
+              <w:jc w:val="center"/>
+              <w:cnfStyle w:val="000000100000" w:firstRow="0" w:lastRow="0" w:firstColumn="0" w:lastColumn="0" w:oddVBand="0" w:evenVBand="0" w:oddHBand="1" w:evenHBand="0" w:firstRowFirstColumn="0" w:firstRowLastColumn="0" w:lastRowFirstColumn="0" w:lastRowLastColumn="0"/>
+            </w:pPr>
+            <w:r>
+              <w:t>1</w:t>
+            </w:r>
           </w:p>
         </w:tc>
         <w:tc>
           <w:tcPr>
             <w:tcW w:w="1333" w:type="dxa"/>
-          </w:tcPr>
-          <w:p>
-            <w:pPr>
-              <w:pStyle w:val="Contenidotabla"/>
-              <w:cnfStyle w:val="000000100000" w:firstRow="0" w:lastRow="0" w:firstColumn="0" w:lastColumn="0" w:oddVBand="0" w:evenVBand="0" w:oddHBand="1" w:evenHBand="0" w:firstRowFirstColumn="0" w:firstRowLastColumn="0" w:lastRowFirstColumn="0" w:lastRowLastColumn="0"/>
-            </w:pPr>
+            <w:vAlign w:val="center"/>
+          </w:tcPr>
+          <w:p>
+            <w:pPr>
+              <w:pStyle w:val="Contenidotabla"/>
+              <w:jc w:val="center"/>
+              <w:cnfStyle w:val="000000100000" w:firstRow="0" w:lastRow="0" w:firstColumn="0" w:lastColumn="0" w:oddVBand="0" w:evenVBand="0" w:oddHBand="1" w:evenHBand="0" w:firstRowFirstColumn="0" w:firstRowLastColumn="0" w:lastRowFirstColumn="0" w:lastRowLastColumn="0"/>
+            </w:pPr>
+            <w:proofErr w:type="spellStart"/>
+            <w:r>
+              <w:t>Jose</w:t>
+            </w:r>
+            <w:proofErr w:type="spellEnd"/>
+            <w:r>
+              <w:t xml:space="preserve"> Abel</w:t>
+            </w:r>
           </w:p>
         </w:tc>
       </w:tr>
@@ -1339,68 +2277,102 @@
           <w:tcPr>
             <w:cnfStyle w:val="001000000000" w:firstRow="0" w:lastRow="0" w:firstColumn="1" w:lastColumn="0" w:oddVBand="0" w:evenVBand="0" w:oddHBand="0" w:evenHBand="0" w:firstRowFirstColumn="0" w:firstRowLastColumn="0" w:lastRowFirstColumn="0" w:lastRowLastColumn="0"/>
             <w:tcW w:w="1039" w:type="dxa"/>
-          </w:tcPr>
-          <w:p>
-            <w:pPr>
-              <w:pStyle w:val="Contenidotabla"/>
-              <w:jc w:val="center"/>
-            </w:pPr>
+            <w:vAlign w:val="center"/>
+          </w:tcPr>
+          <w:p>
+            <w:pPr>
+              <w:pStyle w:val="Contenidotabla"/>
+              <w:jc w:val="center"/>
+            </w:pPr>
+            <w:r>
+              <w:t>10</w:t>
+            </w:r>
           </w:p>
         </w:tc>
         <w:tc>
           <w:tcPr>
             <w:tcW w:w="1325" w:type="dxa"/>
-          </w:tcPr>
-          <w:p>
-            <w:pPr>
-              <w:pStyle w:val="Contenidotabla"/>
-              <w:cnfStyle w:val="000000000000" w:firstRow="0" w:lastRow="0" w:firstColumn="0" w:lastColumn="0" w:oddVBand="0" w:evenVBand="0" w:oddHBand="0" w:evenHBand="0" w:firstRowFirstColumn="0" w:firstRowLastColumn="0" w:lastRowFirstColumn="0" w:lastRowLastColumn="0"/>
-            </w:pPr>
+            <w:vAlign w:val="center"/>
+          </w:tcPr>
+          <w:p>
+            <w:pPr>
+              <w:pStyle w:val="Contenidotabla"/>
+              <w:jc w:val="center"/>
+              <w:cnfStyle w:val="000000000000" w:firstRow="0" w:lastRow="0" w:firstColumn="0" w:lastColumn="0" w:oddVBand="0" w:evenVBand="0" w:oddHBand="0" w:evenHBand="0" w:firstRowFirstColumn="0" w:firstRowLastColumn="0" w:lastRowFirstColumn="0" w:lastRowLastColumn="0"/>
+            </w:pPr>
+            <w:r>
+              <w:t>HUD00</w:t>
+            </w:r>
+            <w:r>
+              <w:t>10</w:t>
+            </w:r>
           </w:p>
         </w:tc>
         <w:tc>
           <w:tcPr>
             <w:tcW w:w="1847" w:type="dxa"/>
-          </w:tcPr>
-          <w:p>
-            <w:pPr>
-              <w:pStyle w:val="Contenidotabla"/>
-              <w:cnfStyle w:val="000000000000" w:firstRow="0" w:lastRow="0" w:firstColumn="0" w:lastColumn="0" w:oddVBand="0" w:evenVBand="0" w:oddHBand="0" w:evenHBand="0" w:firstRowFirstColumn="0" w:firstRowLastColumn="0" w:lastRowFirstColumn="0" w:lastRowLastColumn="0"/>
-            </w:pPr>
+            <w:vAlign w:val="center"/>
+          </w:tcPr>
+          <w:p>
+            <w:pPr>
+              <w:pStyle w:val="Contenidotabla"/>
+              <w:jc w:val="center"/>
+              <w:cnfStyle w:val="000000000000" w:firstRow="0" w:lastRow="0" w:firstColumn="0" w:lastColumn="0" w:oddVBand="0" w:evenVBand="0" w:oddHBand="0" w:evenHBand="0" w:firstRowFirstColumn="0" w:firstRowLastColumn="0" w:lastRowFirstColumn="0" w:lastRowLastColumn="0"/>
+            </w:pPr>
+            <w:r>
+              <w:t>Copia de seguridad de contraseñas</w:t>
+            </w:r>
           </w:p>
         </w:tc>
         <w:tc>
           <w:tcPr>
             <w:tcW w:w="3044" w:type="dxa"/>
-          </w:tcPr>
-          <w:p>
-            <w:pPr>
-              <w:pStyle w:val="Contenidotabla"/>
-              <w:cnfStyle w:val="000000000000" w:firstRow="0" w:lastRow="0" w:firstColumn="0" w:lastColumn="0" w:oddVBand="0" w:evenVBand="0" w:oddHBand="0" w:evenHBand="0" w:firstRowFirstColumn="0" w:firstRowLastColumn="0" w:lastRowFirstColumn="0" w:lastRowLastColumn="0"/>
-            </w:pPr>
+            <w:vAlign w:val="center"/>
+          </w:tcPr>
+          <w:p>
+            <w:pPr>
+              <w:pStyle w:val="Contenidotabla"/>
+              <w:jc w:val="center"/>
+              <w:cnfStyle w:val="000000000000" w:firstRow="0" w:lastRow="0" w:firstColumn="0" w:lastColumn="0" w:oddVBand="0" w:evenVBand="0" w:oddHBand="0" w:evenHBand="0" w:firstRowFirstColumn="0" w:firstRowLastColumn="0" w:lastRowFirstColumn="0" w:lastRowLastColumn="0"/>
+            </w:pPr>
+            <w:r>
+              <w:t>C</w:t>
+            </w:r>
+            <w:r>
+              <w:t>omo usuario quiero exportar mis contraseñas a un archivo seguro para poder mantenerlo guardado en la computadora.</w:t>
+            </w:r>
           </w:p>
         </w:tc>
         <w:tc>
           <w:tcPr>
             <w:tcW w:w="1041" w:type="dxa"/>
-          </w:tcPr>
-          <w:p>
-            <w:pPr>
-              <w:pStyle w:val="Contenidotabla"/>
-              <w:jc w:val="center"/>
-              <w:cnfStyle w:val="000000000000" w:firstRow="0" w:lastRow="0" w:firstColumn="0" w:lastColumn="0" w:oddVBand="0" w:evenVBand="0" w:oddHBand="0" w:evenHBand="0" w:firstRowFirstColumn="0" w:firstRowLastColumn="0" w:lastRowFirstColumn="0" w:lastRowLastColumn="0"/>
-            </w:pPr>
+            <w:vAlign w:val="center"/>
+          </w:tcPr>
+          <w:p>
+            <w:pPr>
+              <w:pStyle w:val="Contenidotabla"/>
+              <w:jc w:val="center"/>
+              <w:cnfStyle w:val="000000000000" w:firstRow="0" w:lastRow="0" w:firstColumn="0" w:lastColumn="0" w:oddVBand="0" w:evenVBand="0" w:oddHBand="0" w:evenHBand="0" w:firstRowFirstColumn="0" w:firstRowLastColumn="0" w:lastRowFirstColumn="0" w:lastRowLastColumn="0"/>
+            </w:pPr>
+            <w:r>
+              <w:t>1</w:t>
+            </w:r>
           </w:p>
         </w:tc>
         <w:tc>
           <w:tcPr>
             <w:tcW w:w="1333" w:type="dxa"/>
-          </w:tcPr>
-          <w:p>
-            <w:pPr>
-              <w:pStyle w:val="Contenidotabla"/>
-              <w:cnfStyle w:val="000000000000" w:firstRow="0" w:lastRow="0" w:firstColumn="0" w:lastColumn="0" w:oddVBand="0" w:evenVBand="0" w:oddHBand="0" w:evenHBand="0" w:firstRowFirstColumn="0" w:firstRowLastColumn="0" w:lastRowFirstColumn="0" w:lastRowLastColumn="0"/>
-            </w:pPr>
+            <w:vAlign w:val="center"/>
+          </w:tcPr>
+          <w:p>
+            <w:pPr>
+              <w:pStyle w:val="Contenidotabla"/>
+              <w:jc w:val="center"/>
+              <w:cnfStyle w:val="000000000000" w:firstRow="0" w:lastRow="0" w:firstColumn="0" w:lastColumn="0" w:oddVBand="0" w:evenVBand="0" w:oddHBand="0" w:evenHBand="0" w:firstRowFirstColumn="0" w:firstRowLastColumn="0" w:lastRowFirstColumn="0" w:lastRowLastColumn="0"/>
+            </w:pPr>
+            <w:r>
+              <w:t>Fernando</w:t>
+            </w:r>
           </w:p>
         </w:tc>
       </w:tr>
@@ -1412,68 +2384,102 @@
           <w:tcPr>
             <w:cnfStyle w:val="001000000000" w:firstRow="0" w:lastRow="0" w:firstColumn="1" w:lastColumn="0" w:oddVBand="0" w:evenVBand="0" w:oddHBand="0" w:evenHBand="0" w:firstRowFirstColumn="0" w:firstRowLastColumn="0" w:lastRowFirstColumn="0" w:lastRowLastColumn="0"/>
             <w:tcW w:w="1039" w:type="dxa"/>
-          </w:tcPr>
-          <w:p>
-            <w:pPr>
-              <w:pStyle w:val="Contenidotabla"/>
-              <w:jc w:val="center"/>
-            </w:pPr>
+            <w:vAlign w:val="center"/>
+          </w:tcPr>
+          <w:p>
+            <w:pPr>
+              <w:pStyle w:val="Contenidotabla"/>
+              <w:jc w:val="center"/>
+            </w:pPr>
+            <w:r>
+              <w:t>11</w:t>
+            </w:r>
           </w:p>
         </w:tc>
         <w:tc>
           <w:tcPr>
             <w:tcW w:w="1325" w:type="dxa"/>
-          </w:tcPr>
-          <w:p>
-            <w:pPr>
-              <w:pStyle w:val="Contenidotabla"/>
-              <w:cnfStyle w:val="000000100000" w:firstRow="0" w:lastRow="0" w:firstColumn="0" w:lastColumn="0" w:oddVBand="0" w:evenVBand="0" w:oddHBand="1" w:evenHBand="0" w:firstRowFirstColumn="0" w:firstRowLastColumn="0" w:lastRowFirstColumn="0" w:lastRowLastColumn="0"/>
-            </w:pPr>
+            <w:vAlign w:val="center"/>
+          </w:tcPr>
+          <w:p>
+            <w:pPr>
+              <w:pStyle w:val="Contenidotabla"/>
+              <w:jc w:val="center"/>
+              <w:cnfStyle w:val="000000100000" w:firstRow="0" w:lastRow="0" w:firstColumn="0" w:lastColumn="0" w:oddVBand="0" w:evenVBand="0" w:oddHBand="1" w:evenHBand="0" w:firstRowFirstColumn="0" w:firstRowLastColumn="0" w:lastRowFirstColumn="0" w:lastRowLastColumn="0"/>
+            </w:pPr>
+            <w:r>
+              <w:t>HUD00</w:t>
+            </w:r>
+            <w:r>
+              <w:t>11</w:t>
+            </w:r>
           </w:p>
         </w:tc>
         <w:tc>
           <w:tcPr>
             <w:tcW w:w="1847" w:type="dxa"/>
-          </w:tcPr>
-          <w:p>
-            <w:pPr>
-              <w:pStyle w:val="Contenidotabla"/>
-              <w:cnfStyle w:val="000000100000" w:firstRow="0" w:lastRow="0" w:firstColumn="0" w:lastColumn="0" w:oddVBand="0" w:evenVBand="0" w:oddHBand="1" w:evenHBand="0" w:firstRowFirstColumn="0" w:firstRowLastColumn="0" w:lastRowFirstColumn="0" w:lastRowLastColumn="0"/>
-            </w:pPr>
+            <w:vAlign w:val="center"/>
+          </w:tcPr>
+          <w:p>
+            <w:pPr>
+              <w:pStyle w:val="Contenidotabla"/>
+              <w:jc w:val="center"/>
+              <w:cnfStyle w:val="000000100000" w:firstRow="0" w:lastRow="0" w:firstColumn="0" w:lastColumn="0" w:oddVBand="0" w:evenVBand="0" w:oddHBand="1" w:evenHBand="0" w:firstRowFirstColumn="0" w:firstRowLastColumn="0" w:lastRowFirstColumn="0" w:lastRowLastColumn="0"/>
+            </w:pPr>
+            <w:r>
+              <w:t>Administrar Usuarios</w:t>
+            </w:r>
           </w:p>
         </w:tc>
         <w:tc>
           <w:tcPr>
             <w:tcW w:w="3044" w:type="dxa"/>
-          </w:tcPr>
-          <w:p>
-            <w:pPr>
-              <w:pStyle w:val="Contenidotabla"/>
-              <w:cnfStyle w:val="000000100000" w:firstRow="0" w:lastRow="0" w:firstColumn="0" w:lastColumn="0" w:oddVBand="0" w:evenVBand="0" w:oddHBand="1" w:evenHBand="0" w:firstRowFirstColumn="0" w:firstRowLastColumn="0" w:lastRowFirstColumn="0" w:lastRowLastColumn="0"/>
-            </w:pPr>
+            <w:vAlign w:val="center"/>
+          </w:tcPr>
+          <w:p>
+            <w:pPr>
+              <w:pStyle w:val="Contenidotabla"/>
+              <w:jc w:val="center"/>
+              <w:cnfStyle w:val="000000100000" w:firstRow="0" w:lastRow="0" w:firstColumn="0" w:lastColumn="0" w:oddVBand="0" w:evenVBand="0" w:oddHBand="1" w:evenHBand="0" w:firstRowFirstColumn="0" w:firstRowLastColumn="0" w:lastRowFirstColumn="0" w:lastRowLastColumn="0"/>
+            </w:pPr>
+            <w:r>
+              <w:t>C</w:t>
+            </w:r>
+            <w:r>
+              <w:t>omo administrador, quiero administrar a los usuarios para poder eliminar, agregar y editar por si en algún momento ascienden o se retiran.</w:t>
+            </w:r>
           </w:p>
         </w:tc>
         <w:tc>
           <w:tcPr>
             <w:tcW w:w="1041" w:type="dxa"/>
-          </w:tcPr>
-          <w:p>
-            <w:pPr>
-              <w:pStyle w:val="Contenidotabla"/>
-              <w:jc w:val="center"/>
-              <w:cnfStyle w:val="000000100000" w:firstRow="0" w:lastRow="0" w:firstColumn="0" w:lastColumn="0" w:oddVBand="0" w:evenVBand="0" w:oddHBand="1" w:evenHBand="0" w:firstRowFirstColumn="0" w:firstRowLastColumn="0" w:lastRowFirstColumn="0" w:lastRowLastColumn="0"/>
-            </w:pPr>
+            <w:vAlign w:val="center"/>
+          </w:tcPr>
+          <w:p>
+            <w:pPr>
+              <w:pStyle w:val="Contenidotabla"/>
+              <w:jc w:val="center"/>
+              <w:cnfStyle w:val="000000100000" w:firstRow="0" w:lastRow="0" w:firstColumn="0" w:lastColumn="0" w:oddVBand="0" w:evenVBand="0" w:oddHBand="1" w:evenHBand="0" w:firstRowFirstColumn="0" w:firstRowLastColumn="0" w:lastRowFirstColumn="0" w:lastRowLastColumn="0"/>
+            </w:pPr>
+            <w:r>
+              <w:t>1</w:t>
+            </w:r>
           </w:p>
         </w:tc>
         <w:tc>
           <w:tcPr>
             <w:tcW w:w="1333" w:type="dxa"/>
-          </w:tcPr>
-          <w:p>
-            <w:pPr>
-              <w:pStyle w:val="Contenidotabla"/>
-              <w:cnfStyle w:val="000000100000" w:firstRow="0" w:lastRow="0" w:firstColumn="0" w:lastColumn="0" w:oddVBand="0" w:evenVBand="0" w:oddHBand="1" w:evenHBand="0" w:firstRowFirstColumn="0" w:firstRowLastColumn="0" w:lastRowFirstColumn="0" w:lastRowLastColumn="0"/>
-            </w:pPr>
+            <w:vAlign w:val="center"/>
+          </w:tcPr>
+          <w:p>
+            <w:pPr>
+              <w:pStyle w:val="Contenidotabla"/>
+              <w:jc w:val="center"/>
+              <w:cnfStyle w:val="000000100000" w:firstRow="0" w:lastRow="0" w:firstColumn="0" w:lastColumn="0" w:oddVBand="0" w:evenVBand="0" w:oddHBand="1" w:evenHBand="0" w:firstRowFirstColumn="0" w:firstRowLastColumn="0" w:lastRowFirstColumn="0" w:lastRowLastColumn="0"/>
+            </w:pPr>
+            <w:r>
+              <w:t>Fernando</w:t>
+            </w:r>
           </w:p>
         </w:tc>
       </w:tr>
@@ -1482,68 +2488,105 @@
           <w:tcPr>
             <w:cnfStyle w:val="001000000000" w:firstRow="0" w:lastRow="0" w:firstColumn="1" w:lastColumn="0" w:oddVBand="0" w:evenVBand="0" w:oddHBand="0" w:evenHBand="0" w:firstRowFirstColumn="0" w:firstRowLastColumn="0" w:lastRowFirstColumn="0" w:lastRowLastColumn="0"/>
             <w:tcW w:w="1039" w:type="dxa"/>
-          </w:tcPr>
-          <w:p>
-            <w:pPr>
-              <w:pStyle w:val="Contenidotabla"/>
-              <w:jc w:val="center"/>
-            </w:pPr>
+            <w:vAlign w:val="center"/>
+          </w:tcPr>
+          <w:p>
+            <w:pPr>
+              <w:pStyle w:val="Contenidotabla"/>
+              <w:jc w:val="center"/>
+            </w:pPr>
+            <w:r>
+              <w:t>12</w:t>
+            </w:r>
           </w:p>
         </w:tc>
         <w:tc>
           <w:tcPr>
             <w:tcW w:w="1325" w:type="dxa"/>
-          </w:tcPr>
-          <w:p>
-            <w:pPr>
-              <w:pStyle w:val="Contenidotabla"/>
-              <w:cnfStyle w:val="000000000000" w:firstRow="0" w:lastRow="0" w:firstColumn="0" w:lastColumn="0" w:oddVBand="0" w:evenVBand="0" w:oddHBand="0" w:evenHBand="0" w:firstRowFirstColumn="0" w:firstRowLastColumn="0" w:lastRowFirstColumn="0" w:lastRowLastColumn="0"/>
-            </w:pPr>
+            <w:vAlign w:val="center"/>
+          </w:tcPr>
+          <w:p>
+            <w:pPr>
+              <w:pStyle w:val="Contenidotabla"/>
+              <w:jc w:val="center"/>
+              <w:cnfStyle w:val="000000000000" w:firstRow="0" w:lastRow="0" w:firstColumn="0" w:lastColumn="0" w:oddVBand="0" w:evenVBand="0" w:oddHBand="0" w:evenHBand="0" w:firstRowFirstColumn="0" w:firstRowLastColumn="0" w:lastRowFirstColumn="0" w:lastRowLastColumn="0"/>
+            </w:pPr>
+            <w:r>
+              <w:t>HUD001</w:t>
+            </w:r>
+            <w:r>
+              <w:t>2</w:t>
+            </w:r>
           </w:p>
         </w:tc>
         <w:tc>
           <w:tcPr>
             <w:tcW w:w="1847" w:type="dxa"/>
-          </w:tcPr>
-          <w:p>
-            <w:pPr>
-              <w:pStyle w:val="Contenidotabla"/>
-              <w:cnfStyle w:val="000000000000" w:firstRow="0" w:lastRow="0" w:firstColumn="0" w:lastColumn="0" w:oddVBand="0" w:evenVBand="0" w:oddHBand="0" w:evenHBand="0" w:firstRowFirstColumn="0" w:firstRowLastColumn="0" w:lastRowFirstColumn="0" w:lastRowLastColumn="0"/>
-            </w:pPr>
+            <w:vAlign w:val="center"/>
+          </w:tcPr>
+          <w:p>
+            <w:pPr>
+              <w:pStyle w:val="Contenidotabla"/>
+              <w:jc w:val="center"/>
+              <w:cnfStyle w:val="000000000000" w:firstRow="0" w:lastRow="0" w:firstColumn="0" w:lastColumn="0" w:oddVBand="0" w:evenVBand="0" w:oddHBand="0" w:evenHBand="0" w:firstRowFirstColumn="0" w:firstRowLastColumn="0" w:lastRowFirstColumn="0" w:lastRowLastColumn="0"/>
+            </w:pPr>
+            <w:r>
+              <w:t>Notificación de Seguridad</w:t>
+            </w:r>
           </w:p>
         </w:tc>
         <w:tc>
           <w:tcPr>
             <w:tcW w:w="3044" w:type="dxa"/>
-          </w:tcPr>
-          <w:p>
-            <w:pPr>
-              <w:pStyle w:val="Contenidotabla"/>
-              <w:cnfStyle w:val="000000000000" w:firstRow="0" w:lastRow="0" w:firstColumn="0" w:lastColumn="0" w:oddVBand="0" w:evenVBand="0" w:oddHBand="0" w:evenHBand="0" w:firstRowFirstColumn="0" w:firstRowLastColumn="0" w:lastRowFirstColumn="0" w:lastRowLastColumn="0"/>
-            </w:pPr>
+            <w:vAlign w:val="center"/>
+          </w:tcPr>
+          <w:p>
+            <w:pPr>
+              <w:pStyle w:val="Contenidotabla"/>
+              <w:jc w:val="center"/>
+              <w:cnfStyle w:val="000000000000" w:firstRow="0" w:lastRow="0" w:firstColumn="0" w:lastColumn="0" w:oddVBand="0" w:evenVBand="0" w:oddHBand="0" w:evenHBand="0" w:firstRowFirstColumn="0" w:firstRowLastColumn="0" w:lastRowFirstColumn="0" w:lastRowLastColumn="0"/>
+            </w:pPr>
+            <w:r>
+              <w:t>Como usuario, quiero recibir una alerta al establecer una contraseña que me indique si es débil o si ha sido comprometida.</w:t>
+            </w:r>
           </w:p>
         </w:tc>
         <w:tc>
           <w:tcPr>
             <w:tcW w:w="1041" w:type="dxa"/>
-          </w:tcPr>
-          <w:p>
-            <w:pPr>
-              <w:pStyle w:val="Contenidotabla"/>
-              <w:jc w:val="center"/>
-              <w:cnfStyle w:val="000000000000" w:firstRow="0" w:lastRow="0" w:firstColumn="0" w:lastColumn="0" w:oddVBand="0" w:evenVBand="0" w:oddHBand="0" w:evenHBand="0" w:firstRowFirstColumn="0" w:firstRowLastColumn="0" w:lastRowFirstColumn="0" w:lastRowLastColumn="0"/>
-            </w:pPr>
+            <w:vAlign w:val="center"/>
+          </w:tcPr>
+          <w:p>
+            <w:pPr>
+              <w:pStyle w:val="Contenidotabla"/>
+              <w:jc w:val="center"/>
+              <w:cnfStyle w:val="000000000000" w:firstRow="0" w:lastRow="0" w:firstColumn="0" w:lastColumn="0" w:oddVBand="0" w:evenVBand="0" w:oddHBand="0" w:evenHBand="0" w:firstRowFirstColumn="0" w:firstRowLastColumn="0" w:lastRowFirstColumn="0" w:lastRowLastColumn="0"/>
+            </w:pPr>
+            <w:r>
+              <w:t>1</w:t>
+            </w:r>
           </w:p>
         </w:tc>
         <w:tc>
           <w:tcPr>
             <w:tcW w:w="1333" w:type="dxa"/>
-          </w:tcPr>
-          <w:p>
-            <w:pPr>
-              <w:pStyle w:val="Contenidotabla"/>
-              <w:cnfStyle w:val="000000000000" w:firstRow="0" w:lastRow="0" w:firstColumn="0" w:lastColumn="0" w:oddVBand="0" w:evenVBand="0" w:oddHBand="0" w:evenHBand="0" w:firstRowFirstColumn="0" w:firstRowLastColumn="0" w:lastRowFirstColumn="0" w:lastRowLastColumn="0"/>
-            </w:pPr>
+            <w:vAlign w:val="center"/>
+          </w:tcPr>
+          <w:p>
+            <w:pPr>
+              <w:pStyle w:val="Contenidotabla"/>
+              <w:jc w:val="center"/>
+              <w:cnfStyle w:val="000000000000" w:firstRow="0" w:lastRow="0" w:firstColumn="0" w:lastColumn="0" w:oddVBand="0" w:evenVBand="0" w:oddHBand="0" w:evenHBand="0" w:firstRowFirstColumn="0" w:firstRowLastColumn="0" w:lastRowFirstColumn="0" w:lastRowLastColumn="0"/>
+            </w:pPr>
+            <w:r>
+              <w:t>A</w:t>
+            </w:r>
+            <w:r>
+              <w:rPr>
+                <w:szCs w:val="16"/>
+              </w:rPr>
+              <w:t>lexander</w:t>
+            </w:r>
           </w:p>
         </w:tc>
       </w:tr>
@@ -1555,68 +2598,105 @@
           <w:tcPr>
             <w:cnfStyle w:val="001000000000" w:firstRow="0" w:lastRow="0" w:firstColumn="1" w:lastColumn="0" w:oddVBand="0" w:evenVBand="0" w:oddHBand="0" w:evenHBand="0" w:firstRowFirstColumn="0" w:firstRowLastColumn="0" w:lastRowFirstColumn="0" w:lastRowLastColumn="0"/>
             <w:tcW w:w="1039" w:type="dxa"/>
-          </w:tcPr>
-          <w:p>
-            <w:pPr>
-              <w:pStyle w:val="Contenidotabla"/>
-              <w:jc w:val="center"/>
-            </w:pPr>
+            <w:vAlign w:val="center"/>
+          </w:tcPr>
+          <w:p>
+            <w:pPr>
+              <w:pStyle w:val="Contenidotabla"/>
+              <w:jc w:val="center"/>
+            </w:pPr>
+            <w:r>
+              <w:t>13</w:t>
+            </w:r>
           </w:p>
         </w:tc>
         <w:tc>
           <w:tcPr>
             <w:tcW w:w="1325" w:type="dxa"/>
-          </w:tcPr>
-          <w:p>
-            <w:pPr>
-              <w:pStyle w:val="Contenidotabla"/>
-              <w:cnfStyle w:val="000000100000" w:firstRow="0" w:lastRow="0" w:firstColumn="0" w:lastColumn="0" w:oddVBand="0" w:evenVBand="0" w:oddHBand="1" w:evenHBand="0" w:firstRowFirstColumn="0" w:firstRowLastColumn="0" w:lastRowFirstColumn="0" w:lastRowLastColumn="0"/>
-            </w:pPr>
+            <w:vAlign w:val="center"/>
+          </w:tcPr>
+          <w:p>
+            <w:pPr>
+              <w:pStyle w:val="Contenidotabla"/>
+              <w:jc w:val="center"/>
+              <w:cnfStyle w:val="000000100000" w:firstRow="0" w:lastRow="0" w:firstColumn="0" w:lastColumn="0" w:oddVBand="0" w:evenVBand="0" w:oddHBand="1" w:evenHBand="0" w:firstRowFirstColumn="0" w:firstRowLastColumn="0" w:lastRowFirstColumn="0" w:lastRowLastColumn="0"/>
+            </w:pPr>
+            <w:r>
+              <w:t>HUD001</w:t>
+            </w:r>
+            <w:r>
+              <w:t>3</w:t>
+            </w:r>
           </w:p>
         </w:tc>
         <w:tc>
           <w:tcPr>
             <w:tcW w:w="1847" w:type="dxa"/>
-          </w:tcPr>
-          <w:p>
-            <w:pPr>
-              <w:pStyle w:val="Contenidotabla"/>
-              <w:cnfStyle w:val="000000100000" w:firstRow="0" w:lastRow="0" w:firstColumn="0" w:lastColumn="0" w:oddVBand="0" w:evenVBand="0" w:oddHBand="1" w:evenHBand="0" w:firstRowFirstColumn="0" w:firstRowLastColumn="0" w:lastRowFirstColumn="0" w:lastRowLastColumn="0"/>
-            </w:pPr>
+            <w:vAlign w:val="center"/>
+          </w:tcPr>
+          <w:p>
+            <w:pPr>
+              <w:pStyle w:val="Contenidotabla"/>
+              <w:jc w:val="center"/>
+              <w:cnfStyle w:val="000000100000" w:firstRow="0" w:lastRow="0" w:firstColumn="0" w:lastColumn="0" w:oddVBand="0" w:evenVBand="0" w:oddHBand="1" w:evenHBand="0" w:firstRowFirstColumn="0" w:firstRowLastColumn="0" w:lastRowFirstColumn="0" w:lastRowLastColumn="0"/>
+            </w:pPr>
+            <w:r>
+              <w:t>Gestión de Accesos</w:t>
+            </w:r>
           </w:p>
         </w:tc>
         <w:tc>
           <w:tcPr>
             <w:tcW w:w="3044" w:type="dxa"/>
-          </w:tcPr>
-          <w:p>
-            <w:pPr>
-              <w:pStyle w:val="Contenidotabla"/>
-              <w:cnfStyle w:val="000000100000" w:firstRow="0" w:lastRow="0" w:firstColumn="0" w:lastColumn="0" w:oddVBand="0" w:evenVBand="0" w:oddHBand="1" w:evenHBand="0" w:firstRowFirstColumn="0" w:firstRowLastColumn="0" w:lastRowFirstColumn="0" w:lastRowLastColumn="0"/>
-            </w:pPr>
+            <w:vAlign w:val="center"/>
+          </w:tcPr>
+          <w:p>
+            <w:pPr>
+              <w:pStyle w:val="Contenidotabla"/>
+              <w:jc w:val="center"/>
+              <w:cnfStyle w:val="000000100000" w:firstRow="0" w:lastRow="0" w:firstColumn="0" w:lastColumn="0" w:oddVBand="0" w:evenVBand="0" w:oddHBand="1" w:evenHBand="0" w:firstRowFirstColumn="0" w:firstRowLastColumn="0" w:lastRowFirstColumn="0" w:lastRowLastColumn="0"/>
+            </w:pPr>
+            <w:r>
+              <w:t>Como usuario, quiero gestionar los accesos de mi cuenta para controlar quién puede ver y utilizar mis contraseñas.</w:t>
+            </w:r>
           </w:p>
         </w:tc>
         <w:tc>
           <w:tcPr>
             <w:tcW w:w="1041" w:type="dxa"/>
-          </w:tcPr>
-          <w:p>
-            <w:pPr>
-              <w:pStyle w:val="Contenidotabla"/>
-              <w:jc w:val="center"/>
-              <w:cnfStyle w:val="000000100000" w:firstRow="0" w:lastRow="0" w:firstColumn="0" w:lastColumn="0" w:oddVBand="0" w:evenVBand="0" w:oddHBand="1" w:evenHBand="0" w:firstRowFirstColumn="0" w:firstRowLastColumn="0" w:lastRowFirstColumn="0" w:lastRowLastColumn="0"/>
-            </w:pPr>
+            <w:vAlign w:val="center"/>
+          </w:tcPr>
+          <w:p>
+            <w:pPr>
+              <w:pStyle w:val="Contenidotabla"/>
+              <w:jc w:val="center"/>
+              <w:cnfStyle w:val="000000100000" w:firstRow="0" w:lastRow="0" w:firstColumn="0" w:lastColumn="0" w:oddVBand="0" w:evenVBand="0" w:oddHBand="1" w:evenHBand="0" w:firstRowFirstColumn="0" w:firstRowLastColumn="0" w:lastRowFirstColumn="0" w:lastRowLastColumn="0"/>
+            </w:pPr>
+            <w:r>
+              <w:t>1</w:t>
+            </w:r>
           </w:p>
         </w:tc>
         <w:tc>
           <w:tcPr>
             <w:tcW w:w="1333" w:type="dxa"/>
-          </w:tcPr>
-          <w:p>
-            <w:pPr>
-              <w:pStyle w:val="Contenidotabla"/>
-              <w:cnfStyle w:val="000000100000" w:firstRow="0" w:lastRow="0" w:firstColumn="0" w:lastColumn="0" w:oddVBand="0" w:evenVBand="0" w:oddHBand="1" w:evenHBand="0" w:firstRowFirstColumn="0" w:firstRowLastColumn="0" w:lastRowFirstColumn="0" w:lastRowLastColumn="0"/>
-            </w:pPr>
+            <w:vAlign w:val="center"/>
+          </w:tcPr>
+          <w:p>
+            <w:pPr>
+              <w:pStyle w:val="Contenidotabla"/>
+              <w:jc w:val="center"/>
+              <w:cnfStyle w:val="000000100000" w:firstRow="0" w:lastRow="0" w:firstColumn="0" w:lastColumn="0" w:oddVBand="0" w:evenVBand="0" w:oddHBand="1" w:evenHBand="0" w:firstRowFirstColumn="0" w:firstRowLastColumn="0" w:lastRowFirstColumn="0" w:lastRowLastColumn="0"/>
+            </w:pPr>
+            <w:r>
+              <w:t>A</w:t>
+            </w:r>
+            <w:r>
+              <w:rPr>
+                <w:szCs w:val="16"/>
+              </w:rPr>
+              <w:t>lexander</w:t>
+            </w:r>
           </w:p>
         </w:tc>
       </w:tr>
@@ -1625,68 +2705,326 @@
           <w:tcPr>
             <w:cnfStyle w:val="001000000000" w:firstRow="0" w:lastRow="0" w:firstColumn="1" w:lastColumn="0" w:oddVBand="0" w:evenVBand="0" w:oddHBand="0" w:evenHBand="0" w:firstRowFirstColumn="0" w:firstRowLastColumn="0" w:lastRowFirstColumn="0" w:lastRowLastColumn="0"/>
             <w:tcW w:w="1039" w:type="dxa"/>
-          </w:tcPr>
-          <w:p>
-            <w:pPr>
-              <w:pStyle w:val="Contenidotabla"/>
-              <w:jc w:val="center"/>
-            </w:pPr>
+            <w:vAlign w:val="center"/>
+          </w:tcPr>
+          <w:p>
+            <w:pPr>
+              <w:pStyle w:val="Contenidotabla"/>
+              <w:jc w:val="center"/>
+            </w:pPr>
+            <w:r>
+              <w:t>14</w:t>
+            </w:r>
           </w:p>
         </w:tc>
         <w:tc>
           <w:tcPr>
             <w:tcW w:w="1325" w:type="dxa"/>
-          </w:tcPr>
-          <w:p>
-            <w:pPr>
-              <w:pStyle w:val="Contenidotabla"/>
-              <w:cnfStyle w:val="000000000000" w:firstRow="0" w:lastRow="0" w:firstColumn="0" w:lastColumn="0" w:oddVBand="0" w:evenVBand="0" w:oddHBand="0" w:evenHBand="0" w:firstRowFirstColumn="0" w:firstRowLastColumn="0" w:lastRowFirstColumn="0" w:lastRowLastColumn="0"/>
-            </w:pPr>
+            <w:vAlign w:val="center"/>
+          </w:tcPr>
+          <w:p>
+            <w:pPr>
+              <w:pStyle w:val="Contenidotabla"/>
+              <w:jc w:val="center"/>
+              <w:cnfStyle w:val="000000000000" w:firstRow="0" w:lastRow="0" w:firstColumn="0" w:lastColumn="0" w:oddVBand="0" w:evenVBand="0" w:oddHBand="0" w:evenHBand="0" w:firstRowFirstColumn="0" w:firstRowLastColumn="0" w:lastRowFirstColumn="0" w:lastRowLastColumn="0"/>
+            </w:pPr>
+            <w:r>
+              <w:t>HUD001</w:t>
+            </w:r>
+            <w:r>
+              <w:t>4</w:t>
+            </w:r>
           </w:p>
         </w:tc>
         <w:tc>
           <w:tcPr>
             <w:tcW w:w="1847" w:type="dxa"/>
-          </w:tcPr>
-          <w:p>
-            <w:pPr>
-              <w:pStyle w:val="Contenidotabla"/>
-              <w:cnfStyle w:val="000000000000" w:firstRow="0" w:lastRow="0" w:firstColumn="0" w:lastColumn="0" w:oddVBand="0" w:evenVBand="0" w:oddHBand="0" w:evenHBand="0" w:firstRowFirstColumn="0" w:firstRowLastColumn="0" w:lastRowFirstColumn="0" w:lastRowLastColumn="0"/>
-            </w:pPr>
+            <w:vAlign w:val="center"/>
+          </w:tcPr>
+          <w:p>
+            <w:pPr>
+              <w:pStyle w:val="Contenidotabla"/>
+              <w:jc w:val="center"/>
+              <w:cnfStyle w:val="000000000000" w:firstRow="0" w:lastRow="0" w:firstColumn="0" w:lastColumn="0" w:oddVBand="0" w:evenVBand="0" w:oddHBand="0" w:evenHBand="0" w:firstRowFirstColumn="0" w:firstRowLastColumn="0" w:lastRowFirstColumn="0" w:lastRowLastColumn="0"/>
+            </w:pPr>
+            <w:r>
+              <w:t>Exportar Contraseñas</w:t>
+            </w:r>
           </w:p>
         </w:tc>
         <w:tc>
           <w:tcPr>
             <w:tcW w:w="3044" w:type="dxa"/>
-          </w:tcPr>
-          <w:p>
-            <w:pPr>
-              <w:pStyle w:val="Contenidotabla"/>
-              <w:cnfStyle w:val="000000000000" w:firstRow="0" w:lastRow="0" w:firstColumn="0" w:lastColumn="0" w:oddVBand="0" w:evenVBand="0" w:oddHBand="0" w:evenHBand="0" w:firstRowFirstColumn="0" w:firstRowLastColumn="0" w:lastRowFirstColumn="0" w:lastRowLastColumn="0"/>
-            </w:pPr>
+            <w:vAlign w:val="center"/>
+          </w:tcPr>
+          <w:p>
+            <w:pPr>
+              <w:pStyle w:val="Contenidotabla"/>
+              <w:jc w:val="center"/>
+              <w:cnfStyle w:val="000000000000" w:firstRow="0" w:lastRow="0" w:firstColumn="0" w:lastColumn="0" w:oddVBand="0" w:evenVBand="0" w:oddHBand="0" w:evenHBand="0" w:firstRowFirstColumn="0" w:firstRowLastColumn="0" w:lastRowFirstColumn="0" w:lastRowLastColumn="0"/>
+            </w:pPr>
+            <w:r>
+              <w:t>Como usuario, quiero transferir mis contraseñas a un archivo seguro para poder moverlas a otro sistema.</w:t>
+            </w:r>
           </w:p>
         </w:tc>
         <w:tc>
           <w:tcPr>
             <w:tcW w:w="1041" w:type="dxa"/>
-          </w:tcPr>
-          <w:p>
-            <w:pPr>
-              <w:pStyle w:val="Contenidotabla"/>
-              <w:jc w:val="center"/>
-              <w:cnfStyle w:val="000000000000" w:firstRow="0" w:lastRow="0" w:firstColumn="0" w:lastColumn="0" w:oddVBand="0" w:evenVBand="0" w:oddHBand="0" w:evenHBand="0" w:firstRowFirstColumn="0" w:firstRowLastColumn="0" w:lastRowFirstColumn="0" w:lastRowLastColumn="0"/>
-            </w:pPr>
+            <w:vAlign w:val="center"/>
+          </w:tcPr>
+          <w:p>
+            <w:pPr>
+              <w:pStyle w:val="Contenidotabla"/>
+              <w:jc w:val="center"/>
+              <w:cnfStyle w:val="000000000000" w:firstRow="0" w:lastRow="0" w:firstColumn="0" w:lastColumn="0" w:oddVBand="0" w:evenVBand="0" w:oddHBand="0" w:evenHBand="0" w:firstRowFirstColumn="0" w:firstRowLastColumn="0" w:lastRowFirstColumn="0" w:lastRowLastColumn="0"/>
+            </w:pPr>
+            <w:r>
+              <w:t>1</w:t>
+            </w:r>
           </w:p>
         </w:tc>
         <w:tc>
           <w:tcPr>
             <w:tcW w:w="1333" w:type="dxa"/>
-          </w:tcPr>
-          <w:p>
-            <w:pPr>
-              <w:pStyle w:val="Contenidotabla"/>
-              <w:cnfStyle w:val="000000000000" w:firstRow="0" w:lastRow="0" w:firstColumn="0" w:lastColumn="0" w:oddVBand="0" w:evenVBand="0" w:oddHBand="0" w:evenHBand="0" w:firstRowFirstColumn="0" w:firstRowLastColumn="0" w:lastRowFirstColumn="0" w:lastRowLastColumn="0"/>
-            </w:pPr>
+            <w:vAlign w:val="center"/>
+          </w:tcPr>
+          <w:p>
+            <w:pPr>
+              <w:pStyle w:val="Contenidotabla"/>
+              <w:jc w:val="center"/>
+              <w:cnfStyle w:val="000000000000" w:firstRow="0" w:lastRow="0" w:firstColumn="0" w:lastColumn="0" w:oddVBand="0" w:evenVBand="0" w:oddHBand="0" w:evenHBand="0" w:firstRowFirstColumn="0" w:firstRowLastColumn="0" w:lastRowFirstColumn="0" w:lastRowLastColumn="0"/>
+            </w:pPr>
+            <w:proofErr w:type="spellStart"/>
+            <w:r>
+              <w:t>Jose</w:t>
+            </w:r>
+            <w:proofErr w:type="spellEnd"/>
+            <w:r>
+              <w:t xml:space="preserve"> </w:t>
+            </w:r>
+            <w:proofErr w:type="spellStart"/>
+            <w:r>
+              <w:t>Andres</w:t>
+            </w:r>
+            <w:proofErr w:type="spellEnd"/>
+          </w:p>
+        </w:tc>
+      </w:tr>
+      <w:tr>
+        <w:trPr>
+          <w:cnfStyle w:val="000000100000" w:firstRow="0" w:lastRow="0" w:firstColumn="0" w:lastColumn="0" w:oddVBand="0" w:evenVBand="0" w:oddHBand="1" w:evenHBand="0" w:firstRowFirstColumn="0" w:firstRowLastColumn="0" w:lastRowFirstColumn="0" w:lastRowLastColumn="0"/>
+          <w:trHeight w:val="264"/>
+        </w:trPr>
+        <w:tc>
+          <w:tcPr>
+            <w:cnfStyle w:val="001000000000" w:firstRow="0" w:lastRow="0" w:firstColumn="1" w:lastColumn="0" w:oddVBand="0" w:evenVBand="0" w:oddHBand="0" w:evenHBand="0" w:firstRowFirstColumn="0" w:firstRowLastColumn="0" w:lastRowFirstColumn="0" w:lastRowLastColumn="0"/>
+            <w:tcW w:w="1039" w:type="dxa"/>
+            <w:vAlign w:val="center"/>
+          </w:tcPr>
+          <w:p>
+            <w:pPr>
+              <w:pStyle w:val="Contenidotabla"/>
+              <w:jc w:val="center"/>
+            </w:pPr>
+            <w:r>
+              <w:lastRenderedPageBreak/>
+              <w:t>15</w:t>
+            </w:r>
+          </w:p>
+        </w:tc>
+        <w:tc>
+          <w:tcPr>
+            <w:tcW w:w="1325" w:type="dxa"/>
+            <w:vAlign w:val="center"/>
+          </w:tcPr>
+          <w:p>
+            <w:pPr>
+              <w:pStyle w:val="Contenidotabla"/>
+              <w:jc w:val="center"/>
+              <w:cnfStyle w:val="000000100000" w:firstRow="0" w:lastRow="0" w:firstColumn="0" w:lastColumn="0" w:oddVBand="0" w:evenVBand="0" w:oddHBand="1" w:evenHBand="0" w:firstRowFirstColumn="0" w:firstRowLastColumn="0" w:lastRowFirstColumn="0" w:lastRowLastColumn="0"/>
+            </w:pPr>
+            <w:r>
+              <w:t>HUD001</w:t>
+            </w:r>
+            <w:r>
+              <w:t>5</w:t>
+            </w:r>
+          </w:p>
+        </w:tc>
+        <w:tc>
+          <w:tcPr>
+            <w:tcW w:w="1847" w:type="dxa"/>
+            <w:vAlign w:val="center"/>
+          </w:tcPr>
+          <w:p>
+            <w:pPr>
+              <w:pStyle w:val="Contenidotabla"/>
+              <w:jc w:val="center"/>
+              <w:cnfStyle w:val="000000100000" w:firstRow="0" w:lastRow="0" w:firstColumn="0" w:lastColumn="0" w:oddVBand="0" w:evenVBand="0" w:oddHBand="1" w:evenHBand="0" w:firstRowFirstColumn="0" w:firstRowLastColumn="0" w:lastRowFirstColumn="0" w:lastRowLastColumn="0"/>
+            </w:pPr>
+            <w:r>
+              <w:t>Inactividad Automática</w:t>
+            </w:r>
+          </w:p>
+        </w:tc>
+        <w:tc>
+          <w:tcPr>
+            <w:tcW w:w="3044" w:type="dxa"/>
+            <w:vAlign w:val="center"/>
+          </w:tcPr>
+          <w:p>
+            <w:pPr>
+              <w:pStyle w:val="Contenidotabla"/>
+              <w:jc w:val="center"/>
+              <w:cnfStyle w:val="000000100000" w:firstRow="0" w:lastRow="0" w:firstColumn="0" w:lastColumn="0" w:oddVBand="0" w:evenVBand="0" w:oddHBand="1" w:evenHBand="0" w:firstRowFirstColumn="0" w:firstRowLastColumn="0" w:lastRowFirstColumn="0" w:lastRowLastColumn="0"/>
+            </w:pPr>
+            <w:r>
+              <w:t>Como usuario, quiero que el gestor de contraseñas se bloquee automáticamente después de un periodo de inactividad para proteger mi información.</w:t>
+            </w:r>
+          </w:p>
+        </w:tc>
+        <w:tc>
+          <w:tcPr>
+            <w:tcW w:w="1041" w:type="dxa"/>
+            <w:vAlign w:val="center"/>
+          </w:tcPr>
+          <w:p>
+            <w:pPr>
+              <w:pStyle w:val="Contenidotabla"/>
+              <w:jc w:val="center"/>
+              <w:cnfStyle w:val="000000100000" w:firstRow="0" w:lastRow="0" w:firstColumn="0" w:lastColumn="0" w:oddVBand="0" w:evenVBand="0" w:oddHBand="1" w:evenHBand="0" w:firstRowFirstColumn="0" w:firstRowLastColumn="0" w:lastRowFirstColumn="0" w:lastRowLastColumn="0"/>
+            </w:pPr>
+            <w:r>
+              <w:t>1</w:t>
+            </w:r>
+          </w:p>
+        </w:tc>
+        <w:tc>
+          <w:tcPr>
+            <w:tcW w:w="1333" w:type="dxa"/>
+            <w:vAlign w:val="center"/>
+          </w:tcPr>
+          <w:p>
+            <w:pPr>
+              <w:pStyle w:val="Contenidotabla"/>
+              <w:jc w:val="center"/>
+              <w:cnfStyle w:val="000000100000" w:firstRow="0" w:lastRow="0" w:firstColumn="0" w:lastColumn="0" w:oddVBand="0" w:evenVBand="0" w:oddHBand="1" w:evenHBand="0" w:firstRowFirstColumn="0" w:firstRowLastColumn="0" w:lastRowFirstColumn="0" w:lastRowLastColumn="0"/>
+            </w:pPr>
+            <w:r>
+              <w:t xml:space="preserve">Yimer </w:t>
+            </w:r>
+            <w:proofErr w:type="spellStart"/>
+            <w:r>
+              <w:t>Edyson</w:t>
+            </w:r>
+            <w:proofErr w:type="spellEnd"/>
+          </w:p>
+        </w:tc>
+      </w:tr>
+      <w:tr>
+        <w:tc>
+          <w:tcPr>
+            <w:cnfStyle w:val="001000000000" w:firstRow="0" w:lastRow="0" w:firstColumn="1" w:lastColumn="0" w:oddVBand="0" w:evenVBand="0" w:oddHBand="0" w:evenHBand="0" w:firstRowFirstColumn="0" w:firstRowLastColumn="0" w:lastRowFirstColumn="0" w:lastRowLastColumn="0"/>
+            <w:tcW w:w="1039" w:type="dxa"/>
+            <w:vAlign w:val="center"/>
+          </w:tcPr>
+          <w:p>
+            <w:pPr>
+              <w:pStyle w:val="Contenidotabla"/>
+              <w:jc w:val="center"/>
+            </w:pPr>
+            <w:r>
+              <w:t>16</w:t>
+            </w:r>
+          </w:p>
+        </w:tc>
+        <w:tc>
+          <w:tcPr>
+            <w:tcW w:w="1325" w:type="dxa"/>
+            <w:vAlign w:val="center"/>
+          </w:tcPr>
+          <w:p>
+            <w:pPr>
+              <w:pStyle w:val="Contenidotabla"/>
+              <w:jc w:val="center"/>
+              <w:cnfStyle w:val="000000000000" w:firstRow="0" w:lastRow="0" w:firstColumn="0" w:lastColumn="0" w:oddVBand="0" w:evenVBand="0" w:oddHBand="0" w:evenHBand="0" w:firstRowFirstColumn="0" w:firstRowLastColumn="0" w:lastRowFirstColumn="0" w:lastRowLastColumn="0"/>
+            </w:pPr>
+            <w:r>
+              <w:t>HUD001</w:t>
+            </w:r>
+            <w:r>
+              <w:t>6</w:t>
+            </w:r>
+          </w:p>
+        </w:tc>
+        <w:tc>
+          <w:tcPr>
+            <w:tcW w:w="1847" w:type="dxa"/>
+            <w:vAlign w:val="center"/>
+          </w:tcPr>
+          <w:p>
+            <w:pPr>
+              <w:pStyle w:val="Contenidotabla"/>
+              <w:jc w:val="center"/>
+              <w:cnfStyle w:val="000000000000" w:firstRow="0" w:lastRow="0" w:firstColumn="0" w:lastColumn="0" w:oddVBand="0" w:evenVBand="0" w:oddHBand="0" w:evenHBand="0" w:firstRowFirstColumn="0" w:firstRowLastColumn="0" w:lastRowFirstColumn="0" w:lastRowLastColumn="0"/>
+            </w:pPr>
+            <w:r>
+              <w:t>Sincronización en Dispositivos</w:t>
+            </w:r>
+          </w:p>
+        </w:tc>
+        <w:tc>
+          <w:tcPr>
+            <w:tcW w:w="3044" w:type="dxa"/>
+            <w:vAlign w:val="center"/>
+          </w:tcPr>
+          <w:p>
+            <w:pPr>
+              <w:pStyle w:val="Contenidotabla"/>
+              <w:jc w:val="center"/>
+              <w:cnfStyle w:val="000000000000" w:firstRow="0" w:lastRow="0" w:firstColumn="0" w:lastColumn="0" w:oddVBand="0" w:evenVBand="0" w:oddHBand="0" w:evenHBand="0" w:firstRowFirstColumn="0" w:firstRowLastColumn="0" w:lastRowFirstColumn="0" w:lastRowLastColumn="0"/>
+            </w:pPr>
+            <w:r>
+              <w:t>Como usuario, quiero que mis contraseñas se sincronicen en varios dispositivos para acceder a ellas donde las necesite.</w:t>
+            </w:r>
+          </w:p>
+        </w:tc>
+        <w:tc>
+          <w:tcPr>
+            <w:tcW w:w="1041" w:type="dxa"/>
+            <w:vAlign w:val="center"/>
+          </w:tcPr>
+          <w:p>
+            <w:pPr>
+              <w:pStyle w:val="Contenidotabla"/>
+              <w:jc w:val="center"/>
+              <w:cnfStyle w:val="000000000000" w:firstRow="0" w:lastRow="0" w:firstColumn="0" w:lastColumn="0" w:oddVBand="0" w:evenVBand="0" w:oddHBand="0" w:evenHBand="0" w:firstRowFirstColumn="0" w:firstRowLastColumn="0" w:lastRowFirstColumn="0" w:lastRowLastColumn="0"/>
+            </w:pPr>
+            <w:r>
+              <w:t>1</w:t>
+            </w:r>
+          </w:p>
+        </w:tc>
+        <w:tc>
+          <w:tcPr>
+            <w:tcW w:w="1333" w:type="dxa"/>
+            <w:vAlign w:val="center"/>
+          </w:tcPr>
+          <w:p>
+            <w:pPr>
+              <w:pStyle w:val="Contenidotabla"/>
+              <w:jc w:val="center"/>
+              <w:cnfStyle w:val="000000000000" w:firstRow="0" w:lastRow="0" w:firstColumn="0" w:lastColumn="0" w:oddVBand="0" w:evenVBand="0" w:oddHBand="0" w:evenHBand="0" w:firstRowFirstColumn="0" w:firstRowLastColumn="0" w:lastRowFirstColumn="0" w:lastRowLastColumn="0"/>
+            </w:pPr>
+            <w:r>
+              <w:t xml:space="preserve">Yimer </w:t>
+            </w:r>
+            <w:proofErr w:type="spellStart"/>
+            <w:r>
+              <w:t>Edyson</w:t>
+            </w:r>
+            <w:proofErr w:type="spellEnd"/>
           </w:p>
         </w:tc>
       </w:tr>
@@ -1698,68 +3036,104 @@
           <w:tcPr>
             <w:cnfStyle w:val="001000000000" w:firstRow="0" w:lastRow="0" w:firstColumn="1" w:lastColumn="0" w:oddVBand="0" w:evenVBand="0" w:oddHBand="0" w:evenHBand="0" w:firstRowFirstColumn="0" w:firstRowLastColumn="0" w:lastRowFirstColumn="0" w:lastRowLastColumn="0"/>
             <w:tcW w:w="1039" w:type="dxa"/>
-          </w:tcPr>
-          <w:p>
-            <w:pPr>
-              <w:pStyle w:val="Contenidotabla"/>
-              <w:jc w:val="center"/>
-            </w:pPr>
+            <w:vAlign w:val="center"/>
+          </w:tcPr>
+          <w:p>
+            <w:pPr>
+              <w:pStyle w:val="Contenidotabla"/>
+              <w:jc w:val="center"/>
+            </w:pPr>
+            <w:r>
+              <w:t>17</w:t>
+            </w:r>
           </w:p>
         </w:tc>
         <w:tc>
           <w:tcPr>
             <w:tcW w:w="1325" w:type="dxa"/>
-          </w:tcPr>
-          <w:p>
-            <w:pPr>
-              <w:pStyle w:val="Contenidotabla"/>
-              <w:cnfStyle w:val="000000100000" w:firstRow="0" w:lastRow="0" w:firstColumn="0" w:lastColumn="0" w:oddVBand="0" w:evenVBand="0" w:oddHBand="1" w:evenHBand="0" w:firstRowFirstColumn="0" w:firstRowLastColumn="0" w:lastRowFirstColumn="0" w:lastRowLastColumn="0"/>
-            </w:pPr>
+            <w:vAlign w:val="center"/>
+          </w:tcPr>
+          <w:p>
+            <w:pPr>
+              <w:pStyle w:val="Contenidotabla"/>
+              <w:jc w:val="center"/>
+              <w:cnfStyle w:val="000000100000" w:firstRow="0" w:lastRow="0" w:firstColumn="0" w:lastColumn="0" w:oddVBand="0" w:evenVBand="0" w:oddHBand="1" w:evenHBand="0" w:firstRowFirstColumn="0" w:firstRowLastColumn="0" w:lastRowFirstColumn="0" w:lastRowLastColumn="0"/>
+            </w:pPr>
+            <w:r>
+              <w:t>HUD001</w:t>
+            </w:r>
+            <w:r>
+              <w:t>7</w:t>
+            </w:r>
           </w:p>
         </w:tc>
         <w:tc>
           <w:tcPr>
             <w:tcW w:w="1847" w:type="dxa"/>
-          </w:tcPr>
-          <w:p>
-            <w:pPr>
-              <w:pStyle w:val="Contenidotabla"/>
-              <w:cnfStyle w:val="000000100000" w:firstRow="0" w:lastRow="0" w:firstColumn="0" w:lastColumn="0" w:oddVBand="0" w:evenVBand="0" w:oddHBand="1" w:evenHBand="0" w:firstRowFirstColumn="0" w:firstRowLastColumn="0" w:lastRowFirstColumn="0" w:lastRowLastColumn="0"/>
-            </w:pPr>
+            <w:vAlign w:val="center"/>
+          </w:tcPr>
+          <w:p>
+            <w:pPr>
+              <w:pStyle w:val="Contenidotabla"/>
+              <w:jc w:val="center"/>
+              <w:cnfStyle w:val="000000100000" w:firstRow="0" w:lastRow="0" w:firstColumn="0" w:lastColumn="0" w:oddVBand="0" w:evenVBand="0" w:oddHBand="1" w:evenHBand="0" w:firstRowFirstColumn="0" w:firstRowLastColumn="0" w:lastRowFirstColumn="0" w:lastRowLastColumn="0"/>
+            </w:pPr>
+            <w:r>
+              <w:t>Importar Contraseñas</w:t>
+            </w:r>
           </w:p>
         </w:tc>
         <w:tc>
           <w:tcPr>
             <w:tcW w:w="3044" w:type="dxa"/>
-          </w:tcPr>
-          <w:p>
-            <w:pPr>
-              <w:pStyle w:val="Contenidotabla"/>
-              <w:cnfStyle w:val="000000100000" w:firstRow="0" w:lastRow="0" w:firstColumn="0" w:lastColumn="0" w:oddVBand="0" w:evenVBand="0" w:oddHBand="1" w:evenHBand="0" w:firstRowFirstColumn="0" w:firstRowLastColumn="0" w:lastRowFirstColumn="0" w:lastRowLastColumn="0"/>
-            </w:pPr>
+            <w:vAlign w:val="center"/>
+          </w:tcPr>
+          <w:p>
+            <w:pPr>
+              <w:pStyle w:val="Contenidotabla"/>
+              <w:jc w:val="center"/>
+              <w:cnfStyle w:val="000000100000" w:firstRow="0" w:lastRow="0" w:firstColumn="0" w:lastColumn="0" w:oddVBand="0" w:evenVBand="0" w:oddHBand="1" w:evenHBand="0" w:firstRowFirstColumn="0" w:firstRowLastColumn="0" w:lastRowFirstColumn="0" w:lastRowLastColumn="0"/>
+            </w:pPr>
+            <w:r>
+              <w:t>Como usuario, quiero tener la opción de importar contraseñas desde otro gestor de contraseñas para no tener que introducirlos manualmente.</w:t>
+            </w:r>
           </w:p>
         </w:tc>
         <w:tc>
           <w:tcPr>
             <w:tcW w:w="1041" w:type="dxa"/>
-          </w:tcPr>
-          <w:p>
-            <w:pPr>
-              <w:pStyle w:val="Contenidotabla"/>
-              <w:jc w:val="center"/>
-              <w:cnfStyle w:val="000000100000" w:firstRow="0" w:lastRow="0" w:firstColumn="0" w:lastColumn="0" w:oddVBand="0" w:evenVBand="0" w:oddHBand="1" w:evenHBand="0" w:firstRowFirstColumn="0" w:firstRowLastColumn="0" w:lastRowFirstColumn="0" w:lastRowLastColumn="0"/>
-            </w:pPr>
+            <w:vAlign w:val="center"/>
+          </w:tcPr>
+          <w:p>
+            <w:pPr>
+              <w:pStyle w:val="Contenidotabla"/>
+              <w:jc w:val="center"/>
+              <w:cnfStyle w:val="000000100000" w:firstRow="0" w:lastRow="0" w:firstColumn="0" w:lastColumn="0" w:oddVBand="0" w:evenVBand="0" w:oddHBand="1" w:evenHBand="0" w:firstRowFirstColumn="0" w:firstRowLastColumn="0" w:lastRowFirstColumn="0" w:lastRowLastColumn="0"/>
+            </w:pPr>
+            <w:r>
+              <w:t>1</w:t>
+            </w:r>
           </w:p>
         </w:tc>
         <w:tc>
           <w:tcPr>
             <w:tcW w:w="1333" w:type="dxa"/>
-          </w:tcPr>
-          <w:p>
-            <w:pPr>
-              <w:pStyle w:val="Contenidotabla"/>
-              <w:cnfStyle w:val="000000100000" w:firstRow="0" w:lastRow="0" w:firstColumn="0" w:lastColumn="0" w:oddVBand="0" w:evenVBand="0" w:oddHBand="1" w:evenHBand="0" w:firstRowFirstColumn="0" w:firstRowLastColumn="0" w:lastRowFirstColumn="0" w:lastRowLastColumn="0"/>
-            </w:pPr>
+            <w:vAlign w:val="center"/>
+          </w:tcPr>
+          <w:p>
+            <w:pPr>
+              <w:pStyle w:val="Contenidotabla"/>
+              <w:jc w:val="center"/>
+              <w:cnfStyle w:val="000000100000" w:firstRow="0" w:lastRow="0" w:firstColumn="0" w:lastColumn="0" w:oddVBand="0" w:evenVBand="0" w:oddHBand="1" w:evenHBand="0" w:firstRowFirstColumn="0" w:firstRowLastColumn="0" w:lastRowFirstColumn="0" w:lastRowLastColumn="0"/>
+            </w:pPr>
+            <w:proofErr w:type="spellStart"/>
+            <w:r>
+              <w:t>Jose</w:t>
+            </w:r>
+            <w:proofErr w:type="spellEnd"/>
+            <w:r>
+              <w:t xml:space="preserve"> Abel</w:t>
+            </w:r>
           </w:p>
         </w:tc>
       </w:tr>
@@ -1768,68 +3142,106 @@
           <w:tcPr>
             <w:cnfStyle w:val="001000000000" w:firstRow="0" w:lastRow="0" w:firstColumn="1" w:lastColumn="0" w:oddVBand="0" w:evenVBand="0" w:oddHBand="0" w:evenHBand="0" w:firstRowFirstColumn="0" w:firstRowLastColumn="0" w:lastRowFirstColumn="0" w:lastRowLastColumn="0"/>
             <w:tcW w:w="1039" w:type="dxa"/>
-          </w:tcPr>
-          <w:p>
-            <w:pPr>
-              <w:pStyle w:val="Contenidotabla"/>
-              <w:jc w:val="center"/>
-            </w:pPr>
+            <w:vAlign w:val="center"/>
+          </w:tcPr>
+          <w:p>
+            <w:pPr>
+              <w:pStyle w:val="Contenidotabla"/>
+              <w:jc w:val="center"/>
+            </w:pPr>
+            <w:r>
+              <w:t>18</w:t>
+            </w:r>
           </w:p>
         </w:tc>
         <w:tc>
           <w:tcPr>
             <w:tcW w:w="1325" w:type="dxa"/>
-          </w:tcPr>
-          <w:p>
-            <w:pPr>
-              <w:pStyle w:val="Contenidotabla"/>
-              <w:cnfStyle w:val="000000000000" w:firstRow="0" w:lastRow="0" w:firstColumn="0" w:lastColumn="0" w:oddVBand="0" w:evenVBand="0" w:oddHBand="0" w:evenHBand="0" w:firstRowFirstColumn="0" w:firstRowLastColumn="0" w:lastRowFirstColumn="0" w:lastRowLastColumn="0"/>
-            </w:pPr>
+            <w:vAlign w:val="center"/>
+          </w:tcPr>
+          <w:p>
+            <w:pPr>
+              <w:pStyle w:val="Contenidotabla"/>
+              <w:jc w:val="center"/>
+              <w:cnfStyle w:val="000000000000" w:firstRow="0" w:lastRow="0" w:firstColumn="0" w:lastColumn="0" w:oddVBand="0" w:evenVBand="0" w:oddHBand="0" w:evenHBand="0" w:firstRowFirstColumn="0" w:firstRowLastColumn="0" w:lastRowFirstColumn="0" w:lastRowLastColumn="0"/>
+            </w:pPr>
+            <w:r>
+              <w:t>HUD001</w:t>
+            </w:r>
+            <w:r>
+              <w:t>8</w:t>
+            </w:r>
           </w:p>
         </w:tc>
         <w:tc>
           <w:tcPr>
             <w:tcW w:w="1847" w:type="dxa"/>
-          </w:tcPr>
-          <w:p>
-            <w:pPr>
-              <w:pStyle w:val="Contenidotabla"/>
-              <w:cnfStyle w:val="000000000000" w:firstRow="0" w:lastRow="0" w:firstColumn="0" w:lastColumn="0" w:oddVBand="0" w:evenVBand="0" w:oddHBand="0" w:evenHBand="0" w:firstRowFirstColumn="0" w:firstRowLastColumn="0" w:lastRowFirstColumn="0" w:lastRowLastColumn="0"/>
-            </w:pPr>
+            <w:vAlign w:val="center"/>
+          </w:tcPr>
+          <w:p>
+            <w:pPr>
+              <w:pStyle w:val="Contenidotabla"/>
+              <w:jc w:val="center"/>
+              <w:cnfStyle w:val="000000000000" w:firstRow="0" w:lastRow="0" w:firstColumn="0" w:lastColumn="0" w:oddVBand="0" w:evenVBand="0" w:oddHBand="0" w:evenHBand="0" w:firstRowFirstColumn="0" w:firstRowLastColumn="0" w:lastRowFirstColumn="0" w:lastRowLastColumn="0"/>
+            </w:pPr>
+            <w:r>
+              <w:t>Respaldo automático</w:t>
+            </w:r>
           </w:p>
         </w:tc>
         <w:tc>
           <w:tcPr>
             <w:tcW w:w="3044" w:type="dxa"/>
-          </w:tcPr>
-          <w:p>
-            <w:pPr>
-              <w:pStyle w:val="Contenidotabla"/>
-              <w:cnfStyle w:val="000000000000" w:firstRow="0" w:lastRow="0" w:firstColumn="0" w:lastColumn="0" w:oddVBand="0" w:evenVBand="0" w:oddHBand="0" w:evenHBand="0" w:firstRowFirstColumn="0" w:firstRowLastColumn="0" w:lastRowFirstColumn="0" w:lastRowLastColumn="0"/>
-            </w:pPr>
+            <w:vAlign w:val="center"/>
+          </w:tcPr>
+          <w:p>
+            <w:pPr>
+              <w:pStyle w:val="Contenidotabla"/>
+              <w:jc w:val="center"/>
+              <w:cnfStyle w:val="000000000000" w:firstRow="0" w:lastRow="0" w:firstColumn="0" w:lastColumn="0" w:oddVBand="0" w:evenVBand="0" w:oddHBand="0" w:evenHBand="0" w:firstRowFirstColumn="0" w:firstRowLastColumn="0" w:lastRowFirstColumn="0" w:lastRowLastColumn="0"/>
+            </w:pPr>
+            <w:r>
+              <w:t>Como usuario, quiero que el gestor de contraseñas respalde automáticamente en la nube para garantizar la seguridad.</w:t>
+            </w:r>
+            <w:bookmarkStart w:id="2" w:name="_GoBack"/>
+            <w:bookmarkEnd w:id="2"/>
           </w:p>
         </w:tc>
         <w:tc>
           <w:tcPr>
             <w:tcW w:w="1041" w:type="dxa"/>
-          </w:tcPr>
-          <w:p>
-            <w:pPr>
-              <w:pStyle w:val="Contenidotabla"/>
-              <w:jc w:val="center"/>
-              <w:cnfStyle w:val="000000000000" w:firstRow="0" w:lastRow="0" w:firstColumn="0" w:lastColumn="0" w:oddVBand="0" w:evenVBand="0" w:oddHBand="0" w:evenHBand="0" w:firstRowFirstColumn="0" w:firstRowLastColumn="0" w:lastRowFirstColumn="0" w:lastRowLastColumn="0"/>
-            </w:pPr>
+            <w:vAlign w:val="center"/>
+          </w:tcPr>
+          <w:p>
+            <w:pPr>
+              <w:pStyle w:val="Contenidotabla"/>
+              <w:jc w:val="center"/>
+              <w:cnfStyle w:val="000000000000" w:firstRow="0" w:lastRow="0" w:firstColumn="0" w:lastColumn="0" w:oddVBand="0" w:evenVBand="0" w:oddHBand="0" w:evenHBand="0" w:firstRowFirstColumn="0" w:firstRowLastColumn="0" w:lastRowFirstColumn="0" w:lastRowLastColumn="0"/>
+            </w:pPr>
+            <w:r>
+              <w:t>1</w:t>
+            </w:r>
           </w:p>
         </w:tc>
         <w:tc>
           <w:tcPr>
             <w:tcW w:w="1333" w:type="dxa"/>
-          </w:tcPr>
-          <w:p>
-            <w:pPr>
-              <w:pStyle w:val="Contenidotabla"/>
-              <w:cnfStyle w:val="000000000000" w:firstRow="0" w:lastRow="0" w:firstColumn="0" w:lastColumn="0" w:oddVBand="0" w:evenVBand="0" w:oddHBand="0" w:evenHBand="0" w:firstRowFirstColumn="0" w:firstRowLastColumn="0" w:lastRowFirstColumn="0" w:lastRowLastColumn="0"/>
-            </w:pPr>
+            <w:vAlign w:val="center"/>
+          </w:tcPr>
+          <w:p>
+            <w:pPr>
+              <w:pStyle w:val="Contenidotabla"/>
+              <w:jc w:val="center"/>
+              <w:cnfStyle w:val="000000000000" w:firstRow="0" w:lastRow="0" w:firstColumn="0" w:lastColumn="0" w:oddVBand="0" w:evenVBand="0" w:oddHBand="0" w:evenHBand="0" w:firstRowFirstColumn="0" w:firstRowLastColumn="0" w:lastRowFirstColumn="0" w:lastRowLastColumn="0"/>
+            </w:pPr>
+            <w:proofErr w:type="spellStart"/>
+            <w:r>
+              <w:t>Jose</w:t>
+            </w:r>
+            <w:proofErr w:type="spellEnd"/>
+            <w:r>
+              <w:t xml:space="preserve"> Abel</w:t>
+            </w:r>
           </w:p>
         </w:tc>
       </w:tr>
@@ -1841,68 +3253,99 @@
           <w:tcPr>
             <w:cnfStyle w:val="001000000000" w:firstRow="0" w:lastRow="0" w:firstColumn="1" w:lastColumn="0" w:oddVBand="0" w:evenVBand="0" w:oddHBand="0" w:evenHBand="0" w:firstRowFirstColumn="0" w:firstRowLastColumn="0" w:lastRowFirstColumn="0" w:lastRowLastColumn="0"/>
             <w:tcW w:w="1039" w:type="dxa"/>
-          </w:tcPr>
-          <w:p>
-            <w:pPr>
-              <w:pStyle w:val="Contenidotabla"/>
-              <w:jc w:val="center"/>
-            </w:pPr>
+            <w:vAlign w:val="center"/>
+          </w:tcPr>
+          <w:p>
+            <w:pPr>
+              <w:pStyle w:val="Contenidotabla"/>
+              <w:jc w:val="center"/>
+            </w:pPr>
+            <w:r>
+              <w:t>19</w:t>
+            </w:r>
           </w:p>
         </w:tc>
         <w:tc>
           <w:tcPr>
             <w:tcW w:w="1325" w:type="dxa"/>
-          </w:tcPr>
-          <w:p>
-            <w:pPr>
-              <w:pStyle w:val="Contenidotabla"/>
-              <w:cnfStyle w:val="000000100000" w:firstRow="0" w:lastRow="0" w:firstColumn="0" w:lastColumn="0" w:oddVBand="0" w:evenVBand="0" w:oddHBand="1" w:evenHBand="0" w:firstRowFirstColumn="0" w:firstRowLastColumn="0" w:lastRowFirstColumn="0" w:lastRowLastColumn="0"/>
-            </w:pPr>
+            <w:vAlign w:val="center"/>
+          </w:tcPr>
+          <w:p>
+            <w:pPr>
+              <w:pStyle w:val="Contenidotabla"/>
+              <w:jc w:val="center"/>
+              <w:cnfStyle w:val="000000100000" w:firstRow="0" w:lastRow="0" w:firstColumn="0" w:lastColumn="0" w:oddVBand="0" w:evenVBand="0" w:oddHBand="1" w:evenHBand="0" w:firstRowFirstColumn="0" w:firstRowLastColumn="0" w:lastRowFirstColumn="0" w:lastRowLastColumn="0"/>
+            </w:pPr>
+            <w:r>
+              <w:t>HUD001</w:t>
+            </w:r>
+            <w:r>
+              <w:t>9</w:t>
+            </w:r>
           </w:p>
         </w:tc>
         <w:tc>
           <w:tcPr>
             <w:tcW w:w="1847" w:type="dxa"/>
-          </w:tcPr>
-          <w:p>
-            <w:pPr>
-              <w:pStyle w:val="Contenidotabla"/>
-              <w:cnfStyle w:val="000000100000" w:firstRow="0" w:lastRow="0" w:firstColumn="0" w:lastColumn="0" w:oddVBand="0" w:evenVBand="0" w:oddHBand="1" w:evenHBand="0" w:firstRowFirstColumn="0" w:firstRowLastColumn="0" w:lastRowFirstColumn="0" w:lastRowLastColumn="0"/>
-            </w:pPr>
+            <w:vAlign w:val="center"/>
+          </w:tcPr>
+          <w:p>
+            <w:pPr>
+              <w:pStyle w:val="Contenidotabla"/>
+              <w:jc w:val="center"/>
+              <w:cnfStyle w:val="000000100000" w:firstRow="0" w:lastRow="0" w:firstColumn="0" w:lastColumn="0" w:oddVBand="0" w:evenVBand="0" w:oddHBand="1" w:evenHBand="0" w:firstRowFirstColumn="0" w:firstRowLastColumn="0" w:lastRowFirstColumn="0" w:lastRowLastColumn="0"/>
+            </w:pPr>
+            <w:r>
+              <w:t>Autentificación</w:t>
+            </w:r>
           </w:p>
         </w:tc>
         <w:tc>
           <w:tcPr>
             <w:tcW w:w="3044" w:type="dxa"/>
-          </w:tcPr>
-          <w:p>
-            <w:pPr>
-              <w:pStyle w:val="Contenidotabla"/>
-              <w:cnfStyle w:val="000000100000" w:firstRow="0" w:lastRow="0" w:firstColumn="0" w:lastColumn="0" w:oddVBand="0" w:evenVBand="0" w:oddHBand="1" w:evenHBand="0" w:firstRowFirstColumn="0" w:firstRowLastColumn="0" w:lastRowFirstColumn="0" w:lastRowLastColumn="0"/>
-            </w:pPr>
+            <w:vAlign w:val="center"/>
+          </w:tcPr>
+          <w:p>
+            <w:pPr>
+              <w:pStyle w:val="Contenidotabla"/>
+              <w:jc w:val="center"/>
+              <w:cnfStyle w:val="000000100000" w:firstRow="0" w:lastRow="0" w:firstColumn="0" w:lastColumn="0" w:oddVBand="0" w:evenVBand="0" w:oddHBand="1" w:evenHBand="0" w:firstRowFirstColumn="0" w:firstRowLastColumn="0" w:lastRowFirstColumn="0" w:lastRowLastColumn="0"/>
+            </w:pPr>
+            <w:r>
+              <w:t>Como usuario, quiero iniciar sesión en el gestor de contraseñas utilizando un método de autenticación de 2 pasos para proteger mi acceso.</w:t>
+            </w:r>
           </w:p>
         </w:tc>
         <w:tc>
           <w:tcPr>
             <w:tcW w:w="1041" w:type="dxa"/>
-          </w:tcPr>
-          <w:p>
-            <w:pPr>
-              <w:pStyle w:val="Contenidotabla"/>
-              <w:jc w:val="center"/>
-              <w:cnfStyle w:val="000000100000" w:firstRow="0" w:lastRow="0" w:firstColumn="0" w:lastColumn="0" w:oddVBand="0" w:evenVBand="0" w:oddHBand="1" w:evenHBand="0" w:firstRowFirstColumn="0" w:firstRowLastColumn="0" w:lastRowFirstColumn="0" w:lastRowLastColumn="0"/>
-            </w:pPr>
+            <w:vAlign w:val="center"/>
+          </w:tcPr>
+          <w:p>
+            <w:pPr>
+              <w:pStyle w:val="Contenidotabla"/>
+              <w:jc w:val="center"/>
+              <w:cnfStyle w:val="000000100000" w:firstRow="0" w:lastRow="0" w:firstColumn="0" w:lastColumn="0" w:oddVBand="0" w:evenVBand="0" w:oddHBand="1" w:evenHBand="0" w:firstRowFirstColumn="0" w:firstRowLastColumn="0" w:lastRowFirstColumn="0" w:lastRowLastColumn="0"/>
+            </w:pPr>
+            <w:r>
+              <w:t>1</w:t>
+            </w:r>
           </w:p>
         </w:tc>
         <w:tc>
           <w:tcPr>
             <w:tcW w:w="1333" w:type="dxa"/>
-          </w:tcPr>
-          <w:p>
-            <w:pPr>
-              <w:pStyle w:val="Contenidotabla"/>
-              <w:cnfStyle w:val="000000100000" w:firstRow="0" w:lastRow="0" w:firstColumn="0" w:lastColumn="0" w:oddVBand="0" w:evenVBand="0" w:oddHBand="1" w:evenHBand="0" w:firstRowFirstColumn="0" w:firstRowLastColumn="0" w:lastRowFirstColumn="0" w:lastRowLastColumn="0"/>
-            </w:pPr>
+            <w:vAlign w:val="center"/>
+          </w:tcPr>
+          <w:p>
+            <w:pPr>
+              <w:pStyle w:val="Contenidotabla"/>
+              <w:jc w:val="center"/>
+              <w:cnfStyle w:val="000000100000" w:firstRow="0" w:lastRow="0" w:firstColumn="0" w:lastColumn="0" w:oddVBand="0" w:evenVBand="0" w:oddHBand="1" w:evenHBand="0" w:firstRowFirstColumn="0" w:firstRowLastColumn="0" w:lastRowFirstColumn="0" w:lastRowLastColumn="0"/>
+            </w:pPr>
+            <w:r>
+              <w:t>Fernando</w:t>
+            </w:r>
           </w:p>
         </w:tc>
       </w:tr>
@@ -1911,721 +3354,120 @@
           <w:tcPr>
             <w:cnfStyle w:val="001000000000" w:firstRow="0" w:lastRow="0" w:firstColumn="1" w:lastColumn="0" w:oddVBand="0" w:evenVBand="0" w:oddHBand="0" w:evenHBand="0" w:firstRowFirstColumn="0" w:firstRowLastColumn="0" w:lastRowFirstColumn="0" w:lastRowLastColumn="0"/>
             <w:tcW w:w="1039" w:type="dxa"/>
-          </w:tcPr>
-          <w:p>
-            <w:pPr>
-              <w:pStyle w:val="Contenidotabla"/>
-              <w:jc w:val="center"/>
-            </w:pPr>
+            <w:vAlign w:val="center"/>
+          </w:tcPr>
+          <w:p>
+            <w:pPr>
+              <w:pStyle w:val="Contenidotabla"/>
+              <w:jc w:val="center"/>
+            </w:pPr>
+            <w:r>
+              <w:t>20</w:t>
+            </w:r>
           </w:p>
         </w:tc>
         <w:tc>
           <w:tcPr>
             <w:tcW w:w="1325" w:type="dxa"/>
-          </w:tcPr>
-          <w:p>
-            <w:pPr>
-              <w:pStyle w:val="Contenidotabla"/>
-              <w:cnfStyle w:val="000000000000" w:firstRow="0" w:lastRow="0" w:firstColumn="0" w:lastColumn="0" w:oddVBand="0" w:evenVBand="0" w:oddHBand="0" w:evenHBand="0" w:firstRowFirstColumn="0" w:firstRowLastColumn="0" w:lastRowFirstColumn="0" w:lastRowLastColumn="0"/>
-            </w:pPr>
+            <w:vAlign w:val="center"/>
+          </w:tcPr>
+          <w:p>
+            <w:pPr>
+              <w:pStyle w:val="Contenidotabla"/>
+              <w:jc w:val="center"/>
+              <w:cnfStyle w:val="000000000000" w:firstRow="0" w:lastRow="0" w:firstColumn="0" w:lastColumn="0" w:oddVBand="0" w:evenVBand="0" w:oddHBand="0" w:evenHBand="0" w:firstRowFirstColumn="0" w:firstRowLastColumn="0" w:lastRowFirstColumn="0" w:lastRowLastColumn="0"/>
+            </w:pPr>
+            <w:r>
+              <w:t>HUD00</w:t>
+            </w:r>
+            <w:r>
+              <w:t>20</w:t>
+            </w:r>
           </w:p>
         </w:tc>
         <w:tc>
           <w:tcPr>
             <w:tcW w:w="1847" w:type="dxa"/>
-          </w:tcPr>
-          <w:p>
-            <w:pPr>
-              <w:pStyle w:val="Contenidotabla"/>
-              <w:cnfStyle w:val="000000000000" w:firstRow="0" w:lastRow="0" w:firstColumn="0" w:lastColumn="0" w:oddVBand="0" w:evenVBand="0" w:oddHBand="0" w:evenHBand="0" w:firstRowFirstColumn="0" w:firstRowLastColumn="0" w:lastRowFirstColumn="0" w:lastRowLastColumn="0"/>
-            </w:pPr>
+            <w:vAlign w:val="center"/>
+          </w:tcPr>
+          <w:p>
+            <w:pPr>
+              <w:pStyle w:val="Contenidotabla"/>
+              <w:jc w:val="center"/>
+              <w:cnfStyle w:val="000000000000" w:firstRow="0" w:lastRow="0" w:firstColumn="0" w:lastColumn="0" w:oddVBand="0" w:evenVBand="0" w:oddHBand="0" w:evenHBand="0" w:firstRowFirstColumn="0" w:firstRowLastColumn="0" w:lastRowFirstColumn="0" w:lastRowLastColumn="0"/>
+            </w:pPr>
+            <w:r>
+              <w:t>Historial de contraseñas</w:t>
+            </w:r>
           </w:p>
         </w:tc>
         <w:tc>
           <w:tcPr>
             <w:tcW w:w="3044" w:type="dxa"/>
-          </w:tcPr>
-          <w:p>
-            <w:pPr>
-              <w:pStyle w:val="Contenidotabla"/>
-              <w:cnfStyle w:val="000000000000" w:firstRow="0" w:lastRow="0" w:firstColumn="0" w:lastColumn="0" w:oddVBand="0" w:evenVBand="0" w:oddHBand="0" w:evenHBand="0" w:firstRowFirstColumn="0" w:firstRowLastColumn="0" w:lastRowFirstColumn="0" w:lastRowLastColumn="0"/>
-            </w:pPr>
+            <w:vAlign w:val="center"/>
+          </w:tcPr>
+          <w:p>
+            <w:pPr>
+              <w:pStyle w:val="Contenidotabla"/>
+              <w:jc w:val="center"/>
+              <w:cnfStyle w:val="000000000000" w:firstRow="0" w:lastRow="0" w:firstColumn="0" w:lastColumn="0" w:oddVBand="0" w:evenVBand="0" w:oddHBand="0" w:evenHBand="0" w:firstRowFirstColumn="0" w:firstRowLastColumn="0" w:lastRowFirstColumn="0" w:lastRowLastColumn="0"/>
+            </w:pPr>
+            <w:r>
+              <w:t>Como usuario, quiero que el gestor de contraseñas pueda visualizar mis anteriores contraseñas utilizadas</w:t>
+            </w:r>
           </w:p>
         </w:tc>
         <w:tc>
           <w:tcPr>
             <w:tcW w:w="1041" w:type="dxa"/>
-          </w:tcPr>
-          <w:p>
-            <w:pPr>
-              <w:pStyle w:val="Contenidotabla"/>
-              <w:jc w:val="center"/>
-              <w:cnfStyle w:val="000000000000" w:firstRow="0" w:lastRow="0" w:firstColumn="0" w:lastColumn="0" w:oddVBand="0" w:evenVBand="0" w:oddHBand="0" w:evenHBand="0" w:firstRowFirstColumn="0" w:firstRowLastColumn="0" w:lastRowFirstColumn="0" w:lastRowLastColumn="0"/>
-            </w:pPr>
+            <w:vAlign w:val="center"/>
+          </w:tcPr>
+          <w:p>
+            <w:pPr>
+              <w:pStyle w:val="Contenidotabla"/>
+              <w:jc w:val="center"/>
+              <w:cnfStyle w:val="000000000000" w:firstRow="0" w:lastRow="0" w:firstColumn="0" w:lastColumn="0" w:oddVBand="0" w:evenVBand="0" w:oddHBand="0" w:evenHBand="0" w:firstRowFirstColumn="0" w:firstRowLastColumn="0" w:lastRowFirstColumn="0" w:lastRowLastColumn="0"/>
+            </w:pPr>
+            <w:r>
+              <w:t>1</w:t>
+            </w:r>
           </w:p>
         </w:tc>
         <w:tc>
           <w:tcPr>
             <w:tcW w:w="1333" w:type="dxa"/>
-          </w:tcPr>
-          <w:p>
-            <w:pPr>
-              <w:pStyle w:val="Contenidotabla"/>
-              <w:cnfStyle w:val="000000000000" w:firstRow="0" w:lastRow="0" w:firstColumn="0" w:lastColumn="0" w:oddVBand="0" w:evenVBand="0" w:oddHBand="0" w:evenHBand="0" w:firstRowFirstColumn="0" w:firstRowLastColumn="0" w:lastRowFirstColumn="0" w:lastRowLastColumn="0"/>
-            </w:pPr>
+            <w:vAlign w:val="center"/>
+          </w:tcPr>
+          <w:p>
+            <w:pPr>
+              <w:pStyle w:val="Contenidotabla"/>
+              <w:jc w:val="center"/>
+              <w:cnfStyle w:val="000000000000" w:firstRow="0" w:lastRow="0" w:firstColumn="0" w:lastColumn="0" w:oddVBand="0" w:evenVBand="0" w:oddHBand="0" w:evenHBand="0" w:firstRowFirstColumn="0" w:firstRowLastColumn="0" w:lastRowFirstColumn="0" w:lastRowLastColumn="0"/>
+            </w:pPr>
+            <w:r>
+              <w:t>Fernando</w:t>
+            </w:r>
           </w:p>
         </w:tc>
       </w:tr>
-      <w:tr>
-        <w:trPr>
-          <w:cnfStyle w:val="000000100000" w:firstRow="0" w:lastRow="0" w:firstColumn="0" w:lastColumn="0" w:oddVBand="0" w:evenVBand="0" w:oddHBand="1" w:evenHBand="0" w:firstRowFirstColumn="0" w:firstRowLastColumn="0" w:lastRowFirstColumn="0" w:lastRowLastColumn="0"/>
-        </w:trPr>
-        <w:tc>
-          <w:tcPr>
-            <w:cnfStyle w:val="001000000000" w:firstRow="0" w:lastRow="0" w:firstColumn="1" w:lastColumn="0" w:oddVBand="0" w:evenVBand="0" w:oddHBand="0" w:evenHBand="0" w:firstRowFirstColumn="0" w:firstRowLastColumn="0" w:lastRowFirstColumn="0" w:lastRowLastColumn="0"/>
-            <w:tcW w:w="1039" w:type="dxa"/>
-          </w:tcPr>
-          <w:p>
-            <w:pPr>
-              <w:pStyle w:val="Contenidotabla"/>
-              <w:jc w:val="center"/>
-            </w:pPr>
-          </w:p>
-        </w:tc>
-        <w:tc>
-          <w:tcPr>
-            <w:tcW w:w="1325" w:type="dxa"/>
-          </w:tcPr>
-          <w:p>
-            <w:pPr>
-              <w:pStyle w:val="Contenidotabla"/>
-              <w:cnfStyle w:val="000000100000" w:firstRow="0" w:lastRow="0" w:firstColumn="0" w:lastColumn="0" w:oddVBand="0" w:evenVBand="0" w:oddHBand="1" w:evenHBand="0" w:firstRowFirstColumn="0" w:firstRowLastColumn="0" w:lastRowFirstColumn="0" w:lastRowLastColumn="0"/>
-            </w:pPr>
-          </w:p>
-        </w:tc>
-        <w:tc>
-          <w:tcPr>
-            <w:tcW w:w="1847" w:type="dxa"/>
-          </w:tcPr>
-          <w:p>
-            <w:pPr>
-              <w:pStyle w:val="Contenidotabla"/>
-              <w:cnfStyle w:val="000000100000" w:firstRow="0" w:lastRow="0" w:firstColumn="0" w:lastColumn="0" w:oddVBand="0" w:evenVBand="0" w:oddHBand="1" w:evenHBand="0" w:firstRowFirstColumn="0" w:firstRowLastColumn="0" w:lastRowFirstColumn="0" w:lastRowLastColumn="0"/>
-            </w:pPr>
-          </w:p>
-        </w:tc>
-        <w:tc>
-          <w:tcPr>
-            <w:tcW w:w="3044" w:type="dxa"/>
-          </w:tcPr>
-          <w:p>
-            <w:pPr>
-              <w:pStyle w:val="Contenidotabla"/>
-              <w:cnfStyle w:val="000000100000" w:firstRow="0" w:lastRow="0" w:firstColumn="0" w:lastColumn="0" w:oddVBand="0" w:evenVBand="0" w:oddHBand="1" w:evenHBand="0" w:firstRowFirstColumn="0" w:firstRowLastColumn="0" w:lastRowFirstColumn="0" w:lastRowLastColumn="0"/>
-            </w:pPr>
-          </w:p>
-        </w:tc>
-        <w:tc>
-          <w:tcPr>
-            <w:tcW w:w="1041" w:type="dxa"/>
-          </w:tcPr>
-          <w:p>
-            <w:pPr>
-              <w:pStyle w:val="Contenidotabla"/>
-              <w:jc w:val="center"/>
-              <w:cnfStyle w:val="000000100000" w:firstRow="0" w:lastRow="0" w:firstColumn="0" w:lastColumn="0" w:oddVBand="0" w:evenVBand="0" w:oddHBand="1" w:evenHBand="0" w:firstRowFirstColumn="0" w:firstRowLastColumn="0" w:lastRowFirstColumn="0" w:lastRowLastColumn="0"/>
-            </w:pPr>
-          </w:p>
-        </w:tc>
-        <w:tc>
-          <w:tcPr>
-            <w:tcW w:w="1333" w:type="dxa"/>
-          </w:tcPr>
-          <w:p>
-            <w:pPr>
-              <w:pStyle w:val="Contenidotabla"/>
-              <w:cnfStyle w:val="000000100000" w:firstRow="0" w:lastRow="0" w:firstColumn="0" w:lastColumn="0" w:oddVBand="0" w:evenVBand="0" w:oddHBand="1" w:evenHBand="0" w:firstRowFirstColumn="0" w:firstRowLastColumn="0" w:lastRowFirstColumn="0" w:lastRowLastColumn="0"/>
-            </w:pPr>
-          </w:p>
-        </w:tc>
-      </w:tr>
-      <w:tr>
-        <w:tc>
-          <w:tcPr>
-            <w:cnfStyle w:val="001000000000" w:firstRow="0" w:lastRow="0" w:firstColumn="1" w:lastColumn="0" w:oddVBand="0" w:evenVBand="0" w:oddHBand="0" w:evenHBand="0" w:firstRowFirstColumn="0" w:firstRowLastColumn="0" w:lastRowFirstColumn="0" w:lastRowLastColumn="0"/>
-            <w:tcW w:w="1039" w:type="dxa"/>
-          </w:tcPr>
-          <w:p>
-            <w:pPr>
-              <w:pStyle w:val="Contenidotabla"/>
-              <w:jc w:val="center"/>
-            </w:pPr>
-          </w:p>
-        </w:tc>
-        <w:tc>
-          <w:tcPr>
-            <w:tcW w:w="1325" w:type="dxa"/>
-          </w:tcPr>
-          <w:p>
-            <w:pPr>
-              <w:pStyle w:val="Contenidotabla"/>
-              <w:cnfStyle w:val="000000000000" w:firstRow="0" w:lastRow="0" w:firstColumn="0" w:lastColumn="0" w:oddVBand="0" w:evenVBand="0" w:oddHBand="0" w:evenHBand="0" w:firstRowFirstColumn="0" w:firstRowLastColumn="0" w:lastRowFirstColumn="0" w:lastRowLastColumn="0"/>
-            </w:pPr>
-          </w:p>
-        </w:tc>
-        <w:tc>
-          <w:tcPr>
-            <w:tcW w:w="1847" w:type="dxa"/>
-          </w:tcPr>
-          <w:p>
-            <w:pPr>
-              <w:pStyle w:val="Contenidotabla"/>
-              <w:cnfStyle w:val="000000000000" w:firstRow="0" w:lastRow="0" w:firstColumn="0" w:lastColumn="0" w:oddVBand="0" w:evenVBand="0" w:oddHBand="0" w:evenHBand="0" w:firstRowFirstColumn="0" w:firstRowLastColumn="0" w:lastRowFirstColumn="0" w:lastRowLastColumn="0"/>
-            </w:pPr>
-          </w:p>
-        </w:tc>
-        <w:tc>
-          <w:tcPr>
-            <w:tcW w:w="3044" w:type="dxa"/>
-          </w:tcPr>
-          <w:p>
-            <w:pPr>
-              <w:pStyle w:val="Contenidotabla"/>
-              <w:cnfStyle w:val="000000000000" w:firstRow="0" w:lastRow="0" w:firstColumn="0" w:lastColumn="0" w:oddVBand="0" w:evenVBand="0" w:oddHBand="0" w:evenHBand="0" w:firstRowFirstColumn="0" w:firstRowLastColumn="0" w:lastRowFirstColumn="0" w:lastRowLastColumn="0"/>
-            </w:pPr>
-          </w:p>
-        </w:tc>
-        <w:tc>
-          <w:tcPr>
-            <w:tcW w:w="1041" w:type="dxa"/>
-          </w:tcPr>
-          <w:p>
-            <w:pPr>
-              <w:pStyle w:val="Contenidotabla"/>
-              <w:jc w:val="center"/>
-              <w:cnfStyle w:val="000000000000" w:firstRow="0" w:lastRow="0" w:firstColumn="0" w:lastColumn="0" w:oddVBand="0" w:evenVBand="0" w:oddHBand="0" w:evenHBand="0" w:firstRowFirstColumn="0" w:firstRowLastColumn="0" w:lastRowFirstColumn="0" w:lastRowLastColumn="0"/>
-            </w:pPr>
-          </w:p>
-        </w:tc>
-        <w:tc>
-          <w:tcPr>
-            <w:tcW w:w="1333" w:type="dxa"/>
-          </w:tcPr>
-          <w:p>
-            <w:pPr>
-              <w:pStyle w:val="Contenidotabla"/>
-              <w:cnfStyle w:val="000000000000" w:firstRow="0" w:lastRow="0" w:firstColumn="0" w:lastColumn="0" w:oddVBand="0" w:evenVBand="0" w:oddHBand="0" w:evenHBand="0" w:firstRowFirstColumn="0" w:firstRowLastColumn="0" w:lastRowFirstColumn="0" w:lastRowLastColumn="0"/>
-            </w:pPr>
-          </w:p>
-        </w:tc>
-      </w:tr>
-      <w:tr>
-        <w:trPr>
-          <w:cnfStyle w:val="000000100000" w:firstRow="0" w:lastRow="0" w:firstColumn="0" w:lastColumn="0" w:oddVBand="0" w:evenVBand="0" w:oddHBand="1" w:evenHBand="0" w:firstRowFirstColumn="0" w:firstRowLastColumn="0" w:lastRowFirstColumn="0" w:lastRowLastColumn="0"/>
-        </w:trPr>
-        <w:tc>
-          <w:tcPr>
-            <w:cnfStyle w:val="001000000000" w:firstRow="0" w:lastRow="0" w:firstColumn="1" w:lastColumn="0" w:oddVBand="0" w:evenVBand="0" w:oddHBand="0" w:evenHBand="0" w:firstRowFirstColumn="0" w:firstRowLastColumn="0" w:lastRowFirstColumn="0" w:lastRowLastColumn="0"/>
-            <w:tcW w:w="1039" w:type="dxa"/>
-          </w:tcPr>
-          <w:p>
-            <w:pPr>
-              <w:pStyle w:val="Contenidotabla"/>
-              <w:jc w:val="center"/>
-            </w:pPr>
-          </w:p>
-        </w:tc>
-        <w:tc>
-          <w:tcPr>
-            <w:tcW w:w="1325" w:type="dxa"/>
-          </w:tcPr>
-          <w:p>
-            <w:pPr>
-              <w:pStyle w:val="Contenidotabla"/>
-              <w:cnfStyle w:val="000000100000" w:firstRow="0" w:lastRow="0" w:firstColumn="0" w:lastColumn="0" w:oddVBand="0" w:evenVBand="0" w:oddHBand="1" w:evenHBand="0" w:firstRowFirstColumn="0" w:firstRowLastColumn="0" w:lastRowFirstColumn="0" w:lastRowLastColumn="0"/>
-            </w:pPr>
-          </w:p>
-        </w:tc>
-        <w:tc>
-          <w:tcPr>
-            <w:tcW w:w="1847" w:type="dxa"/>
-          </w:tcPr>
-          <w:p>
-            <w:pPr>
-              <w:pStyle w:val="Contenidotabla"/>
-              <w:cnfStyle w:val="000000100000" w:firstRow="0" w:lastRow="0" w:firstColumn="0" w:lastColumn="0" w:oddVBand="0" w:evenVBand="0" w:oddHBand="1" w:evenHBand="0" w:firstRowFirstColumn="0" w:firstRowLastColumn="0" w:lastRowFirstColumn="0" w:lastRowLastColumn="0"/>
-            </w:pPr>
-          </w:p>
-        </w:tc>
-        <w:tc>
-          <w:tcPr>
-            <w:tcW w:w="3044" w:type="dxa"/>
-          </w:tcPr>
-          <w:p>
-            <w:pPr>
-              <w:pStyle w:val="Contenidotabla"/>
-              <w:cnfStyle w:val="000000100000" w:firstRow="0" w:lastRow="0" w:firstColumn="0" w:lastColumn="0" w:oddVBand="0" w:evenVBand="0" w:oddHBand="1" w:evenHBand="0" w:firstRowFirstColumn="0" w:firstRowLastColumn="0" w:lastRowFirstColumn="0" w:lastRowLastColumn="0"/>
-            </w:pPr>
-          </w:p>
-        </w:tc>
-        <w:tc>
-          <w:tcPr>
-            <w:tcW w:w="1041" w:type="dxa"/>
-          </w:tcPr>
-          <w:p>
-            <w:pPr>
-              <w:pStyle w:val="Contenidotabla"/>
-              <w:jc w:val="center"/>
-              <w:cnfStyle w:val="000000100000" w:firstRow="0" w:lastRow="0" w:firstColumn="0" w:lastColumn="0" w:oddVBand="0" w:evenVBand="0" w:oddHBand="1" w:evenHBand="0" w:firstRowFirstColumn="0" w:firstRowLastColumn="0" w:lastRowFirstColumn="0" w:lastRowLastColumn="0"/>
-            </w:pPr>
-          </w:p>
-        </w:tc>
-        <w:tc>
-          <w:tcPr>
-            <w:tcW w:w="1333" w:type="dxa"/>
-          </w:tcPr>
-          <w:p>
-            <w:pPr>
-              <w:pStyle w:val="Contenidotabla"/>
-              <w:cnfStyle w:val="000000100000" w:firstRow="0" w:lastRow="0" w:firstColumn="0" w:lastColumn="0" w:oddVBand="0" w:evenVBand="0" w:oddHBand="1" w:evenHBand="0" w:firstRowFirstColumn="0" w:firstRowLastColumn="0" w:lastRowFirstColumn="0" w:lastRowLastColumn="0"/>
-            </w:pPr>
-          </w:p>
-        </w:tc>
-      </w:tr>
-      <w:tr>
-        <w:tc>
-          <w:tcPr>
-            <w:cnfStyle w:val="001000000000" w:firstRow="0" w:lastRow="0" w:firstColumn="1" w:lastColumn="0" w:oddVBand="0" w:evenVBand="0" w:oddHBand="0" w:evenHBand="0" w:firstRowFirstColumn="0" w:firstRowLastColumn="0" w:lastRowFirstColumn="0" w:lastRowLastColumn="0"/>
-            <w:tcW w:w="1039" w:type="dxa"/>
-          </w:tcPr>
-          <w:p>
-            <w:pPr>
-              <w:pStyle w:val="Contenidotabla"/>
-              <w:jc w:val="center"/>
-            </w:pPr>
-          </w:p>
-        </w:tc>
-        <w:tc>
-          <w:tcPr>
-            <w:tcW w:w="1325" w:type="dxa"/>
-          </w:tcPr>
-          <w:p>
-            <w:pPr>
-              <w:pStyle w:val="Contenidotabla"/>
-              <w:cnfStyle w:val="000000000000" w:firstRow="0" w:lastRow="0" w:firstColumn="0" w:lastColumn="0" w:oddVBand="0" w:evenVBand="0" w:oddHBand="0" w:evenHBand="0" w:firstRowFirstColumn="0" w:firstRowLastColumn="0" w:lastRowFirstColumn="0" w:lastRowLastColumn="0"/>
-            </w:pPr>
-          </w:p>
-        </w:tc>
-        <w:tc>
-          <w:tcPr>
-            <w:tcW w:w="1847" w:type="dxa"/>
-          </w:tcPr>
-          <w:p>
-            <w:pPr>
-              <w:pStyle w:val="Contenidotabla"/>
-              <w:cnfStyle w:val="000000000000" w:firstRow="0" w:lastRow="0" w:firstColumn="0" w:lastColumn="0" w:oddVBand="0" w:evenVBand="0" w:oddHBand="0" w:evenHBand="0" w:firstRowFirstColumn="0" w:firstRowLastColumn="0" w:lastRowFirstColumn="0" w:lastRowLastColumn="0"/>
-            </w:pPr>
-          </w:p>
-        </w:tc>
-        <w:tc>
-          <w:tcPr>
-            <w:tcW w:w="3044" w:type="dxa"/>
-          </w:tcPr>
-          <w:p>
-            <w:pPr>
-              <w:pStyle w:val="Contenidotabla"/>
-              <w:cnfStyle w:val="000000000000" w:firstRow="0" w:lastRow="0" w:firstColumn="0" w:lastColumn="0" w:oddVBand="0" w:evenVBand="0" w:oddHBand="0" w:evenHBand="0" w:firstRowFirstColumn="0" w:firstRowLastColumn="0" w:lastRowFirstColumn="0" w:lastRowLastColumn="0"/>
-            </w:pPr>
-          </w:p>
-        </w:tc>
-        <w:tc>
-          <w:tcPr>
-            <w:tcW w:w="1041" w:type="dxa"/>
-          </w:tcPr>
-          <w:p>
-            <w:pPr>
-              <w:pStyle w:val="Contenidotabla"/>
-              <w:jc w:val="center"/>
-              <w:cnfStyle w:val="000000000000" w:firstRow="0" w:lastRow="0" w:firstColumn="0" w:lastColumn="0" w:oddVBand="0" w:evenVBand="0" w:oddHBand="0" w:evenHBand="0" w:firstRowFirstColumn="0" w:firstRowLastColumn="0" w:lastRowFirstColumn="0" w:lastRowLastColumn="0"/>
-            </w:pPr>
-          </w:p>
-        </w:tc>
-        <w:tc>
-          <w:tcPr>
-            <w:tcW w:w="1333" w:type="dxa"/>
-          </w:tcPr>
-          <w:p>
-            <w:pPr>
-              <w:pStyle w:val="Contenidotabla"/>
-              <w:cnfStyle w:val="000000000000" w:firstRow="0" w:lastRow="0" w:firstColumn="0" w:lastColumn="0" w:oddVBand="0" w:evenVBand="0" w:oddHBand="0" w:evenHBand="0" w:firstRowFirstColumn="0" w:firstRowLastColumn="0" w:lastRowFirstColumn="0" w:lastRowLastColumn="0"/>
-            </w:pPr>
-          </w:p>
-        </w:tc>
-      </w:tr>
-      <w:tr>
-        <w:trPr>
-          <w:cnfStyle w:val="000000100000" w:firstRow="0" w:lastRow="0" w:firstColumn="0" w:lastColumn="0" w:oddVBand="0" w:evenVBand="0" w:oddHBand="1" w:evenHBand="0" w:firstRowFirstColumn="0" w:firstRowLastColumn="0" w:lastRowFirstColumn="0" w:lastRowLastColumn="0"/>
-        </w:trPr>
-        <w:tc>
-          <w:tcPr>
-            <w:cnfStyle w:val="001000000000" w:firstRow="0" w:lastRow="0" w:firstColumn="1" w:lastColumn="0" w:oddVBand="0" w:evenVBand="0" w:oddHBand="0" w:evenHBand="0" w:firstRowFirstColumn="0" w:firstRowLastColumn="0" w:lastRowFirstColumn="0" w:lastRowLastColumn="0"/>
-            <w:tcW w:w="1039" w:type="dxa"/>
-          </w:tcPr>
-          <w:p>
-            <w:pPr>
-              <w:pStyle w:val="Contenidotabla"/>
-              <w:jc w:val="center"/>
-            </w:pPr>
-          </w:p>
-        </w:tc>
-        <w:tc>
-          <w:tcPr>
-            <w:tcW w:w="1325" w:type="dxa"/>
-          </w:tcPr>
-          <w:p>
-            <w:pPr>
-              <w:pStyle w:val="Contenidotabla"/>
-              <w:cnfStyle w:val="000000100000" w:firstRow="0" w:lastRow="0" w:firstColumn="0" w:lastColumn="0" w:oddVBand="0" w:evenVBand="0" w:oddHBand="1" w:evenHBand="0" w:firstRowFirstColumn="0" w:firstRowLastColumn="0" w:lastRowFirstColumn="0" w:lastRowLastColumn="0"/>
-            </w:pPr>
-          </w:p>
-        </w:tc>
-        <w:tc>
-          <w:tcPr>
-            <w:tcW w:w="1847" w:type="dxa"/>
-          </w:tcPr>
-          <w:p>
-            <w:pPr>
-              <w:pStyle w:val="Contenidotabla"/>
-              <w:cnfStyle w:val="000000100000" w:firstRow="0" w:lastRow="0" w:firstColumn="0" w:lastColumn="0" w:oddVBand="0" w:evenVBand="0" w:oddHBand="1" w:evenHBand="0" w:firstRowFirstColumn="0" w:firstRowLastColumn="0" w:lastRowFirstColumn="0" w:lastRowLastColumn="0"/>
-            </w:pPr>
-          </w:p>
-        </w:tc>
-        <w:tc>
-          <w:tcPr>
-            <w:tcW w:w="3044" w:type="dxa"/>
-          </w:tcPr>
-          <w:p>
-            <w:pPr>
-              <w:pStyle w:val="Contenidotabla"/>
-              <w:cnfStyle w:val="000000100000" w:firstRow="0" w:lastRow="0" w:firstColumn="0" w:lastColumn="0" w:oddVBand="0" w:evenVBand="0" w:oddHBand="1" w:evenHBand="0" w:firstRowFirstColumn="0" w:firstRowLastColumn="0" w:lastRowFirstColumn="0" w:lastRowLastColumn="0"/>
-            </w:pPr>
-          </w:p>
-        </w:tc>
-        <w:tc>
-          <w:tcPr>
-            <w:tcW w:w="1041" w:type="dxa"/>
-          </w:tcPr>
-          <w:p>
-            <w:pPr>
-              <w:pStyle w:val="Contenidotabla"/>
-              <w:jc w:val="center"/>
-              <w:cnfStyle w:val="000000100000" w:firstRow="0" w:lastRow="0" w:firstColumn="0" w:lastColumn="0" w:oddVBand="0" w:evenVBand="0" w:oddHBand="1" w:evenHBand="0" w:firstRowFirstColumn="0" w:firstRowLastColumn="0" w:lastRowFirstColumn="0" w:lastRowLastColumn="0"/>
-            </w:pPr>
-          </w:p>
-        </w:tc>
-        <w:tc>
-          <w:tcPr>
-            <w:tcW w:w="1333" w:type="dxa"/>
-          </w:tcPr>
-          <w:p>
-            <w:pPr>
-              <w:pStyle w:val="Contenidotabla"/>
-              <w:cnfStyle w:val="000000100000" w:firstRow="0" w:lastRow="0" w:firstColumn="0" w:lastColumn="0" w:oddVBand="0" w:evenVBand="0" w:oddHBand="1" w:evenHBand="0" w:firstRowFirstColumn="0" w:firstRowLastColumn="0" w:lastRowFirstColumn="0" w:lastRowLastColumn="0"/>
-            </w:pPr>
-          </w:p>
-        </w:tc>
-      </w:tr>
-      <w:tr>
-        <w:tc>
-          <w:tcPr>
-            <w:cnfStyle w:val="001000000000" w:firstRow="0" w:lastRow="0" w:firstColumn="1" w:lastColumn="0" w:oddVBand="0" w:evenVBand="0" w:oddHBand="0" w:evenHBand="0" w:firstRowFirstColumn="0" w:firstRowLastColumn="0" w:lastRowFirstColumn="0" w:lastRowLastColumn="0"/>
-            <w:tcW w:w="1039" w:type="dxa"/>
-          </w:tcPr>
-          <w:p>
-            <w:pPr>
-              <w:pStyle w:val="Contenidotabla"/>
-              <w:jc w:val="center"/>
-            </w:pPr>
-          </w:p>
-        </w:tc>
-        <w:tc>
-          <w:tcPr>
-            <w:tcW w:w="1325" w:type="dxa"/>
-          </w:tcPr>
-          <w:p>
-            <w:pPr>
-              <w:pStyle w:val="Contenidotabla"/>
-              <w:cnfStyle w:val="000000000000" w:firstRow="0" w:lastRow="0" w:firstColumn="0" w:lastColumn="0" w:oddVBand="0" w:evenVBand="0" w:oddHBand="0" w:evenHBand="0" w:firstRowFirstColumn="0" w:firstRowLastColumn="0" w:lastRowFirstColumn="0" w:lastRowLastColumn="0"/>
-            </w:pPr>
-          </w:p>
-        </w:tc>
-        <w:tc>
-          <w:tcPr>
-            <w:tcW w:w="1847" w:type="dxa"/>
-          </w:tcPr>
-          <w:p>
-            <w:pPr>
-              <w:pStyle w:val="Contenidotabla"/>
-              <w:cnfStyle w:val="000000000000" w:firstRow="0" w:lastRow="0" w:firstColumn="0" w:lastColumn="0" w:oddVBand="0" w:evenVBand="0" w:oddHBand="0" w:evenHBand="0" w:firstRowFirstColumn="0" w:firstRowLastColumn="0" w:lastRowFirstColumn="0" w:lastRowLastColumn="0"/>
-            </w:pPr>
-          </w:p>
-        </w:tc>
-        <w:tc>
-          <w:tcPr>
-            <w:tcW w:w="3044" w:type="dxa"/>
-          </w:tcPr>
-          <w:p>
-            <w:pPr>
-              <w:pStyle w:val="Contenidotabla"/>
-              <w:cnfStyle w:val="000000000000" w:firstRow="0" w:lastRow="0" w:firstColumn="0" w:lastColumn="0" w:oddVBand="0" w:evenVBand="0" w:oddHBand="0" w:evenHBand="0" w:firstRowFirstColumn="0" w:firstRowLastColumn="0" w:lastRowFirstColumn="0" w:lastRowLastColumn="0"/>
-            </w:pPr>
-          </w:p>
-        </w:tc>
-        <w:tc>
-          <w:tcPr>
-            <w:tcW w:w="1041" w:type="dxa"/>
-          </w:tcPr>
-          <w:p>
-            <w:pPr>
-              <w:pStyle w:val="Contenidotabla"/>
-              <w:jc w:val="center"/>
-              <w:cnfStyle w:val="000000000000" w:firstRow="0" w:lastRow="0" w:firstColumn="0" w:lastColumn="0" w:oddVBand="0" w:evenVBand="0" w:oddHBand="0" w:evenHBand="0" w:firstRowFirstColumn="0" w:firstRowLastColumn="0" w:lastRowFirstColumn="0" w:lastRowLastColumn="0"/>
-            </w:pPr>
-          </w:p>
-        </w:tc>
-        <w:tc>
-          <w:tcPr>
-            <w:tcW w:w="1333" w:type="dxa"/>
-          </w:tcPr>
-          <w:p>
-            <w:pPr>
-              <w:pStyle w:val="Contenidotabla"/>
-              <w:cnfStyle w:val="000000000000" w:firstRow="0" w:lastRow="0" w:firstColumn="0" w:lastColumn="0" w:oddVBand="0" w:evenVBand="0" w:oddHBand="0" w:evenHBand="0" w:firstRowFirstColumn="0" w:firstRowLastColumn="0" w:lastRowFirstColumn="0" w:lastRowLastColumn="0"/>
-            </w:pPr>
-          </w:p>
-        </w:tc>
-      </w:tr>
-      <w:tr>
-        <w:trPr>
-          <w:cnfStyle w:val="000000100000" w:firstRow="0" w:lastRow="0" w:firstColumn="0" w:lastColumn="0" w:oddVBand="0" w:evenVBand="0" w:oddHBand="1" w:evenHBand="0" w:firstRowFirstColumn="0" w:firstRowLastColumn="0" w:lastRowFirstColumn="0" w:lastRowLastColumn="0"/>
-        </w:trPr>
-        <w:tc>
-          <w:tcPr>
-            <w:cnfStyle w:val="001000000000" w:firstRow="0" w:lastRow="0" w:firstColumn="1" w:lastColumn="0" w:oddVBand="0" w:evenVBand="0" w:oddHBand="0" w:evenHBand="0" w:firstRowFirstColumn="0" w:firstRowLastColumn="0" w:lastRowFirstColumn="0" w:lastRowLastColumn="0"/>
-            <w:tcW w:w="1039" w:type="dxa"/>
-          </w:tcPr>
-          <w:p>
-            <w:pPr>
-              <w:pStyle w:val="Contenidotabla"/>
-              <w:jc w:val="center"/>
-            </w:pPr>
-          </w:p>
-        </w:tc>
-        <w:tc>
-          <w:tcPr>
-            <w:tcW w:w="1325" w:type="dxa"/>
-          </w:tcPr>
-          <w:p>
-            <w:pPr>
-              <w:pStyle w:val="Contenidotabla"/>
-              <w:cnfStyle w:val="000000100000" w:firstRow="0" w:lastRow="0" w:firstColumn="0" w:lastColumn="0" w:oddVBand="0" w:evenVBand="0" w:oddHBand="1" w:evenHBand="0" w:firstRowFirstColumn="0" w:firstRowLastColumn="0" w:lastRowFirstColumn="0" w:lastRowLastColumn="0"/>
-            </w:pPr>
-          </w:p>
-        </w:tc>
-        <w:tc>
-          <w:tcPr>
-            <w:tcW w:w="1847" w:type="dxa"/>
-          </w:tcPr>
-          <w:p>
-            <w:pPr>
-              <w:pStyle w:val="Contenidotabla"/>
-              <w:cnfStyle w:val="000000100000" w:firstRow="0" w:lastRow="0" w:firstColumn="0" w:lastColumn="0" w:oddVBand="0" w:evenVBand="0" w:oddHBand="1" w:evenHBand="0" w:firstRowFirstColumn="0" w:firstRowLastColumn="0" w:lastRowFirstColumn="0" w:lastRowLastColumn="0"/>
-            </w:pPr>
-          </w:p>
-        </w:tc>
-        <w:tc>
-          <w:tcPr>
-            <w:tcW w:w="3044" w:type="dxa"/>
-          </w:tcPr>
-          <w:p>
-            <w:pPr>
-              <w:pStyle w:val="Contenidotabla"/>
-              <w:cnfStyle w:val="000000100000" w:firstRow="0" w:lastRow="0" w:firstColumn="0" w:lastColumn="0" w:oddVBand="0" w:evenVBand="0" w:oddHBand="1" w:evenHBand="0" w:firstRowFirstColumn="0" w:firstRowLastColumn="0" w:lastRowFirstColumn="0" w:lastRowLastColumn="0"/>
-            </w:pPr>
-          </w:p>
-        </w:tc>
-        <w:tc>
-          <w:tcPr>
-            <w:tcW w:w="1041" w:type="dxa"/>
-          </w:tcPr>
-          <w:p>
-            <w:pPr>
-              <w:pStyle w:val="Contenidotabla"/>
-              <w:jc w:val="center"/>
-              <w:cnfStyle w:val="000000100000" w:firstRow="0" w:lastRow="0" w:firstColumn="0" w:lastColumn="0" w:oddVBand="0" w:evenVBand="0" w:oddHBand="1" w:evenHBand="0" w:firstRowFirstColumn="0" w:firstRowLastColumn="0" w:lastRowFirstColumn="0" w:lastRowLastColumn="0"/>
-            </w:pPr>
-          </w:p>
-        </w:tc>
-        <w:tc>
-          <w:tcPr>
-            <w:tcW w:w="1333" w:type="dxa"/>
-          </w:tcPr>
-          <w:p>
-            <w:pPr>
-              <w:pStyle w:val="Contenidotabla"/>
-              <w:cnfStyle w:val="000000100000" w:firstRow="0" w:lastRow="0" w:firstColumn="0" w:lastColumn="0" w:oddVBand="0" w:evenVBand="0" w:oddHBand="1" w:evenHBand="0" w:firstRowFirstColumn="0" w:firstRowLastColumn="0" w:lastRowFirstColumn="0" w:lastRowLastColumn="0"/>
-            </w:pPr>
-          </w:p>
-        </w:tc>
-      </w:tr>
-      <w:tr>
-        <w:tc>
-          <w:tcPr>
-            <w:cnfStyle w:val="001000000000" w:firstRow="0" w:lastRow="0" w:firstColumn="1" w:lastColumn="0" w:oddVBand="0" w:evenVBand="0" w:oddHBand="0" w:evenHBand="0" w:firstRowFirstColumn="0" w:firstRowLastColumn="0" w:lastRowFirstColumn="0" w:lastRowLastColumn="0"/>
-            <w:tcW w:w="1039" w:type="dxa"/>
-          </w:tcPr>
-          <w:p>
-            <w:pPr>
-              <w:pStyle w:val="Contenidotabla"/>
-              <w:jc w:val="center"/>
-            </w:pPr>
-          </w:p>
-        </w:tc>
-        <w:tc>
-          <w:tcPr>
-            <w:tcW w:w="1325" w:type="dxa"/>
-          </w:tcPr>
-          <w:p>
-            <w:pPr>
-              <w:pStyle w:val="Contenidotabla"/>
-              <w:cnfStyle w:val="000000000000" w:firstRow="0" w:lastRow="0" w:firstColumn="0" w:lastColumn="0" w:oddVBand="0" w:evenVBand="0" w:oddHBand="0" w:evenHBand="0" w:firstRowFirstColumn="0" w:firstRowLastColumn="0" w:lastRowFirstColumn="0" w:lastRowLastColumn="0"/>
-            </w:pPr>
-          </w:p>
-        </w:tc>
-        <w:tc>
-          <w:tcPr>
-            <w:tcW w:w="1847" w:type="dxa"/>
-          </w:tcPr>
-          <w:p>
-            <w:pPr>
-              <w:pStyle w:val="Contenidotabla"/>
-              <w:cnfStyle w:val="000000000000" w:firstRow="0" w:lastRow="0" w:firstColumn="0" w:lastColumn="0" w:oddVBand="0" w:evenVBand="0" w:oddHBand="0" w:evenHBand="0" w:firstRowFirstColumn="0" w:firstRowLastColumn="0" w:lastRowFirstColumn="0" w:lastRowLastColumn="0"/>
-            </w:pPr>
-          </w:p>
-        </w:tc>
-        <w:tc>
-          <w:tcPr>
-            <w:tcW w:w="3044" w:type="dxa"/>
-          </w:tcPr>
-          <w:p>
-            <w:pPr>
-              <w:pStyle w:val="Contenidotabla"/>
-              <w:cnfStyle w:val="000000000000" w:firstRow="0" w:lastRow="0" w:firstColumn="0" w:lastColumn="0" w:oddVBand="0" w:evenVBand="0" w:oddHBand="0" w:evenHBand="0" w:firstRowFirstColumn="0" w:firstRowLastColumn="0" w:lastRowFirstColumn="0" w:lastRowLastColumn="0"/>
-            </w:pPr>
-          </w:p>
-        </w:tc>
-        <w:tc>
-          <w:tcPr>
-            <w:tcW w:w="1041" w:type="dxa"/>
-          </w:tcPr>
-          <w:p>
-            <w:pPr>
-              <w:pStyle w:val="Contenidotabla"/>
-              <w:jc w:val="center"/>
-              <w:cnfStyle w:val="000000000000" w:firstRow="0" w:lastRow="0" w:firstColumn="0" w:lastColumn="0" w:oddVBand="0" w:evenVBand="0" w:oddHBand="0" w:evenHBand="0" w:firstRowFirstColumn="0" w:firstRowLastColumn="0" w:lastRowFirstColumn="0" w:lastRowLastColumn="0"/>
-            </w:pPr>
-          </w:p>
-        </w:tc>
-        <w:tc>
-          <w:tcPr>
-            <w:tcW w:w="1333" w:type="dxa"/>
-          </w:tcPr>
-          <w:p>
-            <w:pPr>
-              <w:pStyle w:val="Contenidotabla"/>
-              <w:cnfStyle w:val="000000000000" w:firstRow="0" w:lastRow="0" w:firstColumn="0" w:lastColumn="0" w:oddVBand="0" w:evenVBand="0" w:oddHBand="0" w:evenHBand="0" w:firstRowFirstColumn="0" w:firstRowLastColumn="0" w:lastRowFirstColumn="0" w:lastRowLastColumn="0"/>
-            </w:pPr>
-          </w:p>
-        </w:tc>
-      </w:tr>
-      <w:tr>
-        <w:trPr>
-          <w:cnfStyle w:val="000000100000" w:firstRow="0" w:lastRow="0" w:firstColumn="0" w:lastColumn="0" w:oddVBand="0" w:evenVBand="0" w:oddHBand="1" w:evenHBand="0" w:firstRowFirstColumn="0" w:firstRowLastColumn="0" w:lastRowFirstColumn="0" w:lastRowLastColumn="0"/>
-        </w:trPr>
-        <w:tc>
-          <w:tcPr>
-            <w:cnfStyle w:val="001000000000" w:firstRow="0" w:lastRow="0" w:firstColumn="1" w:lastColumn="0" w:oddVBand="0" w:evenVBand="0" w:oddHBand="0" w:evenHBand="0" w:firstRowFirstColumn="0" w:firstRowLastColumn="0" w:lastRowFirstColumn="0" w:lastRowLastColumn="0"/>
-            <w:tcW w:w="1039" w:type="dxa"/>
-          </w:tcPr>
-          <w:p>
-            <w:pPr>
-              <w:pStyle w:val="Contenidotabla"/>
-              <w:jc w:val="center"/>
-            </w:pPr>
-          </w:p>
-        </w:tc>
-        <w:tc>
-          <w:tcPr>
-            <w:tcW w:w="1325" w:type="dxa"/>
-          </w:tcPr>
-          <w:p>
-            <w:pPr>
-              <w:pStyle w:val="Contenidotabla"/>
-              <w:cnfStyle w:val="000000100000" w:firstRow="0" w:lastRow="0" w:firstColumn="0" w:lastColumn="0" w:oddVBand="0" w:evenVBand="0" w:oddHBand="1" w:evenHBand="0" w:firstRowFirstColumn="0" w:firstRowLastColumn="0" w:lastRowFirstColumn="0" w:lastRowLastColumn="0"/>
-            </w:pPr>
-          </w:p>
-        </w:tc>
-        <w:tc>
-          <w:tcPr>
-            <w:tcW w:w="1847" w:type="dxa"/>
-          </w:tcPr>
-          <w:p>
-            <w:pPr>
-              <w:pStyle w:val="Contenidotabla"/>
-              <w:cnfStyle w:val="000000100000" w:firstRow="0" w:lastRow="0" w:firstColumn="0" w:lastColumn="0" w:oddVBand="0" w:evenVBand="0" w:oddHBand="1" w:evenHBand="0" w:firstRowFirstColumn="0" w:firstRowLastColumn="0" w:lastRowFirstColumn="0" w:lastRowLastColumn="0"/>
-            </w:pPr>
-          </w:p>
-        </w:tc>
-        <w:tc>
-          <w:tcPr>
-            <w:tcW w:w="3044" w:type="dxa"/>
-          </w:tcPr>
-          <w:p>
-            <w:pPr>
-              <w:pStyle w:val="Contenidotabla"/>
-              <w:cnfStyle w:val="000000100000" w:firstRow="0" w:lastRow="0" w:firstColumn="0" w:lastColumn="0" w:oddVBand="0" w:evenVBand="0" w:oddHBand="1" w:evenHBand="0" w:firstRowFirstColumn="0" w:firstRowLastColumn="0" w:lastRowFirstColumn="0" w:lastRowLastColumn="0"/>
-            </w:pPr>
-          </w:p>
-        </w:tc>
-        <w:tc>
-          <w:tcPr>
-            <w:tcW w:w="1041" w:type="dxa"/>
-          </w:tcPr>
-          <w:p>
-            <w:pPr>
-              <w:pStyle w:val="Contenidotabla"/>
-              <w:jc w:val="center"/>
-              <w:cnfStyle w:val="000000100000" w:firstRow="0" w:lastRow="0" w:firstColumn="0" w:lastColumn="0" w:oddVBand="0" w:evenVBand="0" w:oddHBand="1" w:evenHBand="0" w:firstRowFirstColumn="0" w:firstRowLastColumn="0" w:lastRowFirstColumn="0" w:lastRowLastColumn="0"/>
-            </w:pPr>
-          </w:p>
-        </w:tc>
-        <w:tc>
-          <w:tcPr>
-            <w:tcW w:w="1333" w:type="dxa"/>
-          </w:tcPr>
-          <w:p>
-            <w:pPr>
-              <w:pStyle w:val="Contenidotabla"/>
-              <w:cnfStyle w:val="000000100000" w:firstRow="0" w:lastRow="0" w:firstColumn="0" w:lastColumn="0" w:oddVBand="0" w:evenVBand="0" w:oddHBand="1" w:evenHBand="0" w:firstRowFirstColumn="0" w:firstRowLastColumn="0" w:lastRowFirstColumn="0" w:lastRowLastColumn="0"/>
-            </w:pPr>
-          </w:p>
-        </w:tc>
-      </w:tr>
+      <w:bookmarkEnd w:id="1"/>
     </w:tbl>
-    <w:bookmarkEnd w:id="1"/>
     <w:p>
       <w:pPr>
         <w:pStyle w:val="Ttulo3"/>
+        <w:rPr>
+          <w:rFonts w:eastAsia="Times New Roman"/>
+          <w:lang w:val="es-ES" w:eastAsia="es-ES"/>
+        </w:rPr>
+      </w:pPr>
+    </w:p>
+    <w:p>
+      <w:pPr>
+        <w:pStyle w:val="Ttulo3"/>
+        <w:rPr>
+          <w:rFonts w:eastAsia="Times New Roman"/>
+          <w:lang w:val="es-ES" w:eastAsia="es-ES"/>
+        </w:rPr>
       </w:pPr>
       <w:r>
         <w:rPr>
@@ -2634,6 +3476,13 @@
         </w:rPr>
         <w:t>Revisión</w:t>
       </w:r>
+    </w:p>
+    <w:p>
+      <w:pPr>
+        <w:rPr>
+          <w:lang w:val="es-ES" w:eastAsia="es-ES"/>
+        </w:rPr>
+      </w:pPr>
     </w:p>
     <w:tbl>
       <w:tblPr>
@@ -2930,11 +3779,21 @@
       <w:r>
         <w:t xml:space="preserve">Ítem </w:t>
       </w:r>
-      <w:fldSimple w:instr=" SEQ ejer\* CardText \* MERGEFORMAT \* Lower \* MERGEFORMAT ">
-        <w:r>
-          <w:t>dos</w:t>
-        </w:r>
-      </w:fldSimple>
+      <w:r>
+        <w:fldChar w:fldCharType="begin"/>
+      </w:r>
+      <w:r>
+        <w:instrText xml:space="preserve"> SEQ ejer\* CardText \* MERGEFORMAT \* Lower \* MERGEFORMAT </w:instrText>
+      </w:r>
+      <w:r>
+        <w:fldChar w:fldCharType="separate"/>
+      </w:r>
+      <w:r>
+        <w:t>dos</w:t>
+      </w:r>
+      <w:r>
+        <w:fldChar w:fldCharType="end"/>
+      </w:r>
     </w:p>
     <w:p>
       <w:pPr>
@@ -2983,6 +3842,13 @@
         </w:rPr>
         <w:t>Glosario de conceptos</w:t>
       </w:r>
+    </w:p>
+    <w:p>
+      <w:pPr>
+        <w:rPr>
+          <w:lang w:val="es-ES" w:eastAsia="es-ES"/>
+        </w:rPr>
+      </w:pPr>
     </w:p>
     <w:tbl>
       <w:tblPr>
@@ -3269,11 +4135,21 @@
       <w:r>
         <w:t xml:space="preserve">Ítem </w:t>
       </w:r>
-      <w:fldSimple w:instr=" SEQ ejer\* CardText \* MERGEFORMAT \* Lower \* MERGEFORMAT ">
-        <w:r>
-          <w:t>tres</w:t>
-        </w:r>
-      </w:fldSimple>
+      <w:r>
+        <w:fldChar w:fldCharType="begin"/>
+      </w:r>
+      <w:r>
+        <w:instrText xml:space="preserve"> SEQ ejer\* CardText \* MERGEFORMAT \* Lower \* MERGEFORMAT </w:instrText>
+      </w:r>
+      <w:r>
+        <w:fldChar w:fldCharType="separate"/>
+      </w:r>
+      <w:r>
+        <w:t>tres</w:t>
+      </w:r>
+      <w:r>
+        <w:fldChar w:fldCharType="end"/>
+      </w:r>
     </w:p>
     <w:p>
       <w:pPr>
@@ -3332,11 +4208,21 @@
       <w:r>
         <w:t xml:space="preserve">Ítem </w:t>
       </w:r>
-      <w:fldSimple w:instr=" SEQ ejer\* CardText \* MERGEFORMAT \* Lower \* MERGEFORMAT ">
-        <w:r>
-          <w:t>cuatro</w:t>
-        </w:r>
-      </w:fldSimple>
+      <w:r>
+        <w:fldChar w:fldCharType="begin"/>
+      </w:r>
+      <w:r>
+        <w:instrText xml:space="preserve"> SEQ ejer\* CardText \* MERGEFORMAT \* Lower \* MERGEFORMAT </w:instrText>
+      </w:r>
+      <w:r>
+        <w:fldChar w:fldCharType="separate"/>
+      </w:r>
+      <w:r>
+        <w:t>cuatro</w:t>
+      </w:r>
+      <w:r>
+        <w:fldChar w:fldCharType="end"/>
+      </w:r>
     </w:p>
     <w:p>
       <w:pPr>
@@ -3909,11 +4795,21 @@
       <w:r>
         <w:t xml:space="preserve">Ítem </w:t>
       </w:r>
-      <w:fldSimple w:instr=" SEQ ejer\* CardText \* MERGEFORMAT \* Lower \* MERGEFORMAT ">
-        <w:r>
-          <w:t>cinco</w:t>
-        </w:r>
-      </w:fldSimple>
+      <w:r>
+        <w:fldChar w:fldCharType="begin"/>
+      </w:r>
+      <w:r>
+        <w:instrText xml:space="preserve"> SEQ ejer\* CardText \* MERGEFORMAT \* Lower \* MERGEFORMAT </w:instrText>
+      </w:r>
+      <w:r>
+        <w:fldChar w:fldCharType="separate"/>
+      </w:r>
+      <w:r>
+        <w:t>cinco</w:t>
+      </w:r>
+      <w:r>
+        <w:fldChar w:fldCharType="end"/>
+      </w:r>
     </w:p>
     <w:p>
       <w:pPr>
@@ -4616,8 +5512,14 @@
       <w:pPr>
         <w:pStyle w:val="Estilo1"/>
       </w:pPr>
-      <w:r>
-        <w:t>Wireframe para la historia de usuario</w:t>
+      <w:proofErr w:type="spellStart"/>
+      <w:r>
+        <w:lastRenderedPageBreak/>
+        <w:t>Wireframe</w:t>
+      </w:r>
+      <w:proofErr w:type="spellEnd"/>
+      <w:r>
+        <w:t xml:space="preserve"> para la historia de usuario</w:t>
       </w:r>
       <w:r>
         <w:rPr>
@@ -4842,7 +5744,7 @@
 </file>
 
 <file path=word/endnotes.xml><?xml version="1.0" encoding="utf-8"?>
-<w:endnotes xmlns:wpc="http://schemas.microsoft.com/office/word/2010/wordprocessingCanvas" xmlns:cx="http://schemas.microsoft.com/office/drawing/2014/chartex" xmlns:cx1="http://schemas.microsoft.com/office/drawing/2015/9/8/chartex" xmlns:cx2="http://schemas.microsoft.com/office/drawing/2015/10/21/chartex" xmlns:cx3="http://schemas.microsoft.com/office/drawing/2016/5/9/chartex" xmlns:cx4="http://schemas.microsoft.com/office/drawing/2016/5/10/chartex" xmlns:cx5="http://schemas.microsoft.com/office/drawing/2016/5/11/chartex" xmlns:cx6="http://schemas.microsoft.com/office/drawing/2016/5/12/chartex" xmlns:cx7="http://schemas.microsoft.com/office/drawing/2016/5/13/chartex" xmlns:cx8="http://schemas.microsoft.com/office/drawing/2016/5/14/chartex" xmlns:mc="http://schemas.openxmlformats.org/markup-compatibility/2006" xmlns:aink="http://schemas.microsoft.com/office/drawing/2016/ink" xmlns:am3d="http://schemas.microsoft.com/office/drawing/2017/model3d" xmlns:o="urn:schemas-microsoft-com:office:office" xmlns:oel="http://schemas.microsoft.com/office/2019/extlst" xmlns:r="http://schemas.openxmlformats.org/officeDocument/2006/relationships" xmlns:m="http://schemas.openxmlformats.org/officeDocument/2006/math" xmlns:v="urn:schemas-microsoft-com:vml" xmlns:wp14="http://schemas.microsoft.com/office/word/2010/wordprocessingDrawing" xmlns:wp="http://schemas.openxmlformats.org/drawingml/2006/wordprocessingDrawing" xmlns:w10="urn:schemas-microsoft-com:office:word" xmlns:w="http://schemas.openxmlformats.org/wordprocessingml/2006/main" xmlns:w14="http://schemas.microsoft.com/office/word/2010/wordml" xmlns:w15="http://schemas.microsoft.com/office/word/2012/wordml" xmlns:w16cex="http://schemas.microsoft.com/office/word/2018/wordml/cex" xmlns:w16cid="http://schemas.microsoft.com/office/word/2016/wordml/cid" xmlns:w16="http://schemas.microsoft.com/office/word/2018/wordml" xmlns:w16du="http://schemas.microsoft.com/office/word/2023/wordml/word16du" xmlns:w16sdtdh="http://schemas.microsoft.com/office/word/2020/wordml/sdtdatahash" xmlns:w16se="http://schemas.microsoft.com/office/word/2015/wordml/symex" xmlns:wpg="http://schemas.microsoft.com/office/word/2010/wordprocessingGroup" xmlns:wpi="http://schemas.microsoft.com/office/word/2010/wordprocessingInk" xmlns:wne="http://schemas.microsoft.com/office/word/2006/wordml" xmlns:wps="http://schemas.microsoft.com/office/word/2010/wordprocessingShape" mc:Ignorable="w14 w15 w16se w16cid w16 w16cex w16sdtdh wp14">
+<w:endnotes xmlns:wpc="http://schemas.microsoft.com/office/word/2010/wordprocessingCanvas" xmlns:cx="http://schemas.microsoft.com/office/drawing/2014/chartex" xmlns:cx1="http://schemas.microsoft.com/office/drawing/2015/9/8/chartex" xmlns:cx2="http://schemas.microsoft.com/office/drawing/2015/10/21/chartex" xmlns:cx3="http://schemas.microsoft.com/office/drawing/2016/5/9/chartex" xmlns:cx4="http://schemas.microsoft.com/office/drawing/2016/5/10/chartex" xmlns:cx5="http://schemas.microsoft.com/office/drawing/2016/5/11/chartex" xmlns:cx6="http://schemas.microsoft.com/office/drawing/2016/5/12/chartex" xmlns:cx7="http://schemas.microsoft.com/office/drawing/2016/5/13/chartex" xmlns:cx8="http://schemas.microsoft.com/office/drawing/2016/5/14/chartex" xmlns:mc="http://schemas.openxmlformats.org/markup-compatibility/2006" xmlns:aink="http://schemas.microsoft.com/office/drawing/2016/ink" xmlns:am3d="http://schemas.microsoft.com/office/drawing/2017/model3d" xmlns:o="urn:schemas-microsoft-com:office:office" xmlns:r="http://schemas.openxmlformats.org/officeDocument/2006/relationships" xmlns:m="http://schemas.openxmlformats.org/officeDocument/2006/math" xmlns:v="urn:schemas-microsoft-com:vml" xmlns:wp14="http://schemas.microsoft.com/office/word/2010/wordprocessingDrawing" xmlns:wp="http://schemas.openxmlformats.org/drawingml/2006/wordprocessingDrawing" xmlns:w10="urn:schemas-microsoft-com:office:word" xmlns:w="http://schemas.openxmlformats.org/wordprocessingml/2006/main" xmlns:w14="http://schemas.microsoft.com/office/word/2010/wordml" xmlns:w15="http://schemas.microsoft.com/office/word/2012/wordml" xmlns:w16cid="http://schemas.microsoft.com/office/word/2016/wordml/cid" xmlns:w16se="http://schemas.microsoft.com/office/word/2015/wordml/symex" xmlns:wpg="http://schemas.microsoft.com/office/word/2010/wordprocessingGroup" xmlns:wpi="http://schemas.microsoft.com/office/word/2010/wordprocessingInk" xmlns:wne="http://schemas.microsoft.com/office/word/2006/wordml" xmlns:wps="http://schemas.microsoft.com/office/word/2010/wordprocessingShape" mc:Ignorable="w14 w15 w16se w16cid wp14">
   <w:endnote w:type="separator" w:id="-1">
     <w:p>
       <w:r>
@@ -4861,7 +5763,7 @@
 </file>
 
 <file path=word/footnotes.xml><?xml version="1.0" encoding="utf-8"?>
-<w:footnotes xmlns:wpc="http://schemas.microsoft.com/office/word/2010/wordprocessingCanvas" xmlns:cx="http://schemas.microsoft.com/office/drawing/2014/chartex" xmlns:cx1="http://schemas.microsoft.com/office/drawing/2015/9/8/chartex" xmlns:cx2="http://schemas.microsoft.com/office/drawing/2015/10/21/chartex" xmlns:cx3="http://schemas.microsoft.com/office/drawing/2016/5/9/chartex" xmlns:cx4="http://schemas.microsoft.com/office/drawing/2016/5/10/chartex" xmlns:cx5="http://schemas.microsoft.com/office/drawing/2016/5/11/chartex" xmlns:cx6="http://schemas.microsoft.com/office/drawing/2016/5/12/chartex" xmlns:cx7="http://schemas.microsoft.com/office/drawing/2016/5/13/chartex" xmlns:cx8="http://schemas.microsoft.com/office/drawing/2016/5/14/chartex" xmlns:mc="http://schemas.openxmlformats.org/markup-compatibility/2006" xmlns:aink="http://schemas.microsoft.com/office/drawing/2016/ink" xmlns:am3d="http://schemas.microsoft.com/office/drawing/2017/model3d" xmlns:o="urn:schemas-microsoft-com:office:office" xmlns:oel="http://schemas.microsoft.com/office/2019/extlst" xmlns:r="http://schemas.openxmlformats.org/officeDocument/2006/relationships" xmlns:m="http://schemas.openxmlformats.org/officeDocument/2006/math" xmlns:v="urn:schemas-microsoft-com:vml" xmlns:wp14="http://schemas.microsoft.com/office/word/2010/wordprocessingDrawing" xmlns:wp="http://schemas.openxmlformats.org/drawingml/2006/wordprocessingDrawing" xmlns:w10="urn:schemas-microsoft-com:office:word" xmlns:w="http://schemas.openxmlformats.org/wordprocessingml/2006/main" xmlns:w14="http://schemas.microsoft.com/office/word/2010/wordml" xmlns:w15="http://schemas.microsoft.com/office/word/2012/wordml" xmlns:w16cex="http://schemas.microsoft.com/office/word/2018/wordml/cex" xmlns:w16cid="http://schemas.microsoft.com/office/word/2016/wordml/cid" xmlns:w16="http://schemas.microsoft.com/office/word/2018/wordml" xmlns:w16du="http://schemas.microsoft.com/office/word/2023/wordml/word16du" xmlns:w16sdtdh="http://schemas.microsoft.com/office/word/2020/wordml/sdtdatahash" xmlns:w16se="http://schemas.microsoft.com/office/word/2015/wordml/symex" xmlns:wpg="http://schemas.microsoft.com/office/word/2010/wordprocessingGroup" xmlns:wpi="http://schemas.microsoft.com/office/word/2010/wordprocessingInk" xmlns:wne="http://schemas.microsoft.com/office/word/2006/wordml" xmlns:wps="http://schemas.microsoft.com/office/word/2010/wordprocessingShape" mc:Ignorable="w14 w15 w16se w16cid w16 w16cex w16sdtdh wp14">
+<w:footnotes xmlns:wpc="http://schemas.microsoft.com/office/word/2010/wordprocessingCanvas" xmlns:cx="http://schemas.microsoft.com/office/drawing/2014/chartex" xmlns:cx1="http://schemas.microsoft.com/office/drawing/2015/9/8/chartex" xmlns:cx2="http://schemas.microsoft.com/office/drawing/2015/10/21/chartex" xmlns:cx3="http://schemas.microsoft.com/office/drawing/2016/5/9/chartex" xmlns:cx4="http://schemas.microsoft.com/office/drawing/2016/5/10/chartex" xmlns:cx5="http://schemas.microsoft.com/office/drawing/2016/5/11/chartex" xmlns:cx6="http://schemas.microsoft.com/office/drawing/2016/5/12/chartex" xmlns:cx7="http://schemas.microsoft.com/office/drawing/2016/5/13/chartex" xmlns:cx8="http://schemas.microsoft.com/office/drawing/2016/5/14/chartex" xmlns:mc="http://schemas.openxmlformats.org/markup-compatibility/2006" xmlns:aink="http://schemas.microsoft.com/office/drawing/2016/ink" xmlns:am3d="http://schemas.microsoft.com/office/drawing/2017/model3d" xmlns:o="urn:schemas-microsoft-com:office:office" xmlns:r="http://schemas.openxmlformats.org/officeDocument/2006/relationships" xmlns:m="http://schemas.openxmlformats.org/officeDocument/2006/math" xmlns:v="urn:schemas-microsoft-com:vml" xmlns:wp14="http://schemas.microsoft.com/office/word/2010/wordprocessingDrawing" xmlns:wp="http://schemas.openxmlformats.org/drawingml/2006/wordprocessingDrawing" xmlns:w10="urn:schemas-microsoft-com:office:word" xmlns:w="http://schemas.openxmlformats.org/wordprocessingml/2006/main" xmlns:w14="http://schemas.microsoft.com/office/word/2010/wordml" xmlns:w15="http://schemas.microsoft.com/office/word/2012/wordml" xmlns:w16cid="http://schemas.microsoft.com/office/word/2016/wordml/cid" xmlns:w16se="http://schemas.microsoft.com/office/word/2015/wordml/symex" xmlns:wpg="http://schemas.microsoft.com/office/word/2010/wordprocessingGroup" xmlns:wpi="http://schemas.microsoft.com/office/word/2010/wordprocessingInk" xmlns:wne="http://schemas.microsoft.com/office/word/2006/wordml" xmlns:wps="http://schemas.microsoft.com/office/word/2010/wordprocessingShape" mc:Ignorable="w14 w15 w16se w16cid wp14">
   <w:footnote w:type="separator" w:id="-1">
     <w:p>
       <w:r>
@@ -4877,6 +5779,92 @@
     </w:p>
   </w:footnote>
   <w:footnote w:id="1">
+    <w:p>
+      <w:pPr>
+        <w:pStyle w:val="Textonotapie"/>
+        <w:numPr>
+          <w:ilvl w:val="0"/>
+          <w:numId w:val="14"/>
+        </w:numPr>
+        <w:rPr>
+          <w:lang w:val="es-MX"/>
+        </w:rPr>
+      </w:pPr>
+      <w:r>
+        <w:t xml:space="preserve">Como </w:t>
+      </w:r>
+      <w:r>
+        <w:t>[</w:t>
+      </w:r>
+      <w:r>
+        <w:t>rol</w:t>
+      </w:r>
+      <w:r>
+        <w:t>]</w:t>
+      </w:r>
+      <w:r>
+        <w:t xml:space="preserve">, quiero </w:t>
+      </w:r>
+      <w:r>
+        <w:t>[d</w:t>
+      </w:r>
+      <w:r>
+        <w:t>escripción de la funcionalidad</w:t>
+      </w:r>
+      <w:r>
+        <w:t>]</w:t>
+      </w:r>
+      <w:r>
+        <w:t xml:space="preserve"> para poder </w:t>
+      </w:r>
+      <w:r>
+        <w:t>[b</w:t>
+      </w:r>
+      <w:r>
+        <w:t>eneficio</w:t>
+      </w:r>
+      <w:r>
+        <w:t xml:space="preserve"> o d</w:t>
+      </w:r>
+      <w:r>
+        <w:t>escripción de la consecuencia</w:t>
+      </w:r>
+      <w:r>
+        <w:t>].</w:t>
+      </w:r>
+      <w:r>
+        <w:br/>
+      </w:r>
+      <w:r>
+        <w:t>Yo como un [</w:t>
+      </w:r>
+      <w:r>
+        <w:t>r</w:t>
+      </w:r>
+      <w:r>
+        <w:t>ol], necesito [</w:t>
+      </w:r>
+      <w:r>
+        <w:t>d</w:t>
+      </w:r>
+      <w:r>
+        <w:t>escripción de la funcionalidad], con la finalidad de [</w:t>
+      </w:r>
+      <w:r>
+        <w:t>b</w:t>
+      </w:r>
+      <w:r>
+        <w:t>eneficio</w:t>
+      </w:r>
+      <w:r>
+        <w:t xml:space="preserve"> o d</w:t>
+      </w:r>
+      <w:r>
+        <w:t>escripción de la consecuencia].</w:t>
+      </w:r>
+    </w:p>
+  </w:footnote>
+  <w:footnote w:id="2">
     <w:p>
       <w:pPr>
         <w:pStyle w:val="Textonotapie"/>
@@ -4895,99 +5883,39 @@
         <w:tab/>
       </w:r>
       <w:r>
-        <w:t xml:space="preserve">Como </w:t>
-      </w:r>
-      <w:r>
-        <w:t>[</w:t>
-      </w:r>
-      <w:r>
-        <w:t>rol</w:t>
-      </w:r>
-      <w:r>
-        <w:t>]</w:t>
-      </w:r>
-      <w:r>
-        <w:t xml:space="preserve">, quiero </w:t>
-      </w:r>
-      <w:r>
-        <w:t>[d</w:t>
-      </w:r>
-      <w:r>
-        <w:t>escripción de la funcionalidad</w:t>
-      </w:r>
-      <w:r>
-        <w:t>]</w:t>
-      </w:r>
-      <w:r>
-        <w:t xml:space="preserve"> para poder </w:t>
-      </w:r>
-      <w:r>
-        <w:t>[b</w:t>
-      </w:r>
-      <w:r>
-        <w:t>eneficio</w:t>
-      </w:r>
-      <w:r>
-        <w:t xml:space="preserve"> o d</w:t>
-      </w:r>
-      <w:r>
-        <w:t>escripción de la consecuencia</w:t>
-      </w:r>
-      <w:r>
-        <w:t>].</w:t>
-      </w:r>
-      <w:r>
-        <w:br/>
-      </w:r>
-      <w:r>
-        <w:t>Yo como un [</w:t>
-      </w:r>
-      <w:r>
-        <w:t>r</w:t>
-      </w:r>
-      <w:r>
-        <w:t>ol], necesito [</w:t>
-      </w:r>
-      <w:r>
-        <w:t>d</w:t>
-      </w:r>
-      <w:r>
-        <w:t>escripción de la funcionalidad], con la finalidad de [</w:t>
-      </w:r>
-      <w:r>
-        <w:t>b</w:t>
-      </w:r>
-      <w:r>
-        <w:t>eneficio</w:t>
-      </w:r>
-      <w:r>
-        <w:t xml:space="preserve"> o d</w:t>
-      </w:r>
-      <w:r>
-        <w:t>escripción de la consecuencia].</w:t>
-      </w:r>
-    </w:p>
-  </w:footnote>
-  <w:footnote w:id="2">
-    <w:p>
-      <w:pPr>
-        <w:pStyle w:val="Textonotapie"/>
-        <w:ind w:left="284" w:hanging="284"/>
-        <w:rPr>
-          <w:lang w:val="es-MX"/>
-        </w:rPr>
-      </w:pPr>
-      <w:r>
-        <w:rPr>
-          <w:rStyle w:val="Refdenotaalpie"/>
-        </w:rPr>
-        <w:footnoteRef/>
-      </w:r>
-      <w:r>
-        <w:tab/>
-      </w:r>
-      <w:r>
-        <w:t>Para los wireframe de cada historia de usuario puede utilizar: Lucichart, Balsamiq, Adobe xd, Pencil, etc.</w:t>
+        <w:t xml:space="preserve">Para los </w:t>
+      </w:r>
+      <w:proofErr w:type="spellStart"/>
+      <w:r>
+        <w:t>wireframe</w:t>
+      </w:r>
+      <w:proofErr w:type="spellEnd"/>
+      <w:r>
+        <w:t xml:space="preserve"> de cada historia de usuario puede utilizar: </w:t>
+      </w:r>
+      <w:proofErr w:type="spellStart"/>
+      <w:r>
+        <w:t>Lucichart</w:t>
+      </w:r>
+      <w:proofErr w:type="spellEnd"/>
+      <w:r>
+        <w:t xml:space="preserve">, Balsamiq, Adobe </w:t>
+      </w:r>
+      <w:proofErr w:type="spellStart"/>
+      <w:r>
+        <w:t>xd</w:t>
+      </w:r>
+      <w:proofErr w:type="spellEnd"/>
+      <w:r>
+        <w:t xml:space="preserve">, </w:t>
+      </w:r>
+      <w:proofErr w:type="spellStart"/>
+      <w:r>
+        <w:t>Pencil</w:t>
+      </w:r>
+      <w:proofErr w:type="spellEnd"/>
+      <w:r>
+        <w:t>, etc.</w:t>
       </w:r>
     </w:p>
   </w:footnote>
@@ -4995,7 +5923,7 @@
 </file>
 
 <file path=word/header1.xml><?xml version="1.0" encoding="utf-8"?>
-<w:hdr xmlns:wpc="http://schemas.microsoft.com/office/word/2010/wordprocessingCanvas" xmlns:cx="http://schemas.microsoft.com/office/drawing/2014/chartex" xmlns:cx1="http://schemas.microsoft.com/office/drawing/2015/9/8/chartex" xmlns:cx2="http://schemas.microsoft.com/office/drawing/2015/10/21/chartex" xmlns:cx3="http://schemas.microsoft.com/office/drawing/2016/5/9/chartex" xmlns:cx4="http://schemas.microsoft.com/office/drawing/2016/5/10/chartex" xmlns:cx5="http://schemas.microsoft.com/office/drawing/2016/5/11/chartex" xmlns:cx6="http://schemas.microsoft.com/office/drawing/2016/5/12/chartex" xmlns:cx7="http://schemas.microsoft.com/office/drawing/2016/5/13/chartex" xmlns:cx8="http://schemas.microsoft.com/office/drawing/2016/5/14/chartex" xmlns:mc="http://schemas.openxmlformats.org/markup-compatibility/2006" xmlns:aink="http://schemas.microsoft.com/office/drawing/2016/ink" xmlns:am3d="http://schemas.microsoft.com/office/drawing/2017/model3d" xmlns:o="urn:schemas-microsoft-com:office:office" xmlns:oel="http://schemas.microsoft.com/office/2019/extlst" xmlns:r="http://schemas.openxmlformats.org/officeDocument/2006/relationships" xmlns:m="http://schemas.openxmlformats.org/officeDocument/2006/math" xmlns:v="urn:schemas-microsoft-com:vml" xmlns:wp14="http://schemas.microsoft.com/office/word/2010/wordprocessingDrawing" xmlns:wp="http://schemas.openxmlformats.org/drawingml/2006/wordprocessingDrawing" xmlns:w10="urn:schemas-microsoft-com:office:word" xmlns:w="http://schemas.openxmlformats.org/wordprocessingml/2006/main" xmlns:w14="http://schemas.microsoft.com/office/word/2010/wordml" xmlns:w15="http://schemas.microsoft.com/office/word/2012/wordml" xmlns:w16cex="http://schemas.microsoft.com/office/word/2018/wordml/cex" xmlns:w16cid="http://schemas.microsoft.com/office/word/2016/wordml/cid" xmlns:w16="http://schemas.microsoft.com/office/word/2018/wordml" xmlns:w16du="http://schemas.microsoft.com/office/word/2023/wordml/word16du" xmlns:w16sdtdh="http://schemas.microsoft.com/office/word/2020/wordml/sdtdatahash" xmlns:w16se="http://schemas.microsoft.com/office/word/2015/wordml/symex" xmlns:wpg="http://schemas.microsoft.com/office/word/2010/wordprocessingGroup" xmlns:wpi="http://schemas.microsoft.com/office/word/2010/wordprocessingInk" xmlns:wne="http://schemas.microsoft.com/office/word/2006/wordml" xmlns:wps="http://schemas.microsoft.com/office/word/2010/wordprocessingShape" mc:Ignorable="w14 w15 w16se w16cid w16 w16cex w16sdtdh wp14">
+<w:hdr xmlns:wpc="http://schemas.microsoft.com/office/word/2010/wordprocessingCanvas" xmlns:cx="http://schemas.microsoft.com/office/drawing/2014/chartex" xmlns:cx1="http://schemas.microsoft.com/office/drawing/2015/9/8/chartex" xmlns:cx2="http://schemas.microsoft.com/office/drawing/2015/10/21/chartex" xmlns:cx3="http://schemas.microsoft.com/office/drawing/2016/5/9/chartex" xmlns:cx4="http://schemas.microsoft.com/office/drawing/2016/5/10/chartex" xmlns:cx5="http://schemas.microsoft.com/office/drawing/2016/5/11/chartex" xmlns:cx6="http://schemas.microsoft.com/office/drawing/2016/5/12/chartex" xmlns:cx7="http://schemas.microsoft.com/office/drawing/2016/5/13/chartex" xmlns:cx8="http://schemas.microsoft.com/office/drawing/2016/5/14/chartex" xmlns:mc="http://schemas.openxmlformats.org/markup-compatibility/2006" xmlns:aink="http://schemas.microsoft.com/office/drawing/2016/ink" xmlns:am3d="http://schemas.microsoft.com/office/drawing/2017/model3d" xmlns:o="urn:schemas-microsoft-com:office:office" xmlns:r="http://schemas.openxmlformats.org/officeDocument/2006/relationships" xmlns:m="http://schemas.openxmlformats.org/officeDocument/2006/math" xmlns:v="urn:schemas-microsoft-com:vml" xmlns:wp14="http://schemas.microsoft.com/office/word/2010/wordprocessingDrawing" xmlns:wp="http://schemas.openxmlformats.org/drawingml/2006/wordprocessingDrawing" xmlns:w10="urn:schemas-microsoft-com:office:word" xmlns:w="http://schemas.openxmlformats.org/wordprocessingml/2006/main" xmlns:w14="http://schemas.microsoft.com/office/word/2010/wordml" xmlns:w15="http://schemas.microsoft.com/office/word/2012/wordml" xmlns:w16cid="http://schemas.microsoft.com/office/word/2016/wordml/cid" xmlns:w16se="http://schemas.microsoft.com/office/word/2015/wordml/symex" xmlns:wpg="http://schemas.microsoft.com/office/word/2010/wordprocessingGroup" xmlns:wpi="http://schemas.microsoft.com/office/word/2010/wordprocessingInk" xmlns:wne="http://schemas.microsoft.com/office/word/2006/wordml" xmlns:wps="http://schemas.microsoft.com/office/word/2010/wordprocessingShape" mc:Ignorable="w14 w15 w16se w16cid wp14">
   <w:p>
     <w:pPr>
       <w:pStyle w:val="Encabezado"/>
@@ -5149,7 +6077,7 @@
         </mc:Choice>
         <mc:Fallback>
           <w:pict>
-            <v:rect w14:anchorId="09C354CF" id="23 Rectángulo" o:spid="_x0000_s1027" style="position:absolute;margin-left:197.8pt;margin-top:21.8pt;width:249pt;height:24.35pt;z-index:251660288;visibility:visible;mso-wrap-style:square;mso-width-percent:0;mso-height-percent:0;mso-wrap-distance-left:9pt;mso-wrap-distance-top:0;mso-wrap-distance-right:9pt;mso-wrap-distance-bottom:0;mso-position-horizontal:right;mso-position-horizontal-relative:margin;mso-position-vertical:absolute;mso-position-vertical-relative:text;mso-width-percent:0;mso-height-percent:0;mso-width-relative:margin;mso-height-relative:margin;v-text-anchor:middle" o:gfxdata="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" fillcolor="white [3212]" stroked="f" strokeweight="2pt">
+            <v:rect w14:anchorId="09C354CF" id="23 Rectángulo" o:spid="_x0000_s1027" style="position:absolute;margin-left:197.8pt;margin-top:21.8pt;width:249pt;height:24.35pt;z-index:251660288;visibility:visible;mso-wrap-style:square;mso-width-percent:0;mso-height-percent:0;mso-wrap-distance-left:9pt;mso-wrap-distance-top:0;mso-wrap-distance-right:9pt;mso-wrap-distance-bottom:0;mso-position-horizontal:right;mso-position-horizontal-relative:margin;mso-position-vertical:absolute;mso-position-vertical-relative:text;mso-width-percent:0;mso-height-percent:0;mso-width-relative:margin;mso-height-relative:margin;v-text-anchor:middle" o:gfxdata="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" fillcolor="white [3212]" stroked="f" strokeweight="2pt">
               <v:textbox>
                 <w:txbxContent>
                   <w:p>
@@ -5185,7 +6113,7 @@
 </file>
 
 <file path=word/numbering.xml><?xml version="1.0" encoding="utf-8"?>
-<w:numbering xmlns:wpc="http://schemas.microsoft.com/office/word/2010/wordprocessingCanvas" xmlns:cx="http://schemas.microsoft.com/office/drawing/2014/chartex" xmlns:cx1="http://schemas.microsoft.com/office/drawing/2015/9/8/chartex" xmlns:cx2="http://schemas.microsoft.com/office/drawing/2015/10/21/chartex" xmlns:cx3="http://schemas.microsoft.com/office/drawing/2016/5/9/chartex" xmlns:cx4="http://schemas.microsoft.com/office/drawing/2016/5/10/chartex" xmlns:cx5="http://schemas.microsoft.com/office/drawing/2016/5/11/chartex" xmlns:cx6="http://schemas.microsoft.com/office/drawing/2016/5/12/chartex" xmlns:cx7="http://schemas.microsoft.com/office/drawing/2016/5/13/chartex" xmlns:cx8="http://schemas.microsoft.com/office/drawing/2016/5/14/chartex" xmlns:mc="http://schemas.openxmlformats.org/markup-compatibility/2006" xmlns:aink="http://schemas.microsoft.com/office/drawing/2016/ink" xmlns:am3d="http://schemas.microsoft.com/office/drawing/2017/model3d" xmlns:o="urn:schemas-microsoft-com:office:office" xmlns:oel="http://schemas.microsoft.com/office/2019/extlst" xmlns:r="http://schemas.openxmlformats.org/officeDocument/2006/relationships" xmlns:m="http://schemas.openxmlformats.org/officeDocument/2006/math" xmlns:v="urn:schemas-microsoft-com:vml" xmlns:wp14="http://schemas.microsoft.com/office/word/2010/wordprocessingDrawing" xmlns:wp="http://schemas.openxmlformats.org/drawingml/2006/wordprocessingDrawing" xmlns:w10="urn:schemas-microsoft-com:office:word" xmlns:w="http://schemas.openxmlformats.org/wordprocessingml/2006/main" xmlns:w14="http://schemas.microsoft.com/office/word/2010/wordml" xmlns:w15="http://schemas.microsoft.com/office/word/2012/wordml" xmlns:w16cex="http://schemas.microsoft.com/office/word/2018/wordml/cex" xmlns:w16cid="http://schemas.microsoft.com/office/word/2016/wordml/cid" xmlns:w16="http://schemas.microsoft.com/office/word/2018/wordml" xmlns:w16du="http://schemas.microsoft.com/office/word/2023/wordml/word16du" xmlns:w16sdtdh="http://schemas.microsoft.com/office/word/2020/wordml/sdtdatahash" xmlns:w16se="http://schemas.microsoft.com/office/word/2015/wordml/symex" xmlns:wpg="http://schemas.microsoft.com/office/word/2010/wordprocessingGroup" xmlns:wpi="http://schemas.microsoft.com/office/word/2010/wordprocessingInk" xmlns:wne="http://schemas.microsoft.com/office/word/2006/wordml" xmlns:wps="http://schemas.microsoft.com/office/word/2010/wordprocessingShape" mc:Ignorable="w14 w15 w16se w16cid w16 w16cex w16sdtdh wp14">
+<w:numbering xmlns:wpc="http://schemas.microsoft.com/office/word/2010/wordprocessingCanvas" xmlns:cx="http://schemas.microsoft.com/office/drawing/2014/chartex" xmlns:cx1="http://schemas.microsoft.com/office/drawing/2015/9/8/chartex" xmlns:cx2="http://schemas.microsoft.com/office/drawing/2015/10/21/chartex" xmlns:cx3="http://schemas.microsoft.com/office/drawing/2016/5/9/chartex" xmlns:cx4="http://schemas.microsoft.com/office/drawing/2016/5/10/chartex" xmlns:cx5="http://schemas.microsoft.com/office/drawing/2016/5/11/chartex" xmlns:cx6="http://schemas.microsoft.com/office/drawing/2016/5/12/chartex" xmlns:cx7="http://schemas.microsoft.com/office/drawing/2016/5/13/chartex" xmlns:cx8="http://schemas.microsoft.com/office/drawing/2016/5/14/chartex" xmlns:mc="http://schemas.openxmlformats.org/markup-compatibility/2006" xmlns:aink="http://schemas.microsoft.com/office/drawing/2016/ink" xmlns:am3d="http://schemas.microsoft.com/office/drawing/2017/model3d" xmlns:o="urn:schemas-microsoft-com:office:office" xmlns:r="http://schemas.openxmlformats.org/officeDocument/2006/relationships" xmlns:m="http://schemas.openxmlformats.org/officeDocument/2006/math" xmlns:v="urn:schemas-microsoft-com:vml" xmlns:wp14="http://schemas.microsoft.com/office/word/2010/wordprocessingDrawing" xmlns:wp="http://schemas.openxmlformats.org/drawingml/2006/wordprocessingDrawing" xmlns:w10="urn:schemas-microsoft-com:office:word" xmlns:w="http://schemas.openxmlformats.org/wordprocessingml/2006/main" xmlns:w14="http://schemas.microsoft.com/office/word/2010/wordml" xmlns:w15="http://schemas.microsoft.com/office/word/2012/wordml" xmlns:w16cid="http://schemas.microsoft.com/office/word/2016/wordml/cid" xmlns:w16se="http://schemas.microsoft.com/office/word/2015/wordml/symex" xmlns:wpg="http://schemas.microsoft.com/office/word/2010/wordprocessingGroup" xmlns:wpi="http://schemas.microsoft.com/office/word/2010/wordprocessingInk" xmlns:wne="http://schemas.microsoft.com/office/word/2006/wordml" xmlns:wps="http://schemas.microsoft.com/office/word/2010/wordprocessingShape" mc:Ignorable="w14 w15 w16se w16cid wp14">
   <w:abstractNum w:abstractNumId="0" w15:restartNumberingAfterBreak="0">
     <w:nsid w:val="0085233E"/>
     <w:multiLevelType w:val="multilevel"/>
@@ -5499,6 +6427,184 @@
     </w:lvl>
   </w:abstractNum>
   <w:abstractNum w:abstractNumId="3" w15:restartNumberingAfterBreak="0">
+    <w:nsid w:val="1F094287"/>
+    <w:multiLevelType w:val="hybridMultilevel"/>
+    <w:tmpl w:val="1070FB08"/>
+    <w:lvl w:ilvl="0" w:tplc="7AA4442E">
+      <w:start w:val="1"/>
+      <w:numFmt w:val="decimal"/>
+      <w:lvlText w:val="%1-"/>
+      <w:lvlJc w:val="left"/>
+      <w:pPr>
+        <w:ind w:left="720" w:hanging="360"/>
+      </w:pPr>
+      <w:rPr>
+        <w:rFonts w:hint="default"/>
+      </w:rPr>
+    </w:lvl>
+    <w:lvl w:ilvl="1" w:tplc="280A0019" w:tentative="1">
+      <w:start w:val="1"/>
+      <w:numFmt w:val="lowerLetter"/>
+      <w:lvlText w:val="%2."/>
+      <w:lvlJc w:val="left"/>
+      <w:pPr>
+        <w:ind w:left="1440" w:hanging="360"/>
+      </w:pPr>
+    </w:lvl>
+    <w:lvl w:ilvl="2" w:tplc="280A001B" w:tentative="1">
+      <w:start w:val="1"/>
+      <w:numFmt w:val="lowerRoman"/>
+      <w:lvlText w:val="%3."/>
+      <w:lvlJc w:val="right"/>
+      <w:pPr>
+        <w:ind w:left="2160" w:hanging="180"/>
+      </w:pPr>
+    </w:lvl>
+    <w:lvl w:ilvl="3" w:tplc="280A000F" w:tentative="1">
+      <w:start w:val="1"/>
+      <w:numFmt w:val="decimal"/>
+      <w:lvlText w:val="%4."/>
+      <w:lvlJc w:val="left"/>
+      <w:pPr>
+        <w:ind w:left="2880" w:hanging="360"/>
+      </w:pPr>
+    </w:lvl>
+    <w:lvl w:ilvl="4" w:tplc="280A0019" w:tentative="1">
+      <w:start w:val="1"/>
+      <w:numFmt w:val="lowerLetter"/>
+      <w:lvlText w:val="%5."/>
+      <w:lvlJc w:val="left"/>
+      <w:pPr>
+        <w:ind w:left="3600" w:hanging="360"/>
+      </w:pPr>
+    </w:lvl>
+    <w:lvl w:ilvl="5" w:tplc="280A001B" w:tentative="1">
+      <w:start w:val="1"/>
+      <w:numFmt w:val="lowerRoman"/>
+      <w:lvlText w:val="%6."/>
+      <w:lvlJc w:val="right"/>
+      <w:pPr>
+        <w:ind w:left="4320" w:hanging="180"/>
+      </w:pPr>
+    </w:lvl>
+    <w:lvl w:ilvl="6" w:tplc="280A000F" w:tentative="1">
+      <w:start w:val="1"/>
+      <w:numFmt w:val="decimal"/>
+      <w:lvlText w:val="%7."/>
+      <w:lvlJc w:val="left"/>
+      <w:pPr>
+        <w:ind w:left="5040" w:hanging="360"/>
+      </w:pPr>
+    </w:lvl>
+    <w:lvl w:ilvl="7" w:tplc="280A0019" w:tentative="1">
+      <w:start w:val="1"/>
+      <w:numFmt w:val="lowerLetter"/>
+      <w:lvlText w:val="%8."/>
+      <w:lvlJc w:val="left"/>
+      <w:pPr>
+        <w:ind w:left="5760" w:hanging="360"/>
+      </w:pPr>
+    </w:lvl>
+    <w:lvl w:ilvl="8" w:tplc="280A001B" w:tentative="1">
+      <w:start w:val="1"/>
+      <w:numFmt w:val="lowerRoman"/>
+      <w:lvlText w:val="%9."/>
+      <w:lvlJc w:val="right"/>
+      <w:pPr>
+        <w:ind w:left="6480" w:hanging="180"/>
+      </w:pPr>
+    </w:lvl>
+  </w:abstractNum>
+  <w:abstractNum w:abstractNumId="4" w15:restartNumberingAfterBreak="0">
+    <w:nsid w:val="1FA53A7F"/>
+    <w:multiLevelType w:val="hybridMultilevel"/>
+    <w:tmpl w:val="B36E2BFE"/>
+    <w:lvl w:ilvl="0" w:tplc="EC589DA0">
+      <w:start w:val="1"/>
+      <w:numFmt w:val="decimal"/>
+      <w:lvlText w:val="%1"/>
+      <w:lvlJc w:val="left"/>
+      <w:pPr>
+        <w:ind w:left="720" w:hanging="360"/>
+      </w:pPr>
+      <w:rPr>
+        <w:rFonts w:hint="default"/>
+      </w:rPr>
+    </w:lvl>
+    <w:lvl w:ilvl="1" w:tplc="280A0019" w:tentative="1">
+      <w:start w:val="1"/>
+      <w:numFmt w:val="lowerLetter"/>
+      <w:lvlText w:val="%2."/>
+      <w:lvlJc w:val="left"/>
+      <w:pPr>
+        <w:ind w:left="1440" w:hanging="360"/>
+      </w:pPr>
+    </w:lvl>
+    <w:lvl w:ilvl="2" w:tplc="280A001B" w:tentative="1">
+      <w:start w:val="1"/>
+      <w:numFmt w:val="lowerRoman"/>
+      <w:lvlText w:val="%3."/>
+      <w:lvlJc w:val="right"/>
+      <w:pPr>
+        <w:ind w:left="2160" w:hanging="180"/>
+      </w:pPr>
+    </w:lvl>
+    <w:lvl w:ilvl="3" w:tplc="280A000F" w:tentative="1">
+      <w:start w:val="1"/>
+      <w:numFmt w:val="decimal"/>
+      <w:lvlText w:val="%4."/>
+      <w:lvlJc w:val="left"/>
+      <w:pPr>
+        <w:ind w:left="2880" w:hanging="360"/>
+      </w:pPr>
+    </w:lvl>
+    <w:lvl w:ilvl="4" w:tplc="280A0019" w:tentative="1">
+      <w:start w:val="1"/>
+      <w:numFmt w:val="lowerLetter"/>
+      <w:lvlText w:val="%5."/>
+      <w:lvlJc w:val="left"/>
+      <w:pPr>
+        <w:ind w:left="3600" w:hanging="360"/>
+      </w:pPr>
+    </w:lvl>
+    <w:lvl w:ilvl="5" w:tplc="280A001B" w:tentative="1">
+      <w:start w:val="1"/>
+      <w:numFmt w:val="lowerRoman"/>
+      <w:lvlText w:val="%6."/>
+      <w:lvlJc w:val="right"/>
+      <w:pPr>
+        <w:ind w:left="4320" w:hanging="180"/>
+      </w:pPr>
+    </w:lvl>
+    <w:lvl w:ilvl="6" w:tplc="280A000F" w:tentative="1">
+      <w:start w:val="1"/>
+      <w:numFmt w:val="decimal"/>
+      <w:lvlText w:val="%7."/>
+      <w:lvlJc w:val="left"/>
+      <w:pPr>
+        <w:ind w:left="5040" w:hanging="360"/>
+      </w:pPr>
+    </w:lvl>
+    <w:lvl w:ilvl="7" w:tplc="280A0019" w:tentative="1">
+      <w:start w:val="1"/>
+      <w:numFmt w:val="lowerLetter"/>
+      <w:lvlText w:val="%8."/>
+      <w:lvlJc w:val="left"/>
+      <w:pPr>
+        <w:ind w:left="5760" w:hanging="360"/>
+      </w:pPr>
+    </w:lvl>
+    <w:lvl w:ilvl="8" w:tplc="280A001B" w:tentative="1">
+      <w:start w:val="1"/>
+      <w:numFmt w:val="lowerRoman"/>
+      <w:lvlText w:val="%9."/>
+      <w:lvlJc w:val="right"/>
+      <w:pPr>
+        <w:ind w:left="6480" w:hanging="180"/>
+      </w:pPr>
+    </w:lvl>
+  </w:abstractNum>
+  <w:abstractNum w:abstractNumId="5" w15:restartNumberingAfterBreak="0">
     <w:nsid w:val="22FD082E"/>
     <w:multiLevelType w:val="hybridMultilevel"/>
     <w:tmpl w:val="0DF83662"/>
@@ -5611,7 +6717,96 @@
       </w:rPr>
     </w:lvl>
   </w:abstractNum>
-  <w:abstractNum w:abstractNumId="4" w15:restartNumberingAfterBreak="0">
+  <w:abstractNum w:abstractNumId="6" w15:restartNumberingAfterBreak="0">
+    <w:nsid w:val="2FCC4ED9"/>
+    <w:multiLevelType w:val="hybridMultilevel"/>
+    <w:tmpl w:val="BF722DAA"/>
+    <w:lvl w:ilvl="0" w:tplc="C53413F4">
+      <w:start w:val="1"/>
+      <w:numFmt w:val="decimal"/>
+      <w:lvlText w:val="%1-"/>
+      <w:lvlJc w:val="left"/>
+      <w:pPr>
+        <w:ind w:left="720" w:hanging="360"/>
+      </w:pPr>
+      <w:rPr>
+        <w:rFonts w:hint="default"/>
+      </w:rPr>
+    </w:lvl>
+    <w:lvl w:ilvl="1" w:tplc="280A0019" w:tentative="1">
+      <w:start w:val="1"/>
+      <w:numFmt w:val="lowerLetter"/>
+      <w:lvlText w:val="%2."/>
+      <w:lvlJc w:val="left"/>
+      <w:pPr>
+        <w:ind w:left="1440" w:hanging="360"/>
+      </w:pPr>
+    </w:lvl>
+    <w:lvl w:ilvl="2" w:tplc="280A001B" w:tentative="1">
+      <w:start w:val="1"/>
+      <w:numFmt w:val="lowerRoman"/>
+      <w:lvlText w:val="%3."/>
+      <w:lvlJc w:val="right"/>
+      <w:pPr>
+        <w:ind w:left="2160" w:hanging="180"/>
+      </w:pPr>
+    </w:lvl>
+    <w:lvl w:ilvl="3" w:tplc="280A000F" w:tentative="1">
+      <w:start w:val="1"/>
+      <w:numFmt w:val="decimal"/>
+      <w:lvlText w:val="%4."/>
+      <w:lvlJc w:val="left"/>
+      <w:pPr>
+        <w:ind w:left="2880" w:hanging="360"/>
+      </w:pPr>
+    </w:lvl>
+    <w:lvl w:ilvl="4" w:tplc="280A0019" w:tentative="1">
+      <w:start w:val="1"/>
+      <w:numFmt w:val="lowerLetter"/>
+      <w:lvlText w:val="%5."/>
+      <w:lvlJc w:val="left"/>
+      <w:pPr>
+        <w:ind w:left="3600" w:hanging="360"/>
+      </w:pPr>
+    </w:lvl>
+    <w:lvl w:ilvl="5" w:tplc="280A001B" w:tentative="1">
+      <w:start w:val="1"/>
+      <w:numFmt w:val="lowerRoman"/>
+      <w:lvlText w:val="%6."/>
+      <w:lvlJc w:val="right"/>
+      <w:pPr>
+        <w:ind w:left="4320" w:hanging="180"/>
+      </w:pPr>
+    </w:lvl>
+    <w:lvl w:ilvl="6" w:tplc="280A000F" w:tentative="1">
+      <w:start w:val="1"/>
+      <w:numFmt w:val="decimal"/>
+      <w:lvlText w:val="%7."/>
+      <w:lvlJc w:val="left"/>
+      <w:pPr>
+        <w:ind w:left="5040" w:hanging="360"/>
+      </w:pPr>
+    </w:lvl>
+    <w:lvl w:ilvl="7" w:tplc="280A0019" w:tentative="1">
+      <w:start w:val="1"/>
+      <w:numFmt w:val="lowerLetter"/>
+      <w:lvlText w:val="%8."/>
+      <w:lvlJc w:val="left"/>
+      <w:pPr>
+        <w:ind w:left="5760" w:hanging="360"/>
+      </w:pPr>
+    </w:lvl>
+    <w:lvl w:ilvl="8" w:tplc="280A001B" w:tentative="1">
+      <w:start w:val="1"/>
+      <w:numFmt w:val="lowerRoman"/>
+      <w:lvlText w:val="%9."/>
+      <w:lvlJc w:val="right"/>
+      <w:pPr>
+        <w:ind w:left="6480" w:hanging="180"/>
+      </w:pPr>
+    </w:lvl>
+  </w:abstractNum>
+  <w:abstractNum w:abstractNumId="7" w15:restartNumberingAfterBreak="0">
     <w:nsid w:val="3997210D"/>
     <w:multiLevelType w:val="multilevel"/>
     <w:tmpl w:val="4F9A3008"/>
@@ -5724,7 +6919,7 @@
       </w:rPr>
     </w:lvl>
   </w:abstractNum>
-  <w:abstractNum w:abstractNumId="5" w15:restartNumberingAfterBreak="0">
+  <w:abstractNum w:abstractNumId="8" w15:restartNumberingAfterBreak="0">
     <w:nsid w:val="3C862275"/>
     <w:multiLevelType w:val="hybridMultilevel"/>
     <w:tmpl w:val="9DA8A9D8"/>
@@ -5838,7 +7033,7 @@
       </w:rPr>
     </w:lvl>
   </w:abstractNum>
-  <w:abstractNum w:abstractNumId="6" w15:restartNumberingAfterBreak="0">
+  <w:abstractNum w:abstractNumId="9" w15:restartNumberingAfterBreak="0">
     <w:nsid w:val="4D87749E"/>
     <w:multiLevelType w:val="hybridMultilevel"/>
     <w:tmpl w:val="3B7AFF62"/>
@@ -5951,7 +7146,7 @@
       </w:rPr>
     </w:lvl>
   </w:abstractNum>
-  <w:abstractNum w:abstractNumId="7" w15:restartNumberingAfterBreak="0">
+  <w:abstractNum w:abstractNumId="10" w15:restartNumberingAfterBreak="0">
     <w:nsid w:val="65F062C8"/>
     <w:multiLevelType w:val="multilevel"/>
     <w:tmpl w:val="52A4B876"/>
@@ -6073,7 +7268,7 @@
       </w:rPr>
     </w:lvl>
   </w:abstractNum>
-  <w:abstractNum w:abstractNumId="8" w15:restartNumberingAfterBreak="0">
+  <w:abstractNum w:abstractNumId="11" w15:restartNumberingAfterBreak="0">
     <w:nsid w:val="734579DE"/>
     <w:multiLevelType w:val="multilevel"/>
     <w:tmpl w:val="F7C87C84"/>
@@ -6194,7 +7389,7 @@
       </w:rPr>
     </w:lvl>
   </w:abstractNum>
-  <w:abstractNum w:abstractNumId="9" w15:restartNumberingAfterBreak="0">
+  <w:abstractNum w:abstractNumId="12" w15:restartNumberingAfterBreak="0">
     <w:nsid w:val="78872EB7"/>
     <w:multiLevelType w:val="hybridMultilevel"/>
     <w:tmpl w:val="D3C008B4"/>
@@ -6283,44 +7478,53 @@
       </w:pPr>
     </w:lvl>
   </w:abstractNum>
-  <w:num w:numId="1" w16cid:durableId="484206504">
+  <w:num w:numId="1">
     <w:abstractNumId w:val="2"/>
   </w:num>
-  <w:num w:numId="2" w16cid:durableId="125053752">
+  <w:num w:numId="2">
+    <w:abstractNumId w:val="9"/>
+  </w:num>
+  <w:num w:numId="3">
+    <w:abstractNumId w:val="12"/>
+  </w:num>
+  <w:num w:numId="4">
+    <w:abstractNumId w:val="1"/>
+  </w:num>
+  <w:num w:numId="5">
+    <w:abstractNumId w:val="10"/>
+  </w:num>
+  <w:num w:numId="6">
+    <w:abstractNumId w:val="0"/>
+  </w:num>
+  <w:num w:numId="7">
+    <w:abstractNumId w:val="7"/>
+  </w:num>
+  <w:num w:numId="8">
+    <w:abstractNumId w:val="11"/>
+  </w:num>
+  <w:num w:numId="9">
+    <w:abstractNumId w:val="5"/>
+  </w:num>
+  <w:num w:numId="10">
+    <w:abstractNumId w:val="8"/>
+  </w:num>
+  <w:num w:numId="11">
+    <w:abstractNumId w:val="8"/>
+  </w:num>
+  <w:num w:numId="12">
     <w:abstractNumId w:val="6"/>
   </w:num>
-  <w:num w:numId="3" w16cid:durableId="551044752">
-    <w:abstractNumId w:val="9"/>
-  </w:num>
-  <w:num w:numId="4" w16cid:durableId="1514413060">
-    <w:abstractNumId w:val="1"/>
-  </w:num>
-  <w:num w:numId="5" w16cid:durableId="141703878">
-    <w:abstractNumId w:val="7"/>
-  </w:num>
-  <w:num w:numId="6" w16cid:durableId="46103277">
-    <w:abstractNumId w:val="0"/>
-  </w:num>
-  <w:num w:numId="7" w16cid:durableId="1366635832">
+  <w:num w:numId="13">
     <w:abstractNumId w:val="4"/>
   </w:num>
-  <w:num w:numId="8" w16cid:durableId="468479216">
-    <w:abstractNumId w:val="8"/>
-  </w:num>
-  <w:num w:numId="9" w16cid:durableId="1950550515">
+  <w:num w:numId="14">
     <w:abstractNumId w:val="3"/>
-  </w:num>
-  <w:num w:numId="10" w16cid:durableId="1300305965">
-    <w:abstractNumId w:val="5"/>
-  </w:num>
-  <w:num w:numId="11" w16cid:durableId="1175994886">
-    <w:abstractNumId w:val="5"/>
   </w:num>
 </w:numbering>
 </file>
 
 <file path=word/styles.xml><?xml version="1.0" encoding="utf-8"?>
-<w:styles xmlns:mc="http://schemas.openxmlformats.org/markup-compatibility/2006" xmlns:r="http://schemas.openxmlformats.org/officeDocument/2006/relationships" xmlns:w="http://schemas.openxmlformats.org/wordprocessingml/2006/main" xmlns:w14="http://schemas.microsoft.com/office/word/2010/wordml" xmlns:w15="http://schemas.microsoft.com/office/word/2012/wordml" xmlns:w16cex="http://schemas.microsoft.com/office/word/2018/wordml/cex" xmlns:w16cid="http://schemas.microsoft.com/office/word/2016/wordml/cid" xmlns:w16="http://schemas.microsoft.com/office/word/2018/wordml" xmlns:w16sdtdh="http://schemas.microsoft.com/office/word/2020/wordml/sdtdatahash" xmlns:w16se="http://schemas.microsoft.com/office/word/2015/wordml/symex" mc:Ignorable="w14 w15 w16se w16cid w16 w16cex w16sdtdh">
+<w:styles xmlns:mc="http://schemas.openxmlformats.org/markup-compatibility/2006" xmlns:r="http://schemas.openxmlformats.org/officeDocument/2006/relationships" xmlns:w="http://schemas.openxmlformats.org/wordprocessingml/2006/main" xmlns:w14="http://schemas.microsoft.com/office/word/2010/wordml" xmlns:w15="http://schemas.microsoft.com/office/word/2012/wordml" xmlns:w16cid="http://schemas.microsoft.com/office/word/2016/wordml/cid" xmlns:w16se="http://schemas.microsoft.com/office/word/2015/wordml/symex" mc:Ignorable="w14 w15 w16se w16cid">
   <w:docDefaults>
     <w:rPrDefault>
       <w:rPr>
@@ -6332,7 +7536,7 @@
     </w:rPrDefault>
     <w:pPrDefault/>
   </w:docDefaults>
-  <w:latentStyles w:defLockedState="0" w:defUIPriority="99" w:defSemiHidden="0" w:defUnhideWhenUsed="0" w:defQFormat="0" w:count="376">
+  <w:latentStyles w:defLockedState="0" w:defUIPriority="99" w:defSemiHidden="0" w:defUnhideWhenUsed="0" w:defQFormat="0" w:count="375">
     <w:lsdException w:name="Normal" w:uiPriority="0" w:qFormat="1"/>
     <w:lsdException w:name="heading 1" w:uiPriority="9" w:qFormat="1"/>
     <w:lsdException w:name="heading 2" w:semiHidden="1" w:uiPriority="9" w:unhideWhenUsed="1" w:qFormat="1"/>
@@ -6708,7 +7912,6 @@
     <w:lsdException w:name="Smart Hyperlink" w:semiHidden="1" w:unhideWhenUsed="1"/>
     <w:lsdException w:name="Hashtag" w:semiHidden="1" w:unhideWhenUsed="1"/>
     <w:lsdException w:name="Unresolved Mention" w:semiHidden="1" w:unhideWhenUsed="1"/>
-    <w:lsdException w:name="Smart Link" w:semiHidden="1" w:unhideWhenUsed="1"/>
   </w:latentStyles>
   <w:style w:type="paragraph" w:default="1" w:styleId="Normal">
     <w:name w:val="Normal"/>
@@ -7761,7 +8964,7 @@
 </file>
 
 <file path=customXml/itemProps1.xml><?xml version="1.0" encoding="utf-8"?>
-<ds:datastoreItem xmlns:ds="http://schemas.openxmlformats.org/officeDocument/2006/customXml" ds:itemID="{0ABA2E0D-DD25-4F60-AC9E-7145AC489102}">
+<ds:datastoreItem xmlns:ds="http://schemas.openxmlformats.org/officeDocument/2006/customXml" ds:itemID="{DB31AE48-4F24-4C55-B177-7ECBD6DAE055}">
   <ds:schemaRefs>
     <ds:schemaRef ds:uri="http://schemas.openxmlformats.org/officeDocument/2006/bibliography"/>
   </ds:schemaRefs>

</xml_diff>